<commit_message>
Final commitment before sending to bert
</commit_message>
<xml_diff>
--- a/Documents/URS.docx
+++ b/Documents/URS.docx
@@ -42,7 +42,7 @@
               <w:color w:val="323E4F" w:themeColor="text2" w:themeShade="BF"/>
             </w:rPr>
             <w:drawing>
-              <wp:inline distT="0" distB="0" distL="0" distR="0" wp14:anchorId="5930789A" wp14:editId="338F875C">
+              <wp:inline distT="0" distB="0" distL="0" distR="0" wp14:anchorId="44099E2F" wp14:editId="4006528E">
                 <wp:extent cx="1417320" cy="750898"/>
                 <wp:effectExtent l="0" t="0" r="0" b="0"/>
                 <wp:docPr id="143" name="Picture 143"/>
@@ -164,28 +164,89 @@
               <w:noProof/>
               <w:color w:val="323E4F" w:themeColor="text2" w:themeShade="BF"/>
             </w:rPr>
+            <w:drawing>
+              <wp:inline distT="0" distB="0" distL="0" distR="0" wp14:anchorId="4D99F77D" wp14:editId="26B85173">
+                <wp:extent cx="758952" cy="478932"/>
+                <wp:effectExtent l="0" t="0" r="3175" b="0"/>
+                <wp:docPr id="144" name="Picture 144"/>
+                <wp:cNvGraphicFramePr>
+                  <a:graphicFrameLocks xmlns:a="http://schemas.openxmlformats.org/drawingml/2006/main" noChangeAspect="1"/>
+                </wp:cNvGraphicFramePr>
+                <a:graphic xmlns:a="http://schemas.openxmlformats.org/drawingml/2006/main">
+                  <a:graphicData uri="http://schemas.openxmlformats.org/drawingml/2006/picture">
+                    <pic:pic xmlns:pic="http://schemas.openxmlformats.org/drawingml/2006/picture">
+                      <pic:nvPicPr>
+                        <pic:cNvPr id="9" name="roco bottom.png"/>
+                        <pic:cNvPicPr/>
+                      </pic:nvPicPr>
+                      <pic:blipFill>
+                        <a:blip r:embed="rId9" cstate="print">
+                          <a:duotone>
+                            <a:schemeClr val="accent1">
+                              <a:shade val="45000"/>
+                              <a:satMod val="135000"/>
+                            </a:schemeClr>
+                            <a:prstClr val="white"/>
+                          </a:duotone>
+                          <a:extLst>
+                            <a:ext uri="{28A0092B-C50C-407E-A947-70E740481C1C}">
+                              <a14:useLocalDpi xmlns:a14="http://schemas.microsoft.com/office/drawing/2010/main" val="0"/>
+                            </a:ext>
+                          </a:extLst>
+                        </a:blip>
+                        <a:stretch>
+                          <a:fillRect/>
+                        </a:stretch>
+                      </pic:blipFill>
+                      <pic:spPr>
+                        <a:xfrm>
+                          <a:off x="0" y="0"/>
+                          <a:ext cx="758952" cy="478932"/>
+                        </a:xfrm>
+                        <a:prstGeom prst="rect">
+                          <a:avLst/>
+                        </a:prstGeom>
+                      </pic:spPr>
+                    </pic:pic>
+                  </a:graphicData>
+                </a:graphic>
+              </wp:inline>
+            </w:drawing>
+          </w:r>
+        </w:p>
+        <w:p>
+          <w:pPr>
+            <w:pStyle w:val="NoSpacing"/>
+            <w:spacing w:before="480"/>
+            <w:jc w:val="center"/>
+            <w:rPr>
+              <w:color w:val="323E4F" w:themeColor="text2" w:themeShade="BF"/>
+            </w:rPr>
+          </w:pPr>
+        </w:p>
+        <w:p>
+          <w:pPr>
+            <w:spacing w:after="160" w:line="259" w:lineRule="auto"/>
+            <w:jc w:val="center"/>
+          </w:pPr>
+          <w:r>
+            <w:rPr>
+              <w:noProof/>
+              <w:color w:val="323E4F" w:themeColor="text2" w:themeShade="BF"/>
+            </w:rPr>
             <mc:AlternateContent>
               <mc:Choice Requires="wps">
                 <w:drawing>
-                  <wp:anchor distT="0" distB="0" distL="114300" distR="114300" simplePos="0" relativeHeight="251659264" behindDoc="0" locked="0" layoutInCell="1" allowOverlap="1" wp14:anchorId="24489EFA" wp14:editId="1107AC66">
+                  <wp:anchor distT="0" distB="0" distL="114300" distR="114300" simplePos="0" relativeHeight="251659264" behindDoc="0" locked="0" layoutInCell="1" allowOverlap="1" wp14:anchorId="081976DB" wp14:editId="53F16D60">
                     <wp:simplePos x="0" y="0"/>
                     <wp:positionH relativeFrom="margin">
-                      <wp:align>center</wp:align>
+                      <wp:align>right</wp:align>
                     </wp:positionH>
-                    <mc:AlternateContent>
-                      <mc:Choice Requires="wp14">
-                        <wp:positionV relativeFrom="page">
-                          <wp14:pctPosVOffset>85000</wp14:pctPosVOffset>
-                        </wp:positionV>
-                      </mc:Choice>
-                      <mc:Fallback>
-                        <wp:positionV relativeFrom="page">
-                          <wp:posOffset>8549640</wp:posOffset>
-                        </wp:positionV>
-                      </mc:Fallback>
-                    </mc:AlternateContent>
-                    <wp:extent cx="6553200" cy="557784"/>
-                    <wp:effectExtent l="0" t="0" r="0" b="12700"/>
+                    <wp:positionV relativeFrom="page">
+                      <wp:posOffset>8458199</wp:posOffset>
+                    </wp:positionV>
+                    <wp:extent cx="6553200" cy="969645"/>
+                    <wp:effectExtent l="0" t="0" r="0" b="1905"/>
                     <wp:wrapNone/>
                     <wp:docPr id="142" name="Text Box 142"/>
                     <wp:cNvGraphicFramePr/>
@@ -196,7 +257,7 @@
                           <wps:spPr>
                             <a:xfrm>
                               <a:off x="0" y="0"/>
-                              <a:ext cx="6553200" cy="557784"/>
+                              <a:ext cx="6553200" cy="969645"/>
                             </a:xfrm>
                             <a:prstGeom prst="rect">
                               <a:avLst/>
@@ -310,7 +371,7 @@
                             <a:prstTxWarp prst="textNoShape">
                               <a:avLst/>
                             </a:prstTxWarp>
-                            <a:spAutoFit/>
+                            <a:noAutofit/>
                           </wps:bodyPr>
                         </wps:wsp>
                       </a:graphicData>
@@ -326,12 +387,12 @@
               </mc:Choice>
               <mc:Fallback>
                 <w:pict>
-                  <v:shapetype w14:anchorId="24489EFA" id="_x0000_t202" coordsize="21600,21600" o:spt="202" path="m,l,21600r21600,l21600,xe">
+                  <v:shapetype w14:anchorId="081976DB" id="_x0000_t202" coordsize="21600,21600" o:spt="202" path="m,l,21600r21600,l21600,xe">
                     <v:stroke joinstyle="miter"/>
                     <v:path gradientshapeok="t" o:connecttype="rect"/>
                   </v:shapetype>
-                  <v:shape id="Text Box 142" o:spid="_x0000_s1026" type="#_x0000_t202" style="position:absolute;left:0;text-align:left;margin-left:0;margin-top:0;width:516pt;height:43.9pt;z-index:251659264;visibility:visible;mso-wrap-style:square;mso-width-percent:1000;mso-height-percent:0;mso-top-percent:850;mso-wrap-distance-left:9pt;mso-wrap-distance-top:0;mso-wrap-distance-right:9pt;mso-wrap-distance-bottom:0;mso-position-horizontal:center;mso-position-horizontal-relative:margin;mso-position-vertical-relative:page;mso-width-percent:1000;mso-height-percent:0;mso-top-percent:850;mso-width-relative:margin;mso-height-relative:margin;v-text-anchor:bottom" o:gfxdata="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" filled="f" stroked="f" strokeweight=".5pt">
-                    <v:textbox style="mso-fit-shape-to-text:t" inset="0,0,0,0">
+                  <v:shape id="Text Box 142" o:spid="_x0000_s1026" type="#_x0000_t202" style="position:absolute;left:0;text-align:left;margin-left:464.8pt;margin-top:666pt;width:516pt;height:76.35pt;z-index:251659264;visibility:visible;mso-wrap-style:square;mso-width-percent:1000;mso-height-percent:0;mso-wrap-distance-left:9pt;mso-wrap-distance-top:0;mso-wrap-distance-right:9pt;mso-wrap-distance-bottom:0;mso-position-horizontal:right;mso-position-horizontal-relative:margin;mso-position-vertical:absolute;mso-position-vertical-relative:page;mso-width-percent:1000;mso-height-percent:0;mso-width-relative:margin;mso-height-relative:margin;v-text-anchor:bottom" o:gfxdata="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" filled="f" stroked="f" strokeweight=".5pt">
+                    <v:textbox inset="0,0,0,0">
                       <w:txbxContent>
                         <w:p>
                           <w:pPr>
@@ -424,67 +485,18 @@
           </w:r>
           <w:r>
             <w:rPr>
-              <w:noProof/>
-              <w:color w:val="323E4F" w:themeColor="text2" w:themeShade="BF"/>
+              <w:rFonts w:ascii="Arial Black" w:hAnsi="Arial Black"/>
+              <w:sz w:val="40"/>
+              <w:szCs w:val="40"/>
             </w:rPr>
-            <w:drawing>
-              <wp:inline distT="0" distB="0" distL="0" distR="0" wp14:anchorId="6E6D74C8" wp14:editId="7826118B">
-                <wp:extent cx="758952" cy="478932"/>
-                <wp:effectExtent l="0" t="0" r="3175" b="0"/>
-                <wp:docPr id="144" name="Picture 144"/>
-                <wp:cNvGraphicFramePr>
-                  <a:graphicFrameLocks xmlns:a="http://schemas.openxmlformats.org/drawingml/2006/main" noChangeAspect="1"/>
-                </wp:cNvGraphicFramePr>
-                <a:graphic xmlns:a="http://schemas.openxmlformats.org/drawingml/2006/main">
-                  <a:graphicData uri="http://schemas.openxmlformats.org/drawingml/2006/picture">
-                    <pic:pic xmlns:pic="http://schemas.openxmlformats.org/drawingml/2006/picture">
-                      <pic:nvPicPr>
-                        <pic:cNvPr id="9" name="roco bottom.png"/>
-                        <pic:cNvPicPr/>
-                      </pic:nvPicPr>
-                      <pic:blipFill>
-                        <a:blip r:embed="rId9" cstate="print">
-                          <a:duotone>
-                            <a:schemeClr val="accent1">
-                              <a:shade val="45000"/>
-                              <a:satMod val="135000"/>
-                            </a:schemeClr>
-                            <a:prstClr val="white"/>
-                          </a:duotone>
-                          <a:extLst>
-                            <a:ext uri="{28A0092B-C50C-407E-A947-70E740481C1C}">
-                              <a14:useLocalDpi xmlns:a14="http://schemas.microsoft.com/office/drawing/2010/main" val="0"/>
-                            </a:ext>
-                          </a:extLst>
-                        </a:blip>
-                        <a:stretch>
-                          <a:fillRect/>
-                        </a:stretch>
-                      </pic:blipFill>
-                      <pic:spPr>
-                        <a:xfrm>
-                          <a:off x="0" y="0"/>
-                          <a:ext cx="758952" cy="478932"/>
-                        </a:xfrm>
-                        <a:prstGeom prst="rect">
-                          <a:avLst/>
-                        </a:prstGeom>
-                      </pic:spPr>
-                    </pic:pic>
-                  </a:graphicData>
-                </a:graphic>
-              </wp:inline>
-            </w:drawing>
+            <w:t>Version #1</w:t>
           </w:r>
-        </w:p>
-        <w:p>
-          <w:pPr>
-            <w:spacing w:after="160" w:line="259" w:lineRule="auto"/>
-          </w:pPr>
           <w:r>
             <w:br w:type="page"/>
           </w:r>
         </w:p>
+        <w:bookmarkStart w:id="0" w:name="_GoBack" w:displacedByCustomXml="next"/>
+        <w:bookmarkEnd w:id="0" w:displacedByCustomXml="next"/>
       </w:sdtContent>
     </w:sdt>
     <w:sdt>
@@ -514,12 +526,7 @@
             <w:pStyle w:val="TOCHeading"/>
           </w:pPr>
           <w:r>
-            <w:t>Table of Co</w:t>
-          </w:r>
-          <w:bookmarkStart w:id="0" w:name="_GoBack"/>
-          <w:bookmarkEnd w:id="0"/>
-          <w:r>
-            <w:t>ntents</w:t>
+            <w:t>Table of Contents</w:t>
           </w:r>
         </w:p>
         <w:p>
@@ -5017,7 +5024,7 @@
           <w:rPr>
             <w:noProof/>
           </w:rPr>
-          <w:t>6</w:t>
+          <w:t>1</w:t>
         </w:r>
         <w:r>
           <w:rPr>
@@ -7276,6 +7283,13 @@
     <w:pitch w:val="variable"/>
     <w:sig w:usb0="E0002EFF" w:usb1="C0007843" w:usb2="00000009" w:usb3="00000000" w:csb0="000001FF" w:csb1="00000000"/>
   </w:font>
+  <w:font w:name="Arial Black">
+    <w:panose1 w:val="020B0A04020102020204"/>
+    <w:charset w:val="00"/>
+    <w:family w:val="swiss"/>
+    <w:pitch w:val="variable"/>
+    <w:sig w:usb0="A00002AF" w:usb1="400078FB" w:usb2="00000000" w:usb3="00000000" w:csb0="0000009F" w:csb1="00000000"/>
+  </w:font>
   <w:font w:name="Helvetica">
     <w:panose1 w:val="020B0604020202020204"/>
     <w:charset w:val="00"/>
@@ -7304,6 +7318,7 @@
     <w:rsidRoot w:val="009C08E5"/>
     <w:rsid w:val="00533B73"/>
     <w:rsid w:val="00942344"/>
+    <w:rsid w:val="00956715"/>
     <w:rsid w:val="009C08E5"/>
     <w:rsid w:val="009E5D56"/>
     <w:rsid w:val="00EB2846"/>
@@ -8046,7 +8061,7 @@
 </file>
 
 <file path=customXml/itemProps1.xml><?xml version="1.0" encoding="utf-8"?>
-<ds:datastoreItem xmlns:ds="http://schemas.openxmlformats.org/officeDocument/2006/customXml" ds:itemID="{9283783F-7B69-4176-AF71-B9BD53A716F9}">
+<ds:datastoreItem xmlns:ds="http://schemas.openxmlformats.org/officeDocument/2006/customXml" ds:itemID="{787773FF-B132-480C-A8AE-211D7E361089}">
   <ds:schemaRefs>
     <ds:schemaRef ds:uri="http://schemas.openxmlformats.org/officeDocument/2006/bibliography"/>
   </ds:schemaRefs>

</xml_diff>

<commit_message>
intro changed and old intro saved
</commit_message>
<xml_diff>
--- a/Documents/URS.docx
+++ b/Documents/URS.docx
@@ -566,7 +566,7 @@
           <w:r>
             <w:fldChar w:fldCharType="separate"/>
           </w:r>
-          <w:hyperlink w:anchor="_Toc436392452" w:history="1">
+          <w:hyperlink w:anchor="_Toc436398449" w:history="1">
             <w:r>
               <w:rPr>
                 <w:rStyle w:val="Hyperlink"/>
@@ -593,7 +593,7 @@
                 <w:noProof/>
                 <w:webHidden/>
               </w:rPr>
-              <w:instrText xml:space="preserve"> PAGEREF _Toc436392452 \h </w:instrText>
+              <w:instrText xml:space="preserve"> PAGEREF _Toc436398449 \h </w:instrText>
             </w:r>
             <w:r>
               <w:rPr>
@@ -636,7 +636,7 @@
               <w:szCs w:val="22"/>
             </w:rPr>
           </w:pPr>
-          <w:hyperlink w:anchor="_Toc436392453" w:history="1">
+          <w:hyperlink w:anchor="_Toc436398450" w:history="1">
             <w:r>
               <w:rPr>
                 <w:rStyle w:val="Hyperlink"/>
@@ -663,7 +663,7 @@
                 <w:noProof/>
                 <w:webHidden/>
               </w:rPr>
-              <w:instrText xml:space="preserve"> PAGEREF _Toc436392453 \h </w:instrText>
+              <w:instrText xml:space="preserve"> PAGEREF _Toc436398450 \h </w:instrText>
             </w:r>
             <w:r>
               <w:rPr>
@@ -706,7 +706,7 @@
               <w:noProof/>
             </w:rPr>
           </w:pPr>
-          <w:hyperlink w:anchor="_Toc436392454" w:history="1">
+          <w:hyperlink w:anchor="_Toc436398451" w:history="1">
             <w:r>
               <w:rPr>
                 <w:rStyle w:val="Hyperlink"/>
@@ -726,14 +726,7 @@
                 <w:rStyle w:val="Hyperlink"/>
                 <w:noProof/>
               </w:rPr>
-              <w:t xml:space="preserve">Create an </w:t>
-            </w:r>
-            <w:r>
-              <w:rPr>
-                <w:rStyle w:val="Hyperlink"/>
-                <w:noProof/>
-              </w:rPr>
-              <w:t>component</w:t>
+              <w:t>Create a component</w:t>
             </w:r>
             <w:r>
               <w:rPr>
@@ -754,7 +747,7 @@
                 <w:noProof/>
                 <w:webHidden/>
               </w:rPr>
-              <w:instrText xml:space="preserve"> PAGEREF _Toc436392454 \h </w:instrText>
+              <w:instrText xml:space="preserve"> PAGEREF _Toc436398451 \h </w:instrText>
             </w:r>
             <w:r>
               <w:rPr>
@@ -797,7 +790,7 @@
               <w:noProof/>
             </w:rPr>
           </w:pPr>
-          <w:hyperlink w:anchor="_Toc436392455" w:history="1">
+          <w:hyperlink w:anchor="_Toc436398452" w:history="1">
             <w:r>
               <w:rPr>
                 <w:rStyle w:val="Hyperlink"/>
@@ -817,14 +810,7 @@
                 <w:rStyle w:val="Hyperlink"/>
                 <w:noProof/>
               </w:rPr>
-              <w:t xml:space="preserve">Remove an </w:t>
-            </w:r>
-            <w:r>
-              <w:rPr>
-                <w:rStyle w:val="Hyperlink"/>
-                <w:noProof/>
-              </w:rPr>
-              <w:t>component</w:t>
+              <w:t>Remove a component</w:t>
             </w:r>
             <w:r>
               <w:rPr>
@@ -845,7 +831,7 @@
                 <w:noProof/>
                 <w:webHidden/>
               </w:rPr>
-              <w:instrText xml:space="preserve"> PAGEREF _Toc436392455 \h </w:instrText>
+              <w:instrText xml:space="preserve"> PAGEREF _Toc436398452 \h </w:instrText>
             </w:r>
             <w:r>
               <w:rPr>
@@ -888,7 +874,7 @@
               <w:noProof/>
             </w:rPr>
           </w:pPr>
-          <w:hyperlink w:anchor="_Toc436392456" w:history="1">
+          <w:hyperlink w:anchor="_Toc436398453" w:history="1">
             <w:r>
               <w:rPr>
                 <w:rStyle w:val="Hyperlink"/>
@@ -929,7 +915,7 @@
                 <w:noProof/>
                 <w:webHidden/>
               </w:rPr>
-              <w:instrText xml:space="preserve"> PAGEREF _Toc436392456 \h </w:instrText>
+              <w:instrText xml:space="preserve"> PAGEREF _Toc436398453 \h </w:instrText>
             </w:r>
             <w:r>
               <w:rPr>
@@ -972,7 +958,7 @@
               <w:noProof/>
             </w:rPr>
           </w:pPr>
-          <w:hyperlink w:anchor="_Toc436392457" w:history="1">
+          <w:hyperlink w:anchor="_Toc436398454" w:history="1">
             <w:r>
               <w:rPr>
                 <w:rStyle w:val="Hyperlink"/>
@@ -1013,7 +999,7 @@
                 <w:noProof/>
                 <w:webHidden/>
               </w:rPr>
-              <w:instrText xml:space="preserve"> PAGEREF _Toc436392457 \h </w:instrText>
+              <w:instrText xml:space="preserve"> PAGEREF _Toc436398454 \h </w:instrText>
             </w:r>
             <w:r>
               <w:rPr>
@@ -1056,7 +1042,7 @@
               <w:noProof/>
             </w:rPr>
           </w:pPr>
-          <w:hyperlink w:anchor="_Toc436392458" w:history="1">
+          <w:hyperlink w:anchor="_Toc436398455" w:history="1">
             <w:r>
               <w:rPr>
                 <w:rStyle w:val="Hyperlink"/>
@@ -1076,14 +1062,7 @@
                 <w:rStyle w:val="Hyperlink"/>
                 <w:noProof/>
               </w:rPr>
-              <w:t xml:space="preserve">Flipping an </w:t>
-            </w:r>
-            <w:r>
-              <w:rPr>
-                <w:rStyle w:val="Hyperlink"/>
-                <w:noProof/>
-              </w:rPr>
-              <w:t>component</w:t>
+              <w:t>Editing a component</w:t>
             </w:r>
             <w:r>
               <w:rPr>
@@ -1104,7 +1083,7 @@
                 <w:noProof/>
                 <w:webHidden/>
               </w:rPr>
-              <w:instrText xml:space="preserve"> PAGEREF _Toc436392458 \h </w:instrText>
+              <w:instrText xml:space="preserve"> PAGEREF _Toc436398455 \h </w:instrText>
             </w:r>
             <w:r>
               <w:rPr>
@@ -1147,7 +1126,7 @@
               <w:noProof/>
             </w:rPr>
           </w:pPr>
-          <w:hyperlink w:anchor="_Toc436392459" w:history="1">
+          <w:hyperlink w:anchor="_Toc436398456" w:history="1">
             <w:r>
               <w:rPr>
                 <w:rStyle w:val="Hyperlink"/>
@@ -1167,7 +1146,7 @@
                 <w:rStyle w:val="Hyperlink"/>
                 <w:noProof/>
               </w:rPr>
-              <w:t>To edit an adjustable splitter</w:t>
+              <w:t>Clearing the grid</w:t>
             </w:r>
             <w:r>
               <w:rPr>
@@ -1188,7 +1167,7 @@
                 <w:noProof/>
                 <w:webHidden/>
               </w:rPr>
-              <w:instrText xml:space="preserve"> PAGEREF _Toc436392459 \h </w:instrText>
+              <w:instrText xml:space="preserve"> PAGEREF _Toc436398456 \h </w:instrText>
             </w:r>
             <w:r>
               <w:rPr>
@@ -1231,7 +1210,7 @@
               <w:noProof/>
             </w:rPr>
           </w:pPr>
-          <w:hyperlink w:anchor="_Toc436392460" w:history="1">
+          <w:hyperlink w:anchor="_Toc436398457" w:history="1">
             <w:r>
               <w:rPr>
                 <w:rStyle w:val="Hyperlink"/>
@@ -1250,8 +1229,9 @@
               <w:rPr>
                 <w:rStyle w:val="Hyperlink"/>
                 <w:noProof/>
-              </w:rPr>
-              <w:t>Splitting the flow</w:t>
+                <w:shd w:val="clear" w:color="auto" w:fill="FEFEFE"/>
+              </w:rPr>
+              <w:t>Saving a grid</w:t>
             </w:r>
             <w:r>
               <w:rPr>
@@ -1272,7 +1252,7 @@
                 <w:noProof/>
                 <w:webHidden/>
               </w:rPr>
-              <w:instrText xml:space="preserve"> PAGEREF _Toc436392460 \h </w:instrText>
+              <w:instrText xml:space="preserve"> PAGEREF _Toc436398457 \h </w:instrText>
             </w:r>
             <w:r>
               <w:rPr>
@@ -1315,7 +1295,7 @@
               <w:noProof/>
             </w:rPr>
           </w:pPr>
-          <w:hyperlink w:anchor="_Toc436392461" w:history="1">
+          <w:hyperlink w:anchor="_Toc436398458" w:history="1">
             <w:r>
               <w:rPr>
                 <w:rStyle w:val="Hyperlink"/>
@@ -1334,8 +1314,9 @@
               <w:rPr>
                 <w:rStyle w:val="Hyperlink"/>
                 <w:noProof/>
-              </w:rPr>
-              <w:t>Clearing the grid</w:t>
+                <w:shd w:val="clear" w:color="auto" w:fill="FEFEFE"/>
+              </w:rPr>
+              <w:t>New file</w:t>
             </w:r>
             <w:r>
               <w:rPr>
@@ -1356,7 +1337,7 @@
                 <w:noProof/>
                 <w:webHidden/>
               </w:rPr>
-              <w:instrText xml:space="preserve"> PAGEREF _Toc436392461 \h </w:instrText>
+              <w:instrText xml:space="preserve"> PAGEREF _Toc436398458 \h </w:instrText>
             </w:r>
             <w:r>
               <w:rPr>
@@ -1376,7 +1357,7 @@
                 <w:noProof/>
                 <w:webHidden/>
               </w:rPr>
-              <w:t>4</w:t>
+              <w:t>5</w:t>
             </w:r>
             <w:r>
               <w:rPr>
@@ -1399,7 +1380,7 @@
               <w:noProof/>
             </w:rPr>
           </w:pPr>
-          <w:hyperlink w:anchor="_Toc436392462" w:history="1">
+          <w:hyperlink w:anchor="_Toc436398459" w:history="1">
             <w:r>
               <w:rPr>
                 <w:rStyle w:val="Hyperlink"/>
@@ -1420,7 +1401,7 @@
                 <w:noProof/>
                 <w:shd w:val="clear" w:color="auto" w:fill="FEFEFE"/>
               </w:rPr>
-              <w:t>Saving a grid</w:t>
+              <w:t>File open</w:t>
             </w:r>
             <w:r>
               <w:rPr>
@@ -1441,7 +1422,7 @@
                 <w:noProof/>
                 <w:webHidden/>
               </w:rPr>
-              <w:instrText xml:space="preserve"> PAGEREF _Toc436392462 \h </w:instrText>
+              <w:instrText xml:space="preserve"> PAGEREF _Toc436398459 \h </w:instrText>
             </w:r>
             <w:r>
               <w:rPr>
@@ -1484,11 +1465,12 @@
               <w:noProof/>
             </w:rPr>
           </w:pPr>
-          <w:hyperlink w:anchor="_Toc436392463" w:history="1">
+          <w:hyperlink w:anchor="_Toc436398460" w:history="1">
             <w:r>
               <w:rPr>
                 <w:rStyle w:val="Hyperlink"/>
                 <w:noProof/>
+                <w:lang w:val="en-GB"/>
               </w:rPr>
               <w:t>10.</w:t>
             </w:r>
@@ -1503,9 +1485,9 @@
               <w:rPr>
                 <w:rStyle w:val="Hyperlink"/>
                 <w:noProof/>
-                <w:shd w:val="clear" w:color="auto" w:fill="FEFEFE"/>
-              </w:rPr>
-              <w:t>New file</w:t>
+                <w:lang w:val="en-GB"/>
+              </w:rPr>
+              <w:t>Undo last change</w:t>
             </w:r>
             <w:r>
               <w:rPr>
@@ -1526,178 +1508,7 @@
                 <w:noProof/>
                 <w:webHidden/>
               </w:rPr>
-              <w:instrText xml:space="preserve"> PAGEREF _Toc436392463 \h </w:instrText>
-            </w:r>
-            <w:r>
-              <w:rPr>
-                <w:noProof/>
-                <w:webHidden/>
-              </w:rPr>
-            </w:r>
-            <w:r>
-              <w:rPr>
-                <w:noProof/>
-                <w:webHidden/>
-              </w:rPr>
-              <w:fldChar w:fldCharType="separate"/>
-            </w:r>
-            <w:r>
-              <w:rPr>
-                <w:noProof/>
-                <w:webHidden/>
-              </w:rPr>
-              <w:t>5</w:t>
-            </w:r>
-            <w:r>
-              <w:rPr>
-                <w:noProof/>
-                <w:webHidden/>
-              </w:rPr>
-              <w:fldChar w:fldCharType="end"/>
-            </w:r>
-          </w:hyperlink>
-        </w:p>
-        <w:p>
-          <w:pPr>
-            <w:pStyle w:val="TOC2"/>
-            <w:tabs>
-              <w:tab w:val="left" w:pos="880"/>
-              <w:tab w:val="right" w:leader="dot" w:pos="9350"/>
-            </w:tabs>
-            <w:rPr>
-              <w:rFonts w:cstheme="minorBidi"/>
-              <w:noProof/>
-            </w:rPr>
-          </w:pPr>
-          <w:hyperlink w:anchor="_Toc436392464" w:history="1">
-            <w:r>
-              <w:rPr>
-                <w:rStyle w:val="Hyperlink"/>
-                <w:noProof/>
-              </w:rPr>
-              <w:t>11.</w:t>
-            </w:r>
-            <w:r>
-              <w:rPr>
-                <w:rFonts w:cstheme="minorBidi"/>
-                <w:noProof/>
-              </w:rPr>
-              <w:tab/>
-            </w:r>
-            <w:r>
-              <w:rPr>
-                <w:rStyle w:val="Hyperlink"/>
-                <w:noProof/>
-                <w:shd w:val="clear" w:color="auto" w:fill="FEFEFE"/>
-              </w:rPr>
-              <w:t>File open</w:t>
-            </w:r>
-            <w:r>
-              <w:rPr>
-                <w:noProof/>
-                <w:webHidden/>
-              </w:rPr>
-              <w:tab/>
-            </w:r>
-            <w:r>
-              <w:rPr>
-                <w:noProof/>
-                <w:webHidden/>
-              </w:rPr>
-              <w:fldChar w:fldCharType="begin"/>
-            </w:r>
-            <w:r>
-              <w:rPr>
-                <w:noProof/>
-                <w:webHidden/>
-              </w:rPr>
-              <w:instrText xml:space="preserve"> PAGEREF _Toc436392464 \h </w:instrText>
-            </w:r>
-            <w:r>
-              <w:rPr>
-                <w:noProof/>
-                <w:webHidden/>
-              </w:rPr>
-            </w:r>
-            <w:r>
-              <w:rPr>
-                <w:noProof/>
-                <w:webHidden/>
-              </w:rPr>
-              <w:fldChar w:fldCharType="separate"/>
-            </w:r>
-            <w:r>
-              <w:rPr>
-                <w:noProof/>
-                <w:webHidden/>
-              </w:rPr>
-              <w:t>5</w:t>
-            </w:r>
-            <w:r>
-              <w:rPr>
-                <w:noProof/>
-                <w:webHidden/>
-              </w:rPr>
-              <w:fldChar w:fldCharType="end"/>
-            </w:r>
-          </w:hyperlink>
-        </w:p>
-        <w:p>
-          <w:pPr>
-            <w:pStyle w:val="TOC2"/>
-            <w:tabs>
-              <w:tab w:val="left" w:pos="880"/>
-              <w:tab w:val="right" w:leader="dot" w:pos="9350"/>
-            </w:tabs>
-            <w:rPr>
-              <w:rFonts w:cstheme="minorBidi"/>
-              <w:noProof/>
-            </w:rPr>
-          </w:pPr>
-          <w:hyperlink w:anchor="_Toc436392465" w:history="1">
-            <w:r>
-              <w:rPr>
-                <w:rStyle w:val="Hyperlink"/>
-                <w:noProof/>
-                <w:lang w:val="en-GB"/>
-              </w:rPr>
-              <w:t>12.</w:t>
-            </w:r>
-            <w:r>
-              <w:rPr>
-                <w:rFonts w:cstheme="minorBidi"/>
-                <w:noProof/>
-              </w:rPr>
-              <w:tab/>
-            </w:r>
-            <w:r>
-              <w:rPr>
-                <w:rStyle w:val="Hyperlink"/>
-                <w:noProof/>
-                <w:lang w:val="en-GB"/>
-              </w:rPr>
-              <w:t>Undo last change</w:t>
-            </w:r>
-            <w:r>
-              <w:rPr>
-                <w:noProof/>
-                <w:webHidden/>
-              </w:rPr>
-              <w:tab/>
-            </w:r>
-            <w:r>
-              <w:rPr>
-                <w:noProof/>
-                <w:webHidden/>
-              </w:rPr>
-              <w:fldChar w:fldCharType="begin"/>
-            </w:r>
-            <w:r>
-              <w:rPr>
-                <w:noProof/>
-                <w:webHidden/>
-              </w:rPr>
-              <w:instrText xml:space="preserve"> PAGEREF _Toc436392465 \h </w:instrText>
+              <w:instrText xml:space="preserve"> PAGEREF _Toc436398460 \h </w:instrText>
             </w:r>
             <w:r>
               <w:rPr>
@@ -1740,7 +1551,7 @@
               <w:szCs w:val="22"/>
             </w:rPr>
           </w:pPr>
-          <w:hyperlink w:anchor="_Toc436392466" w:history="1">
+          <w:hyperlink w:anchor="_Toc436398461" w:history="1">
             <w:r>
               <w:rPr>
                 <w:rStyle w:val="Hyperlink"/>
@@ -1767,7 +1578,7 @@
                 <w:noProof/>
                 <w:webHidden/>
               </w:rPr>
-              <w:instrText xml:space="preserve"> PAGEREF _Toc436392466 \h </w:instrText>
+              <w:instrText xml:space="preserve"> PAGEREF _Toc436398461 \h </w:instrText>
             </w:r>
             <w:r>
               <w:rPr>
@@ -1810,7 +1621,7 @@
               <w:szCs w:val="22"/>
             </w:rPr>
           </w:pPr>
-          <w:hyperlink w:anchor="_Toc436392467" w:history="1">
+          <w:hyperlink w:anchor="_Toc436398462" w:history="1">
             <w:r>
               <w:rPr>
                 <w:rStyle w:val="Hyperlink"/>
@@ -1837,7 +1648,7 @@
                 <w:noProof/>
                 <w:webHidden/>
               </w:rPr>
-              <w:instrText xml:space="preserve"> PAGEREF _Toc436392467 \h </w:instrText>
+              <w:instrText xml:space="preserve"> PAGEREF _Toc436398462 \h </w:instrText>
             </w:r>
             <w:r>
               <w:rPr>
@@ -1893,7 +1704,7 @@
         <w:pStyle w:val="Heading1"/>
         <w:ind w:left="432" w:hanging="432"/>
       </w:pPr>
-      <w:bookmarkStart w:id="0" w:name="_Toc436392452"/>
+      <w:bookmarkStart w:id="0" w:name="_Toc436398449"/>
       <w:r>
         <w:lastRenderedPageBreak/>
         <w:t>Introduction</w:t>
@@ -1902,137 +1713,33 @@
     </w:p>
     <w:p/>
     <w:p>
-      <w:pPr>
-        <w:ind w:firstLine="720"/>
-        <w:rPr>
-          <w:rFonts w:ascii="Arial" w:hAnsi="Arial" w:cs="Arial"/>
-          <w:sz w:val="24"/>
-          <w:szCs w:val="24"/>
-        </w:rPr>
-      </w:pPr>
-      <w:r>
-        <w:rPr>
-          <w:rFonts w:ascii="Arial" w:hAnsi="Arial" w:cs="Arial"/>
-          <w:sz w:val="24"/>
-          <w:szCs w:val="24"/>
-        </w:rPr>
-        <w:t>“</w:t>
-      </w:r>
-      <w:proofErr w:type="spellStart"/>
-      <w:r>
-        <w:rPr>
-          <w:rFonts w:ascii="Arial" w:hAnsi="Arial" w:cs="Arial"/>
-          <w:sz w:val="24"/>
-          <w:szCs w:val="24"/>
-        </w:rPr>
-        <w:t>Flowly</w:t>
-      </w:r>
-      <w:proofErr w:type="spellEnd"/>
-      <w:r>
-        <w:rPr>
-          <w:rFonts w:ascii="Arial" w:hAnsi="Arial" w:cs="Arial"/>
-          <w:sz w:val="24"/>
-          <w:szCs w:val="24"/>
-        </w:rPr>
-        <w:t>” is an interesting, clever and very useful application created to manage liquid or gas flows in a system. Using it you can create your own working space or so-called grid. Adding components and connecting them between each other has never been ea</w:t>
-      </w:r>
-      <w:r>
-        <w:rPr>
-          <w:rFonts w:ascii="Arial" w:hAnsi="Arial" w:cs="Arial"/>
-          <w:sz w:val="24"/>
-          <w:szCs w:val="24"/>
-        </w:rPr>
-        <w:t xml:space="preserve">sier than now! You just pick a component </w:t>
-      </w:r>
-      <w:r>
-        <w:rPr>
-          <w:rFonts w:ascii="Arial" w:hAnsi="Arial" w:cs="Arial"/>
-          <w:sz w:val="24"/>
-          <w:szCs w:val="24"/>
-        </w:rPr>
-        <w:t xml:space="preserve">from the toolbox and place it to desired position on the grid. For your easiness apart from having the ability to use pumps and sinks, we also added some useful </w:t>
-      </w:r>
-      <w:r>
-        <w:rPr>
-          <w:rFonts w:ascii="Arial" w:hAnsi="Arial" w:cs="Arial"/>
-          <w:sz w:val="24"/>
-          <w:szCs w:val="24"/>
-        </w:rPr>
-        <w:t>components</w:t>
-      </w:r>
-      <w:r>
-        <w:rPr>
-          <w:rFonts w:ascii="Arial" w:hAnsi="Arial" w:cs="Arial"/>
-          <w:sz w:val="24"/>
-          <w:szCs w:val="24"/>
-        </w:rPr>
-        <w:t xml:space="preserve"> as (adjustable) splitters and mergers. Your task is just to </w:t>
-      </w:r>
-      <w:commentRangeStart w:id="1"/>
-      <w:r>
-        <w:rPr>
-          <w:rFonts w:ascii="Arial" w:hAnsi="Arial" w:cs="Arial"/>
-          <w:sz w:val="24"/>
-          <w:szCs w:val="24"/>
-        </w:rPr>
-        <w:t>create</w:t>
-      </w:r>
-      <w:commentRangeEnd w:id="1"/>
-      <w:r>
-        <w:rPr>
-          <w:rStyle w:val="CommentReference"/>
-        </w:rPr>
-        <w:commentReference w:id="1"/>
-      </w:r>
-      <w:r>
-        <w:rPr>
-          <w:rFonts w:ascii="Arial" w:hAnsi="Arial" w:cs="Arial"/>
-          <w:sz w:val="24"/>
-          <w:szCs w:val="24"/>
-        </w:rPr>
-        <w:t xml:space="preserve"> systems that really make sense! You can save your flow diagram and open it up later.  Of course our software “</w:t>
-      </w:r>
-      <w:proofErr w:type="spellStart"/>
-      <w:r>
-        <w:rPr>
-          <w:rFonts w:ascii="Arial" w:hAnsi="Arial" w:cs="Arial"/>
-          <w:sz w:val="24"/>
-          <w:szCs w:val="24"/>
-        </w:rPr>
-        <w:t>Flowly</w:t>
-      </w:r>
-      <w:proofErr w:type="spellEnd"/>
-      <w:r>
-        <w:rPr>
-          <w:rFonts w:ascii="Arial" w:hAnsi="Arial" w:cs="Arial"/>
-          <w:sz w:val="24"/>
-          <w:szCs w:val="24"/>
-        </w:rPr>
-        <w:t xml:space="preserve">” is really intelligent and can immediately detect if you try to overlap </w:t>
-      </w:r>
-      <w:r>
-        <w:rPr>
-          <w:rFonts w:ascii="Arial" w:hAnsi="Arial" w:cs="Arial"/>
-          <w:sz w:val="24"/>
-          <w:szCs w:val="24"/>
-        </w:rPr>
-        <w:t>component</w:t>
-      </w:r>
-      <w:r>
-        <w:rPr>
-          <w:rFonts w:ascii="Arial" w:hAnsi="Arial" w:cs="Arial"/>
-          <w:sz w:val="24"/>
-          <w:szCs w:val="24"/>
-        </w:rPr>
-        <w:t xml:space="preserve">. Managing your flow system has never been easier! </w:t>
-      </w:r>
-    </w:p>
-    <w:p/>
+      <w:r>
+        <w:t xml:space="preserve">User Requirements Specification document introduces you to the requirements which our application will meet and the features it will possess. Every software application which is to be developed needs to meet two kinds of requirements – functional and non-functional. </w:t>
+      </w:r>
+    </w:p>
+    <w:p>
+      <w:r>
+        <w:t>We described the functional requirements in a way of using use-cases. Use-cases can be very helpful describing the flow of actions between the user and the system. Below you can see  10 use-cases. They are described in a structured and neat way. Each use-case has its own extensions below the Main Success Scenario.</w:t>
+      </w:r>
+    </w:p>
+    <w:p>
+      <w:r>
+        <w:t>Non-functional requirements of an application have to deal with its quality aspects. We briefly emphasized on most common no</w:t>
+      </w:r>
+      <w:bookmarkStart w:id="1" w:name="_GoBack"/>
+      <w:bookmarkEnd w:id="1"/>
+      <w:r>
+        <w:t>n-functional requirement</w:t>
+      </w:r>
+      <w:r>
+        <w:t>s. We gave brief examples about accessibility, efficiency, maintainability, usability and Reusability.</w:t>
+      </w:r>
+    </w:p>
     <w:p>
       <w:pPr>
         <w:pStyle w:val="Heading1"/>
       </w:pPr>
-      <w:bookmarkStart w:id="2" w:name="_Toc436392453"/>
+      <w:bookmarkStart w:id="2" w:name="_Toc436398450"/>
       <w:r>
         <w:t>Functional requirements (use-</w:t>
       </w:r>
@@ -2056,14 +1763,14 @@
           <w:numId w:val="18"/>
         </w:numPr>
       </w:pPr>
-      <w:bookmarkStart w:id="3" w:name="_Toc436392454"/>
+      <w:bookmarkStart w:id="3" w:name="_Toc436398451"/>
       <w:r>
         <w:t>Create a</w:t>
       </w:r>
+      <w:r>
+        <w:t xml:space="preserve"> component</w:t>
+      </w:r>
       <w:bookmarkEnd w:id="3"/>
-      <w:r>
-        <w:t xml:space="preserve"> component</w:t>
-      </w:r>
     </w:p>
     <w:p>
       <w:pPr>
@@ -2493,25 +2200,7 @@
           <w:sz w:val="22"/>
           <w:szCs w:val="22"/>
         </w:rPr>
-        <w:t xml:space="preserve">4a. </w:t>
-      </w:r>
-      <w:proofErr w:type="gramStart"/>
-      <w:r>
-        <w:rPr>
-          <w:rFonts w:ascii="Arial" w:hAnsi="Arial" w:cs="Arial"/>
-          <w:sz w:val="22"/>
-          <w:szCs w:val="22"/>
-        </w:rPr>
-        <w:t>If</w:t>
-      </w:r>
-      <w:proofErr w:type="gramEnd"/>
-      <w:r>
-        <w:rPr>
-          <w:rFonts w:ascii="Arial" w:hAnsi="Arial" w:cs="Arial"/>
-          <w:sz w:val="22"/>
-          <w:szCs w:val="22"/>
-        </w:rPr>
-        <w:t xml:space="preserve"> the component has flow capacity</w:t>
+        <w:t>4a. If the component has flow capacity</w:t>
       </w:r>
     </w:p>
     <w:p>
@@ -2562,7 +2251,7 @@
           <w:numId w:val="18"/>
         </w:numPr>
       </w:pPr>
-      <w:bookmarkStart w:id="4" w:name="_Toc436392455"/>
+      <w:bookmarkStart w:id="4" w:name="_Toc436398452"/>
       <w:r>
         <w:t xml:space="preserve">Remove a </w:t>
       </w:r>
@@ -2783,7 +2472,6 @@
           <w:szCs w:val="22"/>
           <w:u w:val="single"/>
         </w:rPr>
-        <w:lastRenderedPageBreak/>
         <w:t>Extensions:</w:t>
       </w:r>
     </w:p>
@@ -2848,6 +2536,7 @@
           <w:sz w:val="22"/>
           <w:szCs w:val="22"/>
         </w:rPr>
+        <w:lastRenderedPageBreak/>
         <w:t>The user is shown a message to confirm that when deleted the pipelines connected to the component will be deleted.</w:t>
       </w:r>
     </w:p>
@@ -2962,25 +2651,7 @@
           <w:sz w:val="22"/>
           <w:szCs w:val="22"/>
         </w:rPr>
-        <w:t xml:space="preserve">3b. </w:t>
-      </w:r>
-      <w:proofErr w:type="gramStart"/>
-      <w:r>
-        <w:rPr>
-          <w:rFonts w:ascii="Arial" w:hAnsi="Arial" w:cs="Arial"/>
-          <w:sz w:val="22"/>
-          <w:szCs w:val="22"/>
-        </w:rPr>
-        <w:t>The</w:t>
-      </w:r>
-      <w:proofErr w:type="gramEnd"/>
-      <w:r>
-        <w:rPr>
-          <w:rFonts w:ascii="Arial" w:hAnsi="Arial" w:cs="Arial"/>
-          <w:sz w:val="22"/>
-          <w:szCs w:val="22"/>
-        </w:rPr>
-        <w:t xml:space="preserve"> user clicks on a pipeline from the grid</w:t>
+        <w:t>3b. The user clicks on a pipeline from the grid</w:t>
       </w:r>
     </w:p>
     <w:p>
@@ -3013,7 +2684,7 @@
           <w:numId w:val="18"/>
         </w:numPr>
       </w:pPr>
-      <w:bookmarkStart w:id="5" w:name="_Toc436392456"/>
+      <w:bookmarkStart w:id="5" w:name="_Toc436398453"/>
       <w:r>
         <w:t>Add a pipeline</w:t>
       </w:r>
@@ -3495,7 +3166,7 @@
           <w:numId w:val="18"/>
         </w:numPr>
       </w:pPr>
-      <w:bookmarkStart w:id="6" w:name="_Toc436392457"/>
+      <w:bookmarkStart w:id="6" w:name="_Toc436398454"/>
       <w:r>
         <w:t>Remove a pipeline</w:t>
       </w:r>
@@ -3860,11 +3531,12 @@
           <w:numId w:val="18"/>
         </w:numPr>
       </w:pPr>
-      <w:bookmarkStart w:id="7" w:name="_Toc436392458"/>
+      <w:bookmarkStart w:id="7" w:name="_Toc436398455"/>
       <w:r>
         <w:lastRenderedPageBreak/>
         <w:t>Editing a component</w:t>
       </w:r>
+      <w:bookmarkEnd w:id="7"/>
     </w:p>
     <w:p>
       <w:pPr>
@@ -4241,25 +3913,7 @@
           <w:sz w:val="22"/>
           <w:szCs w:val="22"/>
         </w:rPr>
-        <w:t xml:space="preserve">1a. </w:t>
-      </w:r>
-      <w:proofErr w:type="gramStart"/>
-      <w:r>
-        <w:rPr>
-          <w:rFonts w:ascii="Arial" w:hAnsi="Arial" w:cs="Arial"/>
-          <w:sz w:val="22"/>
-          <w:szCs w:val="22"/>
-        </w:rPr>
-        <w:t>If</w:t>
-      </w:r>
-      <w:proofErr w:type="gramEnd"/>
-      <w:r>
-        <w:rPr>
-          <w:rFonts w:ascii="Arial" w:hAnsi="Arial" w:cs="Arial"/>
-          <w:sz w:val="22"/>
-          <w:szCs w:val="22"/>
-        </w:rPr>
-        <w:t xml:space="preserve"> the user selects a pipeline</w:t>
+        <w:t>1a. If the user selects a pipeline</w:t>
       </w:r>
     </w:p>
     <w:p>
@@ -4299,25 +3953,7 @@
           <w:sz w:val="22"/>
           <w:szCs w:val="22"/>
         </w:rPr>
-        <w:t xml:space="preserve">5a. </w:t>
-      </w:r>
-      <w:proofErr w:type="gramStart"/>
-      <w:r>
-        <w:rPr>
-          <w:rFonts w:ascii="Arial" w:hAnsi="Arial" w:cs="Arial"/>
-          <w:sz w:val="22"/>
-          <w:szCs w:val="22"/>
-        </w:rPr>
-        <w:t>If</w:t>
-      </w:r>
-      <w:proofErr w:type="gramEnd"/>
-      <w:r>
-        <w:rPr>
-          <w:rFonts w:ascii="Arial" w:hAnsi="Arial" w:cs="Arial"/>
-          <w:sz w:val="22"/>
-          <w:szCs w:val="22"/>
-        </w:rPr>
-        <w:t xml:space="preserve"> the user has specified invalid settings</w:t>
+        <w:t>5a. If the user has specified invalid settings</w:t>
       </w:r>
     </w:p>
     <w:p>
@@ -4363,7 +3999,6 @@
         </w:rPr>
         <w:t>The system does not apply the changes</w:t>
       </w:r>
-      <w:bookmarkEnd w:id="7"/>
     </w:p>
     <w:p/>
     <w:p>
@@ -4374,7 +4009,7 @@
           <w:numId w:val="18"/>
         </w:numPr>
       </w:pPr>
-      <w:bookmarkStart w:id="8" w:name="_Toc436392461"/>
+      <w:bookmarkStart w:id="8" w:name="_Toc436398456"/>
       <w:r>
         <w:t>Clearing the grid</w:t>
       </w:r>
@@ -4703,7 +4338,7 @@
           <w:shd w:val="clear" w:color="auto" w:fill="FEFEFE"/>
         </w:rPr>
       </w:pPr>
-      <w:bookmarkStart w:id="9" w:name="_Toc436392462"/>
+      <w:bookmarkStart w:id="9" w:name="_Toc436398457"/>
       <w:r>
         <w:rPr>
           <w:shd w:val="clear" w:color="auto" w:fill="FEFEFE"/>
@@ -5029,7 +4664,7 @@
           <w:shd w:val="clear" w:color="auto" w:fill="FEFEFE"/>
         </w:rPr>
       </w:pPr>
-      <w:bookmarkStart w:id="10" w:name="_Toc436392463"/>
+      <w:bookmarkStart w:id="10" w:name="_Toc436398458"/>
       <w:r>
         <w:rPr>
           <w:shd w:val="clear" w:color="auto" w:fill="FEFEFE"/>
@@ -5214,27 +4849,7 @@
           <w:szCs w:val="22"/>
           <w:shd w:val="clear" w:color="auto" w:fill="FEFEFE"/>
         </w:rPr>
-        <w:t xml:space="preserve"> </w:t>
-      </w:r>
-      <w:proofErr w:type="gramStart"/>
-      <w:r>
-        <w:rPr>
-          <w:rFonts w:ascii="Arial" w:hAnsi="Arial" w:cs="Arial"/>
-          <w:sz w:val="22"/>
-          <w:szCs w:val="22"/>
-          <w:shd w:val="clear" w:color="auto" w:fill="FEFEFE"/>
-        </w:rPr>
-        <w:t>If</w:t>
-      </w:r>
-      <w:proofErr w:type="gramEnd"/>
-      <w:r>
-        <w:rPr>
-          <w:rFonts w:ascii="Arial" w:hAnsi="Arial" w:cs="Arial"/>
-          <w:sz w:val="22"/>
-          <w:szCs w:val="22"/>
-          <w:shd w:val="clear" w:color="auto" w:fill="FEFEFE"/>
-        </w:rPr>
-        <w:t xml:space="preserve"> there are not saved changes</w:t>
+        <w:t xml:space="preserve"> If there are not saved changes</w:t>
       </w:r>
     </w:p>
     <w:p>
@@ -5307,7 +4922,7 @@
           <w:shd w:val="clear" w:color="auto" w:fill="FEFEFE"/>
         </w:rPr>
       </w:pPr>
-      <w:bookmarkStart w:id="11" w:name="_Toc436392464"/>
+      <w:bookmarkStart w:id="11" w:name="_Toc436398459"/>
       <w:r>
         <w:rPr>
           <w:shd w:val="clear" w:color="auto" w:fill="FEFEFE"/>
@@ -5672,7 +5287,7 @@
           <w:lang w:val="en-GB"/>
         </w:rPr>
       </w:pPr>
-      <w:bookmarkStart w:id="12" w:name="_Toc436392465"/>
+      <w:bookmarkStart w:id="12" w:name="_Toc436398460"/>
       <w:r>
         <w:rPr>
           <w:lang w:val="en-GB"/>
@@ -5977,7 +5592,7 @@
       <w:pPr>
         <w:pStyle w:val="Heading1"/>
       </w:pPr>
-      <w:bookmarkStart w:id="13" w:name="_Toc436392466"/>
+      <w:bookmarkStart w:id="13" w:name="_Toc436398461"/>
       <w:r>
         <w:t>User interface</w:t>
       </w:r>
@@ -5994,7 +5609,7 @@
       <w:pPr>
         <w:pStyle w:val="Heading1"/>
       </w:pPr>
-      <w:bookmarkStart w:id="14" w:name="_Toc436392467"/>
+      <w:bookmarkStart w:id="14" w:name="_Toc436398462"/>
       <w:r>
         <w:t>Non-functional requirements</w:t>
       </w:r>
@@ -6062,25 +5677,7 @@
           <w:sz w:val="22"/>
           <w:szCs w:val="22"/>
         </w:rPr>
-        <w:t>You do not want to lose your time drawing lines? “</w:t>
-      </w:r>
-      <w:proofErr w:type="spellStart"/>
-      <w:r>
-        <w:rPr>
-          <w:rFonts w:ascii="Arial" w:hAnsi="Arial" w:cs="Arial"/>
-          <w:sz w:val="22"/>
-          <w:szCs w:val="22"/>
-        </w:rPr>
-        <w:t>Flowly</w:t>
-      </w:r>
-      <w:proofErr w:type="spellEnd"/>
-      <w:r>
-        <w:rPr>
-          <w:rFonts w:ascii="Arial" w:hAnsi="Arial" w:cs="Arial"/>
-          <w:sz w:val="22"/>
-          <w:szCs w:val="22"/>
-        </w:rPr>
-        <w:t xml:space="preserve">” does it for you! Just pick a </w:t>
+        <w:t xml:space="preserve">You do not want to lose your time drawing lines? “Flowly” does it for you! Just pick a </w:t>
       </w:r>
       <w:r>
         <w:rPr>
@@ -6119,35 +5716,7 @@
           <w:sz w:val="22"/>
           <w:szCs w:val="22"/>
         </w:rPr>
-        <w:t>You hardly ever can get an error while working with “</w:t>
-      </w:r>
-      <w:proofErr w:type="spellStart"/>
-      <w:r>
-        <w:rPr>
-          <w:rFonts w:ascii="Arial" w:hAnsi="Arial" w:cs="Arial"/>
-          <w:sz w:val="22"/>
-          <w:szCs w:val="22"/>
-        </w:rPr>
-        <w:t>Flowly</w:t>
-      </w:r>
-      <w:proofErr w:type="spellEnd"/>
-      <w:r>
-        <w:rPr>
-          <w:rFonts w:ascii="Arial" w:hAnsi="Arial" w:cs="Arial"/>
-          <w:sz w:val="22"/>
-          <w:szCs w:val="22"/>
-        </w:rPr>
-        <w:t xml:space="preserve">”. Everything on the software is properly set-up! If you get an error </w:t>
-      </w:r>
-      <w:bookmarkStart w:id="15" w:name="_GoBack"/>
-      <w:bookmarkEnd w:id="15"/>
-      <w:r>
-        <w:rPr>
-          <w:rFonts w:ascii="Arial" w:hAnsi="Arial" w:cs="Arial"/>
-          <w:sz w:val="22"/>
-          <w:szCs w:val="22"/>
-        </w:rPr>
-        <w:t>the System will not give the possibility for breakdown! One point for maintainability!</w:t>
+        <w:t>You hardly ever can get an error while working with “Flowly”. Everything on the software is properly set-up! If you get an error the System will not give the possibility for breakdown! One point for maintainability!</w:t>
       </w:r>
     </w:p>
     <w:p>
@@ -6170,25 +5739,7 @@
           <w:sz w:val="22"/>
           <w:szCs w:val="22"/>
         </w:rPr>
-        <w:t>Do you know that you can safe and load/open flow systems? Yes you can with “</w:t>
-      </w:r>
-      <w:proofErr w:type="spellStart"/>
-      <w:r>
-        <w:rPr>
-          <w:rFonts w:ascii="Arial" w:hAnsi="Arial" w:cs="Arial"/>
-          <w:sz w:val="22"/>
-          <w:szCs w:val="22"/>
-        </w:rPr>
-        <w:t>Flowly</w:t>
-      </w:r>
-      <w:proofErr w:type="spellEnd"/>
-      <w:r>
-        <w:rPr>
-          <w:rFonts w:ascii="Arial" w:hAnsi="Arial" w:cs="Arial"/>
-          <w:sz w:val="22"/>
-          <w:szCs w:val="22"/>
-        </w:rPr>
-        <w:t>”. You can work on your project whenever you want! One point for Reusability!</w:t>
+        <w:t>Do you know that you can safe and load/open flow systems? Yes you can with “Flowly”. You can work on your project whenever you want! One point for Reusability!</w:t>
       </w:r>
     </w:p>
     <w:p>
@@ -6259,7 +5810,7 @@
       </w:pPr>
     </w:p>
     <w:sectPr>
-      <w:footerReference w:type="default" r:id="rId12"/>
+      <w:footerReference w:type="default" r:id="rId10"/>
       <w:pgSz w:w="12240" w:h="15840"/>
       <w:pgMar w:top="1440" w:right="1440" w:bottom="1440" w:left="1440" w:header="720" w:footer="720" w:gutter="0"/>
       <w:pgNumType w:start="0"/>
@@ -6269,33 +5820,6 @@
     </w:sectPr>
   </w:body>
 </w:document>
-</file>
-
-<file path=word/comments.xml><?xml version="1.0" encoding="utf-8"?>
-<w:comments xmlns:wpc="http://schemas.microsoft.com/office/word/2010/wordprocessingCanvas" xmlns:mc="http://schemas.openxmlformats.org/markup-compatibility/2006" xmlns:o="urn:schemas-microsoft-com:office:office" xmlns:r="http://schemas.openxmlformats.org/officeDocument/2006/relationships" xmlns:m="http://schemas.openxmlformats.org/officeDocument/2006/math" xmlns:v="urn:schemas-microsoft-com:vml" xmlns:wp14="http://schemas.microsoft.com/office/word/2010/wordprocessingDrawing" xmlns:wp="http://schemas.openxmlformats.org/drawingml/2006/wordprocessingDrawing" xmlns:w10="urn:schemas-microsoft-com:office:word" xmlns:w="http://schemas.openxmlformats.org/wordprocessingml/2006/main" xmlns:w14="http://schemas.microsoft.com/office/word/2010/wordml" xmlns:w15="http://schemas.microsoft.com/office/word/2012/wordml" xmlns:wpg="http://schemas.microsoft.com/office/word/2010/wordprocessingGroup" xmlns:wpi="http://schemas.microsoft.com/office/word/2010/wordprocessingInk" xmlns:wne="http://schemas.microsoft.com/office/word/2006/wordml" xmlns:wps="http://schemas.microsoft.com/office/word/2010/wordprocessingShape" mc:Ignorable="w14 w15 wp14">
-  <w:comment w:id="1" w:author="Nikola Nikushev" w:date="2015-11-27T13:02:00Z" w:initials="NN">
-    <w:p>
-      <w:pPr>
-        <w:pStyle w:val="CommentText"/>
-      </w:pPr>
-      <w:r>
-        <w:rPr>
-          <w:rStyle w:val="CommentReference"/>
-        </w:rPr>
-        <w:annotationRef/>
-      </w:r>
-      <w:r>
-        <w:t>To be made more formal about the requirements not the app</w:t>
-      </w:r>
-    </w:p>
-  </w:comment>
-</w:comments>
-</file>
-
-<file path=word/commentsExtended.xml><?xml version="1.0" encoding="utf-8"?>
-<w15:commentsEx xmlns:wpc="http://schemas.microsoft.com/office/word/2010/wordprocessingCanvas" xmlns:mc="http://schemas.openxmlformats.org/markup-compatibility/2006" xmlns:o="urn:schemas-microsoft-com:office:office" xmlns:r="http://schemas.openxmlformats.org/officeDocument/2006/relationships" xmlns:m="http://schemas.openxmlformats.org/officeDocument/2006/math" xmlns:v="urn:schemas-microsoft-com:vml" xmlns:wp14="http://schemas.microsoft.com/office/word/2010/wordprocessingDrawing" xmlns:wp="http://schemas.openxmlformats.org/drawingml/2006/wordprocessingDrawing" xmlns:w10="urn:schemas-microsoft-com:office:word" xmlns:w="http://schemas.openxmlformats.org/wordprocessingml/2006/main" xmlns:w14="http://schemas.microsoft.com/office/word/2010/wordml" xmlns:w15="http://schemas.microsoft.com/office/word/2012/wordml" xmlns:wpg="http://schemas.microsoft.com/office/word/2010/wordprocessingGroup" xmlns:wpi="http://schemas.microsoft.com/office/word/2010/wordprocessingInk" xmlns:wne="http://schemas.microsoft.com/office/word/2006/wordml" xmlns:wps="http://schemas.microsoft.com/office/word/2010/wordprocessingShape" mc:Ignorable="w14 w15 wp14">
-  <w15:commentEx w15:paraId="68433252" w15:done="0"/>
-</w15:commentsEx>
 </file>
 
 <file path=word/endnotes.xml><?xml version="1.0" encoding="utf-8"?>
@@ -6355,7 +5879,7 @@
           <w:rPr>
             <w:noProof/>
           </w:rPr>
-          <w:t>5</w:t>
+          <w:t>2</w:t>
         </w:r>
         <w:r>
           <w:rPr>
@@ -6405,7 +5929,7 @@
 
 <file path=word/numbering.xml><?xml version="1.0" encoding="utf-8"?>
 <w:numbering xmlns:wpc="http://schemas.microsoft.com/office/word/2010/wordprocessingCanvas" xmlns:mc="http://schemas.openxmlformats.org/markup-compatibility/2006" xmlns:o="urn:schemas-microsoft-com:office:office" xmlns:r="http://schemas.openxmlformats.org/officeDocument/2006/relationships" xmlns:m="http://schemas.openxmlformats.org/officeDocument/2006/math" xmlns:v="urn:schemas-microsoft-com:vml" xmlns:wp14="http://schemas.microsoft.com/office/word/2010/wordprocessingDrawing" xmlns:wp="http://schemas.openxmlformats.org/drawingml/2006/wordprocessingDrawing" xmlns:w10="urn:schemas-microsoft-com:office:word" xmlns:w="http://schemas.openxmlformats.org/wordprocessingml/2006/main" xmlns:w14="http://schemas.microsoft.com/office/word/2010/wordml" xmlns:w15="http://schemas.microsoft.com/office/word/2012/wordml" xmlns:wpg="http://schemas.microsoft.com/office/word/2010/wordprocessingGroup" xmlns:wpi="http://schemas.microsoft.com/office/word/2010/wordprocessingInk" xmlns:wne="http://schemas.microsoft.com/office/word/2006/wordml" xmlns:wps="http://schemas.microsoft.com/office/word/2010/wordprocessingShape" mc:Ignorable="w14 w15 wp14">
-  <w:abstractNum w:abstractNumId="0" w15:restartNumberingAfterBreak="0">
+  <w:abstractNum w:abstractNumId="0">
     <w:nsid w:val="06495656"/>
     <w:multiLevelType w:val="hybridMultilevel"/>
     <w:tmpl w:val="87EAA60A"/>
@@ -6494,7 +6018,7 @@
       </w:pPr>
     </w:lvl>
   </w:abstractNum>
-  <w:abstractNum w:abstractNumId="1" w15:restartNumberingAfterBreak="0">
+  <w:abstractNum w:abstractNumId="1">
     <w:nsid w:val="07A4418A"/>
     <w:multiLevelType w:val="hybridMultilevel"/>
     <w:tmpl w:val="74A67E64"/>
@@ -6583,7 +6107,7 @@
       </w:pPr>
     </w:lvl>
   </w:abstractNum>
-  <w:abstractNum w:abstractNumId="2" w15:restartNumberingAfterBreak="0">
+  <w:abstractNum w:abstractNumId="2">
     <w:nsid w:val="08861EC7"/>
     <w:multiLevelType w:val="hybridMultilevel"/>
     <w:tmpl w:val="0408F2A8"/>
@@ -6696,7 +6220,7 @@
       </w:rPr>
     </w:lvl>
   </w:abstractNum>
-  <w:abstractNum w:abstractNumId="3" w15:restartNumberingAfterBreak="0">
+  <w:abstractNum w:abstractNumId="3">
     <w:nsid w:val="09053F10"/>
     <w:multiLevelType w:val="hybridMultilevel"/>
     <w:tmpl w:val="07C0D37C"/>
@@ -6809,7 +6333,7 @@
       </w:rPr>
     </w:lvl>
   </w:abstractNum>
-  <w:abstractNum w:abstractNumId="4" w15:restartNumberingAfterBreak="0">
+  <w:abstractNum w:abstractNumId="4">
     <w:nsid w:val="0A004507"/>
     <w:multiLevelType w:val="hybridMultilevel"/>
     <w:tmpl w:val="524EE2B4"/>
@@ -6922,7 +6446,7 @@
       </w:rPr>
     </w:lvl>
   </w:abstractNum>
-  <w:abstractNum w:abstractNumId="5" w15:restartNumberingAfterBreak="0">
+  <w:abstractNum w:abstractNumId="5">
     <w:nsid w:val="0C2B77A9"/>
     <w:multiLevelType w:val="hybridMultilevel"/>
     <w:tmpl w:val="D47066DE"/>
@@ -7035,7 +6559,7 @@
       </w:pPr>
     </w:lvl>
   </w:abstractNum>
-  <w:abstractNum w:abstractNumId="6" w15:restartNumberingAfterBreak="0">
+  <w:abstractNum w:abstractNumId="6">
     <w:nsid w:val="0E6D0F3E"/>
     <w:multiLevelType w:val="hybridMultilevel"/>
     <w:tmpl w:val="B7862332"/>
@@ -7124,7 +6648,7 @@
       </w:pPr>
     </w:lvl>
   </w:abstractNum>
-  <w:abstractNum w:abstractNumId="7" w15:restartNumberingAfterBreak="0">
+  <w:abstractNum w:abstractNumId="7">
     <w:nsid w:val="1065183B"/>
     <w:multiLevelType w:val="hybridMultilevel"/>
     <w:tmpl w:val="87E4DC36"/>
@@ -7213,7 +6737,7 @@
       </w:pPr>
     </w:lvl>
   </w:abstractNum>
-  <w:abstractNum w:abstractNumId="8" w15:restartNumberingAfterBreak="0">
+  <w:abstractNum w:abstractNumId="8">
     <w:nsid w:val="133A5275"/>
     <w:multiLevelType w:val="hybridMultilevel"/>
     <w:tmpl w:val="79B8E802"/>
@@ -7302,7 +6826,7 @@
       </w:pPr>
     </w:lvl>
   </w:abstractNum>
-  <w:abstractNum w:abstractNumId="9" w15:restartNumberingAfterBreak="0">
+  <w:abstractNum w:abstractNumId="9">
     <w:nsid w:val="1482775B"/>
     <w:multiLevelType w:val="multilevel"/>
     <w:tmpl w:val="263E9070"/>
@@ -7388,7 +6912,7 @@
       </w:pPr>
     </w:lvl>
   </w:abstractNum>
-  <w:abstractNum w:abstractNumId="10" w15:restartNumberingAfterBreak="0">
+  <w:abstractNum w:abstractNumId="10">
     <w:nsid w:val="1C88507E"/>
     <w:multiLevelType w:val="hybridMultilevel"/>
     <w:tmpl w:val="BE52D7AA"/>
@@ -7477,7 +7001,7 @@
       </w:pPr>
     </w:lvl>
   </w:abstractNum>
-  <w:abstractNum w:abstractNumId="11" w15:restartNumberingAfterBreak="0">
+  <w:abstractNum w:abstractNumId="11">
     <w:nsid w:val="1F1E72F1"/>
     <w:multiLevelType w:val="hybridMultilevel"/>
     <w:tmpl w:val="03285924"/>
@@ -7566,7 +7090,7 @@
       </w:pPr>
     </w:lvl>
   </w:abstractNum>
-  <w:abstractNum w:abstractNumId="12" w15:restartNumberingAfterBreak="0">
+  <w:abstractNum w:abstractNumId="12">
     <w:nsid w:val="23F77127"/>
     <w:multiLevelType w:val="hybridMultilevel"/>
     <w:tmpl w:val="633C58E4"/>
@@ -7655,7 +7179,7 @@
       </w:pPr>
     </w:lvl>
   </w:abstractNum>
-  <w:abstractNum w:abstractNumId="13" w15:restartNumberingAfterBreak="0">
+  <w:abstractNum w:abstractNumId="13">
     <w:nsid w:val="385D0D1B"/>
     <w:multiLevelType w:val="hybridMultilevel"/>
     <w:tmpl w:val="BBB4736E"/>
@@ -7768,7 +7292,7 @@
       </w:rPr>
     </w:lvl>
   </w:abstractNum>
-  <w:abstractNum w:abstractNumId="14" w15:restartNumberingAfterBreak="0">
+  <w:abstractNum w:abstractNumId="14">
     <w:nsid w:val="3A272E2E"/>
     <w:multiLevelType w:val="hybridMultilevel"/>
     <w:tmpl w:val="9E64DFE6"/>
@@ -7881,7 +7405,7 @@
       </w:rPr>
     </w:lvl>
   </w:abstractNum>
-  <w:abstractNum w:abstractNumId="15" w15:restartNumberingAfterBreak="0">
+  <w:abstractNum w:abstractNumId="15">
     <w:nsid w:val="3D2D1618"/>
     <w:multiLevelType w:val="hybridMultilevel"/>
     <w:tmpl w:val="F4FE605A"/>
@@ -7970,7 +7494,7 @@
       </w:pPr>
     </w:lvl>
   </w:abstractNum>
-  <w:abstractNum w:abstractNumId="16" w15:restartNumberingAfterBreak="0">
+  <w:abstractNum w:abstractNumId="16">
     <w:nsid w:val="4EB12259"/>
     <w:multiLevelType w:val="hybridMultilevel"/>
     <w:tmpl w:val="CA2CA710"/>
@@ -8083,7 +7607,7 @@
       </w:rPr>
     </w:lvl>
   </w:abstractNum>
-  <w:abstractNum w:abstractNumId="17" w15:restartNumberingAfterBreak="0">
+  <w:abstractNum w:abstractNumId="17">
     <w:nsid w:val="678E7895"/>
     <w:multiLevelType w:val="hybridMultilevel"/>
     <w:tmpl w:val="A134F81E"/>
@@ -8169,7 +7693,7 @@
       </w:pPr>
     </w:lvl>
   </w:abstractNum>
-  <w:abstractNum w:abstractNumId="18" w15:restartNumberingAfterBreak="0">
+  <w:abstractNum w:abstractNumId="18">
     <w:nsid w:val="687806BE"/>
     <w:multiLevelType w:val="hybridMultilevel"/>
     <w:tmpl w:val="F56018E4"/>
@@ -8258,7 +7782,7 @@
       </w:pPr>
     </w:lvl>
   </w:abstractNum>
-  <w:abstractNum w:abstractNumId="19" w15:restartNumberingAfterBreak="0">
+  <w:abstractNum w:abstractNumId="19">
     <w:nsid w:val="705C5555"/>
     <w:multiLevelType w:val="hybridMultilevel"/>
     <w:tmpl w:val="E5C8D8E6"/>
@@ -8371,7 +7895,7 @@
       </w:rPr>
     </w:lvl>
   </w:abstractNum>
-  <w:abstractNum w:abstractNumId="20" w15:restartNumberingAfterBreak="0">
+  <w:abstractNum w:abstractNumId="20">
     <w:nsid w:val="72BD0037"/>
     <w:multiLevelType w:val="hybridMultilevel"/>
     <w:tmpl w:val="F2ECCB06"/>
@@ -8460,7 +7984,7 @@
       </w:pPr>
     </w:lvl>
   </w:abstractNum>
-  <w:abstractNum w:abstractNumId="21" w15:restartNumberingAfterBreak="0">
+  <w:abstractNum w:abstractNumId="21">
     <w:nsid w:val="751331AF"/>
     <w:multiLevelType w:val="hybridMultilevel"/>
     <w:tmpl w:val="661E252A"/>
@@ -8573,7 +8097,7 @@
       </w:rPr>
     </w:lvl>
   </w:abstractNum>
-  <w:abstractNum w:abstractNumId="22" w15:restartNumberingAfterBreak="0">
+  <w:abstractNum w:abstractNumId="22">
     <w:nsid w:val="7B79120A"/>
     <w:multiLevelType w:val="hybridMultilevel"/>
     <w:tmpl w:val="022C8DC0"/>
@@ -8662,7 +8186,7 @@
       </w:pPr>
     </w:lvl>
   </w:abstractNum>
-  <w:abstractNum w:abstractNumId="23" w15:restartNumberingAfterBreak="0">
+  <w:abstractNum w:abstractNumId="23">
     <w:nsid w:val="7B9D1393"/>
     <w:multiLevelType w:val="hybridMultilevel"/>
     <w:tmpl w:val="60727E28"/>
@@ -8905,14 +8429,6 @@
     <w:abstractNumId w:val="3"/>
   </w:num>
 </w:numbering>
-</file>
-
-<file path=word/people.xml><?xml version="1.0" encoding="utf-8"?>
-<w15:people xmlns:wpc="http://schemas.microsoft.com/office/word/2010/wordprocessingCanvas" xmlns:mc="http://schemas.openxmlformats.org/markup-compatibility/2006" xmlns:o="urn:schemas-microsoft-com:office:office" xmlns:r="http://schemas.openxmlformats.org/officeDocument/2006/relationships" xmlns:m="http://schemas.openxmlformats.org/officeDocument/2006/math" xmlns:v="urn:schemas-microsoft-com:vml" xmlns:wp14="http://schemas.microsoft.com/office/word/2010/wordprocessingDrawing" xmlns:wp="http://schemas.openxmlformats.org/drawingml/2006/wordprocessingDrawing" xmlns:w10="urn:schemas-microsoft-com:office:word" xmlns:w="http://schemas.openxmlformats.org/wordprocessingml/2006/main" xmlns:w14="http://schemas.microsoft.com/office/word/2010/wordml" xmlns:w15="http://schemas.microsoft.com/office/word/2012/wordml" xmlns:wpg="http://schemas.microsoft.com/office/word/2010/wordprocessingGroup" xmlns:wpi="http://schemas.microsoft.com/office/word/2010/wordprocessingInk" xmlns:wne="http://schemas.microsoft.com/office/word/2006/wordml" xmlns:wps="http://schemas.microsoft.com/office/word/2010/wordprocessingShape" mc:Ignorable="w14 w15 wp14">
-  <w15:person w15:author="Nikola Nikushev">
-    <w15:presenceInfo w15:providerId="Windows Live" w15:userId="00066e42fb29f006"/>
-  </w15:person>
-</w15:people>
 </file>
 
 <file path=word/styles.xml><?xml version="1.0" encoding="utf-8"?>
@@ -10302,6 +9818,7 @@
     <w:rsid w:val="00956715"/>
     <w:rsid w:val="009C08E5"/>
     <w:rsid w:val="009E5D56"/>
+    <w:rsid w:val="00B35973"/>
     <w:rsid w:val="00EB2846"/>
   </w:rsids>
   <m:mathPr>
@@ -10319,8 +9836,8 @@
   </m:mathPr>
   <w:themeFontLang w:val="en-US"/>
   <w:clrSchemeMapping w:bg1="light1" w:t1="dark1" w:bg2="light2" w:t2="dark2" w:accent1="accent1" w:accent2="accent2" w:accent3="accent3" w:accent4="accent4" w:accent5="accent5" w:accent6="accent6" w:hyperlink="hyperlink" w:followedHyperlink="followedHyperlink"/>
-  <w:decimalSymbol w:val="."/>
-  <w:listSeparator w:val=","/>
+  <w:decimalSymbol w:val=","/>
+  <w:listSeparator w:val=";"/>
   <w15:chartTrackingRefBased/>
 </w:settings>
 </file>
@@ -11042,7 +10559,7 @@
 </file>
 
 <file path=customXml/itemProps1.xml><?xml version="1.0" encoding="utf-8"?>
-<ds:datastoreItem xmlns:ds="http://schemas.openxmlformats.org/officeDocument/2006/customXml" ds:itemID="{A0AEAB6A-B750-497E-A051-234BB180AC61}">
+<ds:datastoreItem xmlns:ds="http://schemas.openxmlformats.org/officeDocument/2006/customXml" ds:itemID="{FA8AAF80-3908-4916-A5E9-A4CE9FAC7DBC}">
   <ds:schemaRefs>
     <ds:schemaRef ds:uri="http://schemas.openxmlformats.org/officeDocument/2006/bibliography"/>
   </ds:schemaRefs>

</xml_diff>

<commit_message>
Update to urs + screen shot
</commit_message>
<xml_diff>
--- a/Documents/URS.docx
+++ b/Documents/URS.docx
@@ -224,6 +224,8 @@
             </w:rPr>
           </w:pPr>
         </w:p>
+        <w:bookmarkStart w:id="0" w:name="_GoBack"/>
+        <w:bookmarkEnd w:id="0"/>
         <w:p>
           <w:pPr>
             <w:spacing w:after="160" w:line="259" w:lineRule="auto"/>
@@ -566,7 +568,7 @@
           <w:r>
             <w:fldChar w:fldCharType="separate"/>
           </w:r>
-          <w:hyperlink w:anchor="_Toc436398449" w:history="1">
+          <w:hyperlink w:anchor="_Toc436400276" w:history="1">
             <w:r>
               <w:rPr>
                 <w:rStyle w:val="Hyperlink"/>
@@ -593,7 +595,7 @@
                 <w:noProof/>
                 <w:webHidden/>
               </w:rPr>
-              <w:instrText xml:space="preserve"> PAGEREF _Toc436398449 \h </w:instrText>
+              <w:instrText xml:space="preserve"> PAGEREF _Toc436400276 \h </w:instrText>
             </w:r>
             <w:r>
               <w:rPr>
@@ -636,7 +638,7 @@
               <w:szCs w:val="22"/>
             </w:rPr>
           </w:pPr>
-          <w:hyperlink w:anchor="_Toc436398450" w:history="1">
+          <w:hyperlink w:anchor="_Toc436400277" w:history="1">
             <w:r>
               <w:rPr>
                 <w:rStyle w:val="Hyperlink"/>
@@ -663,7 +665,7 @@
                 <w:noProof/>
                 <w:webHidden/>
               </w:rPr>
-              <w:instrText xml:space="preserve"> PAGEREF _Toc436398450 \h </w:instrText>
+              <w:instrText xml:space="preserve"> PAGEREF _Toc436400277 \h </w:instrText>
             </w:r>
             <w:r>
               <w:rPr>
@@ -706,7 +708,7 @@
               <w:noProof/>
             </w:rPr>
           </w:pPr>
-          <w:hyperlink w:anchor="_Toc436398451" w:history="1">
+          <w:hyperlink w:anchor="_Toc436400278" w:history="1">
             <w:r>
               <w:rPr>
                 <w:rStyle w:val="Hyperlink"/>
@@ -747,7 +749,7 @@
                 <w:noProof/>
                 <w:webHidden/>
               </w:rPr>
-              <w:instrText xml:space="preserve"> PAGEREF _Toc436398451 \h </w:instrText>
+              <w:instrText xml:space="preserve"> PAGEREF _Toc436400278 \h </w:instrText>
             </w:r>
             <w:r>
               <w:rPr>
@@ -790,7 +792,7 @@
               <w:noProof/>
             </w:rPr>
           </w:pPr>
-          <w:hyperlink w:anchor="_Toc436398452" w:history="1">
+          <w:hyperlink w:anchor="_Toc436400279" w:history="1">
             <w:r>
               <w:rPr>
                 <w:rStyle w:val="Hyperlink"/>
@@ -831,7 +833,7 @@
                 <w:noProof/>
                 <w:webHidden/>
               </w:rPr>
-              <w:instrText xml:space="preserve"> PAGEREF _Toc436398452 \h </w:instrText>
+              <w:instrText xml:space="preserve"> PAGEREF _Toc436400279 \h </w:instrText>
             </w:r>
             <w:r>
               <w:rPr>
@@ -874,7 +876,7 @@
               <w:noProof/>
             </w:rPr>
           </w:pPr>
-          <w:hyperlink w:anchor="_Toc436398453" w:history="1">
+          <w:hyperlink w:anchor="_Toc436400280" w:history="1">
             <w:r>
               <w:rPr>
                 <w:rStyle w:val="Hyperlink"/>
@@ -915,7 +917,7 @@
                 <w:noProof/>
                 <w:webHidden/>
               </w:rPr>
-              <w:instrText xml:space="preserve"> PAGEREF _Toc436398453 \h </w:instrText>
+              <w:instrText xml:space="preserve"> PAGEREF _Toc436400280 \h </w:instrText>
             </w:r>
             <w:r>
               <w:rPr>
@@ -958,7 +960,7 @@
               <w:noProof/>
             </w:rPr>
           </w:pPr>
-          <w:hyperlink w:anchor="_Toc436398454" w:history="1">
+          <w:hyperlink w:anchor="_Toc436400281" w:history="1">
             <w:r>
               <w:rPr>
                 <w:rStyle w:val="Hyperlink"/>
@@ -999,7 +1001,7 @@
                 <w:noProof/>
                 <w:webHidden/>
               </w:rPr>
-              <w:instrText xml:space="preserve"> PAGEREF _Toc436398454 \h </w:instrText>
+              <w:instrText xml:space="preserve"> PAGEREF _Toc436400281 \h </w:instrText>
             </w:r>
             <w:r>
               <w:rPr>
@@ -1042,7 +1044,7 @@
               <w:noProof/>
             </w:rPr>
           </w:pPr>
-          <w:hyperlink w:anchor="_Toc436398455" w:history="1">
+          <w:hyperlink w:anchor="_Toc436400282" w:history="1">
             <w:r>
               <w:rPr>
                 <w:rStyle w:val="Hyperlink"/>
@@ -1083,7 +1085,7 @@
                 <w:noProof/>
                 <w:webHidden/>
               </w:rPr>
-              <w:instrText xml:space="preserve"> PAGEREF _Toc436398455 \h </w:instrText>
+              <w:instrText xml:space="preserve"> PAGEREF _Toc436400282 \h </w:instrText>
             </w:r>
             <w:r>
               <w:rPr>
@@ -1103,7 +1105,7 @@
                 <w:noProof/>
                 <w:webHidden/>
               </w:rPr>
-              <w:t>3</w:t>
+              <w:t>4</w:t>
             </w:r>
             <w:r>
               <w:rPr>
@@ -1126,7 +1128,7 @@
               <w:noProof/>
             </w:rPr>
           </w:pPr>
-          <w:hyperlink w:anchor="_Toc436398456" w:history="1">
+          <w:hyperlink w:anchor="_Toc436400283" w:history="1">
             <w:r>
               <w:rPr>
                 <w:rStyle w:val="Hyperlink"/>
@@ -1167,7 +1169,7 @@
                 <w:noProof/>
                 <w:webHidden/>
               </w:rPr>
-              <w:instrText xml:space="preserve"> PAGEREF _Toc436398456 \h </w:instrText>
+              <w:instrText xml:space="preserve"> PAGEREF _Toc436400283 \h </w:instrText>
             </w:r>
             <w:r>
               <w:rPr>
@@ -1210,7 +1212,7 @@
               <w:noProof/>
             </w:rPr>
           </w:pPr>
-          <w:hyperlink w:anchor="_Toc436398457" w:history="1">
+          <w:hyperlink w:anchor="_Toc436400284" w:history="1">
             <w:r>
               <w:rPr>
                 <w:rStyle w:val="Hyperlink"/>
@@ -1252,7 +1254,7 @@
                 <w:noProof/>
                 <w:webHidden/>
               </w:rPr>
-              <w:instrText xml:space="preserve"> PAGEREF _Toc436398457 \h </w:instrText>
+              <w:instrText xml:space="preserve"> PAGEREF _Toc436400284 \h </w:instrText>
             </w:r>
             <w:r>
               <w:rPr>
@@ -1295,7 +1297,7 @@
               <w:noProof/>
             </w:rPr>
           </w:pPr>
-          <w:hyperlink w:anchor="_Toc436398458" w:history="1">
+          <w:hyperlink w:anchor="_Toc436400285" w:history="1">
             <w:r>
               <w:rPr>
                 <w:rStyle w:val="Hyperlink"/>
@@ -1337,7 +1339,7 @@
                 <w:noProof/>
                 <w:webHidden/>
               </w:rPr>
-              <w:instrText xml:space="preserve"> PAGEREF _Toc436398458 \h </w:instrText>
+              <w:instrText xml:space="preserve"> PAGEREF _Toc436400285 \h </w:instrText>
             </w:r>
             <w:r>
               <w:rPr>
@@ -1380,7 +1382,7 @@
               <w:noProof/>
             </w:rPr>
           </w:pPr>
-          <w:hyperlink w:anchor="_Toc436398459" w:history="1">
+          <w:hyperlink w:anchor="_Toc436400286" w:history="1">
             <w:r>
               <w:rPr>
                 <w:rStyle w:val="Hyperlink"/>
@@ -1422,7 +1424,7 @@
                 <w:noProof/>
                 <w:webHidden/>
               </w:rPr>
-              <w:instrText xml:space="preserve"> PAGEREF _Toc436398459 \h </w:instrText>
+              <w:instrText xml:space="preserve"> PAGEREF _Toc436400286 \h </w:instrText>
             </w:r>
             <w:r>
               <w:rPr>
@@ -1465,7 +1467,7 @@
               <w:noProof/>
             </w:rPr>
           </w:pPr>
-          <w:hyperlink w:anchor="_Toc436398460" w:history="1">
+          <w:hyperlink w:anchor="_Toc436400287" w:history="1">
             <w:r>
               <w:rPr>
                 <w:rStyle w:val="Hyperlink"/>
@@ -1508,7 +1510,7 @@
                 <w:noProof/>
                 <w:webHidden/>
               </w:rPr>
-              <w:instrText xml:space="preserve"> PAGEREF _Toc436398460 \h </w:instrText>
+              <w:instrText xml:space="preserve"> PAGEREF _Toc436400287 \h </w:instrText>
             </w:r>
             <w:r>
               <w:rPr>
@@ -1551,7 +1553,7 @@
               <w:szCs w:val="22"/>
             </w:rPr>
           </w:pPr>
-          <w:hyperlink w:anchor="_Toc436398461" w:history="1">
+          <w:hyperlink w:anchor="_Toc436400288" w:history="1">
             <w:r>
               <w:rPr>
                 <w:rStyle w:val="Hyperlink"/>
@@ -1578,7 +1580,7 @@
                 <w:noProof/>
                 <w:webHidden/>
               </w:rPr>
-              <w:instrText xml:space="preserve"> PAGEREF _Toc436398461 \h </w:instrText>
+              <w:instrText xml:space="preserve"> PAGEREF _Toc436400288 \h </w:instrText>
             </w:r>
             <w:r>
               <w:rPr>
@@ -1621,7 +1623,7 @@
               <w:szCs w:val="22"/>
             </w:rPr>
           </w:pPr>
-          <w:hyperlink w:anchor="_Toc436398462" w:history="1">
+          <w:hyperlink w:anchor="_Toc436400289" w:history="1">
             <w:r>
               <w:rPr>
                 <w:rStyle w:val="Hyperlink"/>
@@ -1648,7 +1650,7 @@
                 <w:noProof/>
                 <w:webHidden/>
               </w:rPr>
-              <w:instrText xml:space="preserve"> PAGEREF _Toc436398462 \h </w:instrText>
+              <w:instrText xml:space="preserve"> PAGEREF _Toc436400289 \h </w:instrText>
             </w:r>
             <w:r>
               <w:rPr>
@@ -1668,7 +1670,7 @@
                 <w:noProof/>
                 <w:webHidden/>
               </w:rPr>
-              <w:t>6</w:t>
+              <w:t>7</w:t>
             </w:r>
             <w:r>
               <w:rPr>
@@ -1704,42 +1706,202 @@
         <w:pStyle w:val="Heading1"/>
         <w:ind w:left="432" w:hanging="432"/>
       </w:pPr>
-      <w:bookmarkStart w:id="0" w:name="_Toc436398449"/>
+      <w:bookmarkStart w:id="1" w:name="_Toc436400276"/>
       <w:r>
         <w:lastRenderedPageBreak/>
         <w:t>Introduction</w:t>
       </w:r>
-      <w:bookmarkEnd w:id="0"/>
+      <w:bookmarkEnd w:id="1"/>
     </w:p>
     <w:p/>
     <w:p>
-      <w:r>
+      <w:pPr>
+        <w:ind w:firstLine="432"/>
+        <w:rPr>
+          <w:rFonts w:ascii="Arial" w:hAnsi="Arial" w:cs="Arial"/>
+          <w:sz w:val="22"/>
+          <w:szCs w:val="22"/>
+        </w:rPr>
+      </w:pPr>
+      <w:r>
+        <w:rPr>
+          <w:rFonts w:ascii="Arial" w:hAnsi="Arial" w:cs="Arial"/>
+          <w:sz w:val="22"/>
+          <w:szCs w:val="22"/>
+        </w:rPr>
         <w:t xml:space="preserve">User Requirements Specification document introduces you to the requirements which our application will meet and the features it will possess. Every software application which is to be developed needs to meet two kinds of requirements – functional and non-functional. </w:t>
       </w:r>
     </w:p>
     <w:p>
-      <w:r>
-        <w:t>We described the functional requirements in a way of using use-cases. Use-cases can be very helpful describing the flow of actions between the user and the system. Below you can see  10 use-cases. They are described in a structured and neat way. Each use-case has its own extensions below the Main Success Scenario.</w:t>
-      </w:r>
-    </w:p>
-    <w:p>
-      <w:r>
-        <w:t>Non-functional requirements of an application have to deal with its quality aspects. We briefly emphasized on most common no</w:t>
-      </w:r>
-      <w:bookmarkStart w:id="1" w:name="_GoBack"/>
-      <w:bookmarkEnd w:id="1"/>
-      <w:r>
-        <w:t>n-functional requirement</w:t>
-      </w:r>
-      <w:r>
-        <w:t>s. We gave brief examples about accessibility, efficiency, maintainability, usability and Reusability.</w:t>
+      <w:pPr>
+        <w:rPr>
+          <w:rFonts w:ascii="Arial" w:hAnsi="Arial" w:cs="Arial"/>
+          <w:sz w:val="22"/>
+          <w:szCs w:val="22"/>
+        </w:rPr>
+      </w:pPr>
+      <w:r>
+        <w:rPr>
+          <w:rFonts w:ascii="Arial" w:hAnsi="Arial" w:cs="Arial"/>
+          <w:sz w:val="22"/>
+          <w:szCs w:val="22"/>
+        </w:rPr>
+        <w:t xml:space="preserve">We described the functional requirements using use-cases. </w:t>
+      </w:r>
+    </w:p>
+    <w:p>
+      <w:pPr>
+        <w:ind w:firstLine="720"/>
+        <w:rPr>
+          <w:rFonts w:ascii="Arial" w:hAnsi="Arial" w:cs="Arial"/>
+          <w:sz w:val="22"/>
+          <w:szCs w:val="22"/>
+        </w:rPr>
+      </w:pPr>
+      <w:r>
+        <w:rPr>
+          <w:rFonts w:ascii="Arial" w:hAnsi="Arial" w:cs="Arial"/>
+          <w:sz w:val="22"/>
+          <w:szCs w:val="22"/>
+        </w:rPr>
+        <w:t xml:space="preserve">Use-cases can be very helpful describing the flow of actions between the user and the system. </w:t>
+      </w:r>
+      <w:r>
+        <w:rPr>
+          <w:rFonts w:ascii="Arial" w:hAnsi="Arial" w:cs="Arial"/>
+          <w:sz w:val="22"/>
+          <w:szCs w:val="22"/>
+        </w:rPr>
+        <w:t>Inside the document</w:t>
+      </w:r>
+      <w:r>
+        <w:rPr>
+          <w:rFonts w:ascii="Arial" w:hAnsi="Arial" w:cs="Arial"/>
+          <w:sz w:val="22"/>
+          <w:szCs w:val="22"/>
+        </w:rPr>
+        <w:t xml:space="preserve"> </w:t>
+      </w:r>
+      <w:r>
+        <w:rPr>
+          <w:rFonts w:ascii="Arial" w:hAnsi="Arial" w:cs="Arial"/>
+          <w:sz w:val="22"/>
+          <w:szCs w:val="22"/>
+        </w:rPr>
+        <w:t>there are</w:t>
+      </w:r>
+      <w:r>
+        <w:rPr>
+          <w:rFonts w:ascii="Arial" w:hAnsi="Arial" w:cs="Arial"/>
+          <w:sz w:val="22"/>
+          <w:szCs w:val="22"/>
+        </w:rPr>
+        <w:t xml:space="preserve"> 10</w:t>
+      </w:r>
+      <w:r>
+        <w:rPr>
+          <w:rFonts w:ascii="Arial" w:hAnsi="Arial" w:cs="Arial"/>
+          <w:sz w:val="22"/>
+          <w:szCs w:val="22"/>
+        </w:rPr>
+        <w:t xml:space="preserve"> use-cases. They are described in a structured and neat way. Each use-case has its own extensions below </w:t>
+      </w:r>
+      <w:r>
+        <w:rPr>
+          <w:rFonts w:ascii="Arial" w:hAnsi="Arial" w:cs="Arial"/>
+          <w:sz w:val="22"/>
+          <w:szCs w:val="22"/>
+        </w:rPr>
+        <w:t>their</w:t>
+      </w:r>
+      <w:r>
+        <w:rPr>
+          <w:rFonts w:ascii="Arial" w:hAnsi="Arial" w:cs="Arial"/>
+          <w:sz w:val="22"/>
+          <w:szCs w:val="22"/>
+        </w:rPr>
+        <w:t xml:space="preserve"> Main Success Scenario.</w:t>
+      </w:r>
+    </w:p>
+    <w:p>
+      <w:pPr>
+        <w:ind w:firstLine="720"/>
+        <w:rPr>
+          <w:rFonts w:ascii="Arial" w:hAnsi="Arial" w:cs="Arial"/>
+          <w:sz w:val="22"/>
+          <w:szCs w:val="22"/>
+        </w:rPr>
+      </w:pPr>
+      <w:r>
+        <w:rPr>
+          <w:rFonts w:ascii="Arial" w:hAnsi="Arial" w:cs="Arial"/>
+          <w:sz w:val="22"/>
+          <w:szCs w:val="22"/>
+        </w:rPr>
+        <w:t>Non-functional requirements of an application have to deal with its quality aspects</w:t>
+      </w:r>
+      <w:r>
+        <w:rPr>
+          <w:rFonts w:ascii="Arial" w:hAnsi="Arial" w:cs="Arial"/>
+          <w:sz w:val="22"/>
+          <w:szCs w:val="22"/>
+        </w:rPr>
+        <w:t xml:space="preserve">. We briefly emphasized on the most important </w:t>
+      </w:r>
+      <w:r>
+        <w:rPr>
+          <w:rFonts w:ascii="Arial" w:hAnsi="Arial" w:cs="Arial"/>
+          <w:sz w:val="22"/>
+          <w:szCs w:val="22"/>
+        </w:rPr>
+        <w:t>non-functional requirement</w:t>
+      </w:r>
+      <w:r>
+        <w:rPr>
+          <w:rFonts w:ascii="Arial" w:hAnsi="Arial" w:cs="Arial"/>
+          <w:sz w:val="22"/>
+          <w:szCs w:val="22"/>
+        </w:rPr>
+        <w:t xml:space="preserve">s. We </w:t>
+      </w:r>
+      <w:r>
+        <w:rPr>
+          <w:rFonts w:ascii="Arial" w:hAnsi="Arial" w:cs="Arial"/>
+          <w:sz w:val="22"/>
+          <w:szCs w:val="22"/>
+        </w:rPr>
+        <w:t>include</w:t>
+      </w:r>
+      <w:r>
+        <w:rPr>
+          <w:rFonts w:ascii="Arial" w:hAnsi="Arial" w:cs="Arial"/>
+          <w:sz w:val="22"/>
+          <w:szCs w:val="22"/>
+        </w:rPr>
+        <w:t xml:space="preserve"> brief examples about accessibility, efficiency, </w:t>
+      </w:r>
+      <w:r>
+        <w:rPr>
+          <w:rFonts w:ascii="Arial" w:hAnsi="Arial" w:cs="Arial"/>
+          <w:sz w:val="22"/>
+          <w:szCs w:val="22"/>
+        </w:rPr>
+        <w:t>maintainability, usability and r</w:t>
+      </w:r>
+      <w:r>
+        <w:rPr>
+          <w:rFonts w:ascii="Arial" w:hAnsi="Arial" w:cs="Arial"/>
+          <w:sz w:val="22"/>
+          <w:szCs w:val="22"/>
+        </w:rPr>
+        <w:t>eusability.</w:t>
       </w:r>
     </w:p>
     <w:p>
       <w:pPr>
         <w:pStyle w:val="Heading1"/>
       </w:pPr>
-      <w:bookmarkStart w:id="2" w:name="_Toc436398450"/>
+      <w:bookmarkStart w:id="2" w:name="_Toc436400277"/>
       <w:r>
         <w:t>Functional requirements (use-</w:t>
       </w:r>
@@ -1763,7 +1925,7 @@
           <w:numId w:val="18"/>
         </w:numPr>
       </w:pPr>
-      <w:bookmarkStart w:id="3" w:name="_Toc436398451"/>
+      <w:bookmarkStart w:id="3" w:name="_Toc436400278"/>
       <w:r>
         <w:t>Create a</w:t>
       </w:r>
@@ -2200,7 +2362,23 @@
           <w:sz w:val="22"/>
           <w:szCs w:val="22"/>
         </w:rPr>
-        <w:t>4a. If the component has flow capacity</w:t>
+        <w:t xml:space="preserve">4a. </w:t>
+      </w:r>
+      <w:r>
+        <w:rPr>
+          <w:rFonts w:ascii="Arial" w:hAnsi="Arial" w:cs="Arial"/>
+          <w:sz w:val="22"/>
+          <w:szCs w:val="22"/>
+        </w:rPr>
+        <w:t>if</w:t>
+      </w:r>
+      <w:r>
+        <w:rPr>
+          <w:rFonts w:ascii="Arial" w:hAnsi="Arial" w:cs="Arial"/>
+          <w:sz w:val="22"/>
+          <w:szCs w:val="22"/>
+        </w:rPr>
+        <w:t xml:space="preserve"> the component has flow capacity</w:t>
       </w:r>
     </w:p>
     <w:p>
@@ -2251,7 +2429,7 @@
           <w:numId w:val="18"/>
         </w:numPr>
       </w:pPr>
-      <w:bookmarkStart w:id="4" w:name="_Toc436398452"/>
+      <w:bookmarkStart w:id="4" w:name="_Toc436400279"/>
       <w:r>
         <w:t xml:space="preserve">Remove a </w:t>
       </w:r>
@@ -2651,7 +2829,23 @@
           <w:sz w:val="22"/>
           <w:szCs w:val="22"/>
         </w:rPr>
-        <w:t>3b. The user clicks on a pipeline from the grid</w:t>
+        <w:t xml:space="preserve">3b. </w:t>
+      </w:r>
+      <w:r>
+        <w:rPr>
+          <w:rFonts w:ascii="Arial" w:hAnsi="Arial" w:cs="Arial"/>
+          <w:sz w:val="22"/>
+          <w:szCs w:val="22"/>
+        </w:rPr>
+        <w:t>the</w:t>
+      </w:r>
+      <w:r>
+        <w:rPr>
+          <w:rFonts w:ascii="Arial" w:hAnsi="Arial" w:cs="Arial"/>
+          <w:sz w:val="22"/>
+          <w:szCs w:val="22"/>
+        </w:rPr>
+        <w:t xml:space="preserve"> user clicks on a pipeline from the grid</w:t>
       </w:r>
     </w:p>
     <w:p>
@@ -2678,13 +2872,24 @@
     </w:p>
     <w:p>
       <w:pPr>
+        <w:pStyle w:val="ListParagraph"/>
+        <w:ind w:left="1440"/>
+        <w:rPr>
+          <w:rFonts w:ascii="Arial" w:hAnsi="Arial" w:cs="Arial"/>
+          <w:sz w:val="22"/>
+          <w:szCs w:val="22"/>
+        </w:rPr>
+      </w:pPr>
+    </w:p>
+    <w:p>
+      <w:pPr>
         <w:pStyle w:val="Heading2"/>
         <w:numPr>
           <w:ilvl w:val="0"/>
           <w:numId w:val="18"/>
         </w:numPr>
       </w:pPr>
-      <w:bookmarkStart w:id="5" w:name="_Toc436398453"/>
+      <w:bookmarkStart w:id="5" w:name="_Toc436400280"/>
       <w:r>
         <w:t>Add a pipeline</w:t>
       </w:r>
@@ -3166,7 +3371,7 @@
           <w:numId w:val="18"/>
         </w:numPr>
       </w:pPr>
-      <w:bookmarkStart w:id="6" w:name="_Toc436398454"/>
+      <w:bookmarkStart w:id="6" w:name="_Toc436400281"/>
       <w:r>
         <w:t>Remove a pipeline</w:t>
       </w:r>
@@ -3531,7 +3736,7 @@
           <w:numId w:val="18"/>
         </w:numPr>
       </w:pPr>
-      <w:bookmarkStart w:id="7" w:name="_Toc436398455"/>
+      <w:bookmarkStart w:id="7" w:name="_Toc436400282"/>
       <w:r>
         <w:lastRenderedPageBreak/>
         <w:t>Editing a component</w:t>
@@ -3913,7 +4118,23 @@
           <w:sz w:val="22"/>
           <w:szCs w:val="22"/>
         </w:rPr>
-        <w:t>1a. If the user selects a pipeline</w:t>
+        <w:t xml:space="preserve">1a. </w:t>
+      </w:r>
+      <w:r>
+        <w:rPr>
+          <w:rFonts w:ascii="Arial" w:hAnsi="Arial" w:cs="Arial"/>
+          <w:sz w:val="22"/>
+          <w:szCs w:val="22"/>
+        </w:rPr>
+        <w:t>if</w:t>
+      </w:r>
+      <w:r>
+        <w:rPr>
+          <w:rFonts w:ascii="Arial" w:hAnsi="Arial" w:cs="Arial"/>
+          <w:sz w:val="22"/>
+          <w:szCs w:val="22"/>
+        </w:rPr>
+        <w:t xml:space="preserve"> the user selects a pipeline</w:t>
       </w:r>
     </w:p>
     <w:p>
@@ -3953,7 +4174,23 @@
           <w:sz w:val="22"/>
           <w:szCs w:val="22"/>
         </w:rPr>
-        <w:t>5a. If the user has specified invalid settings</w:t>
+        <w:t xml:space="preserve">5a. </w:t>
+      </w:r>
+      <w:r>
+        <w:rPr>
+          <w:rFonts w:ascii="Arial" w:hAnsi="Arial" w:cs="Arial"/>
+          <w:sz w:val="22"/>
+          <w:szCs w:val="22"/>
+        </w:rPr>
+        <w:t>if</w:t>
+      </w:r>
+      <w:r>
+        <w:rPr>
+          <w:rFonts w:ascii="Arial" w:hAnsi="Arial" w:cs="Arial"/>
+          <w:sz w:val="22"/>
+          <w:szCs w:val="22"/>
+        </w:rPr>
+        <w:t xml:space="preserve"> the user has specified invalid settings</w:t>
       </w:r>
     </w:p>
     <w:p>
@@ -4009,7 +4246,7 @@
           <w:numId w:val="18"/>
         </w:numPr>
       </w:pPr>
-      <w:bookmarkStart w:id="8" w:name="_Toc436398456"/>
+      <w:bookmarkStart w:id="8" w:name="_Toc436400283"/>
       <w:r>
         <w:t>Clearing the grid</w:t>
       </w:r>
@@ -4338,7 +4575,7 @@
           <w:shd w:val="clear" w:color="auto" w:fill="FEFEFE"/>
         </w:rPr>
       </w:pPr>
-      <w:bookmarkStart w:id="9" w:name="_Toc436398457"/>
+      <w:bookmarkStart w:id="9" w:name="_Toc436400284"/>
       <w:r>
         <w:rPr>
           <w:shd w:val="clear" w:color="auto" w:fill="FEFEFE"/>
@@ -4618,29 +4855,6 @@
         </w:rPr>
         <w:t xml:space="preserve"> The system shows an error message informing the user</w:t>
       </w:r>
-    </w:p>
-    <w:p/>
-    <w:p>
-      <w:pPr>
-        <w:ind w:left="720"/>
-        <w:rPr>
-          <w:rFonts w:ascii="Arial" w:hAnsi="Arial" w:cs="Arial"/>
-          <w:sz w:val="22"/>
-          <w:szCs w:val="22"/>
-          <w:shd w:val="clear" w:color="auto" w:fill="FEFEFE"/>
-        </w:rPr>
-      </w:pPr>
-    </w:p>
-    <w:p>
-      <w:pPr>
-        <w:ind w:left="720"/>
-        <w:rPr>
-          <w:rFonts w:ascii="Arial" w:hAnsi="Arial" w:cs="Arial"/>
-          <w:sz w:val="22"/>
-          <w:szCs w:val="22"/>
-          <w:shd w:val="clear" w:color="auto" w:fill="FEFEFE"/>
-        </w:rPr>
-      </w:pPr>
     </w:p>
     <w:p>
       <w:pPr>
@@ -4664,7 +4878,7 @@
           <w:shd w:val="clear" w:color="auto" w:fill="FEFEFE"/>
         </w:rPr>
       </w:pPr>
-      <w:bookmarkStart w:id="10" w:name="_Toc436398458"/>
+      <w:bookmarkStart w:id="10" w:name="_Toc436400285"/>
       <w:r>
         <w:rPr>
           <w:shd w:val="clear" w:color="auto" w:fill="FEFEFE"/>
@@ -4849,7 +5063,25 @@
           <w:szCs w:val="22"/>
           <w:shd w:val="clear" w:color="auto" w:fill="FEFEFE"/>
         </w:rPr>
-        <w:t xml:space="preserve"> If there are not saved changes</w:t>
+        <w:t xml:space="preserve"> </w:t>
+      </w:r>
+      <w:r>
+        <w:rPr>
+          <w:rFonts w:ascii="Arial" w:hAnsi="Arial" w:cs="Arial"/>
+          <w:sz w:val="22"/>
+          <w:szCs w:val="22"/>
+          <w:shd w:val="clear" w:color="auto" w:fill="FEFEFE"/>
+        </w:rPr>
+        <w:t>if</w:t>
+      </w:r>
+      <w:r>
+        <w:rPr>
+          <w:rFonts w:ascii="Arial" w:hAnsi="Arial" w:cs="Arial"/>
+          <w:sz w:val="22"/>
+          <w:szCs w:val="22"/>
+          <w:shd w:val="clear" w:color="auto" w:fill="FEFEFE"/>
+        </w:rPr>
+        <w:t xml:space="preserve"> there are not saved changes</w:t>
       </w:r>
     </w:p>
     <w:p>
@@ -4922,7 +5154,7 @@
           <w:shd w:val="clear" w:color="auto" w:fill="FEFEFE"/>
         </w:rPr>
       </w:pPr>
-      <w:bookmarkStart w:id="11" w:name="_Toc436398459"/>
+      <w:bookmarkStart w:id="11" w:name="_Toc436400286"/>
       <w:r>
         <w:rPr>
           <w:shd w:val="clear" w:color="auto" w:fill="FEFEFE"/>
@@ -5287,7 +5519,7 @@
           <w:lang w:val="en-GB"/>
         </w:rPr>
       </w:pPr>
-      <w:bookmarkStart w:id="12" w:name="_Toc436398460"/>
+      <w:bookmarkStart w:id="12" w:name="_Toc436400287"/>
       <w:r>
         <w:rPr>
           <w:lang w:val="en-GB"/>
@@ -5448,6 +5680,46 @@
           <w:rFonts w:ascii="Arial" w:hAnsi="Arial" w:cs="Arial"/>
           <w:sz w:val="22"/>
           <w:szCs w:val="22"/>
+        </w:rPr>
+      </w:pPr>
+    </w:p>
+    <w:p>
+      <w:pPr>
+        <w:ind w:left="720"/>
+        <w:rPr>
+          <w:rFonts w:ascii="Arial" w:hAnsi="Arial" w:cs="Arial"/>
+          <w:sz w:val="22"/>
+          <w:szCs w:val="22"/>
+        </w:rPr>
+      </w:pPr>
+    </w:p>
+    <w:p>
+      <w:pPr>
+        <w:ind w:left="720"/>
+        <w:rPr>
+          <w:rFonts w:ascii="Arial" w:hAnsi="Arial" w:cs="Arial"/>
+          <w:sz w:val="22"/>
+          <w:szCs w:val="22"/>
+        </w:rPr>
+      </w:pPr>
+    </w:p>
+    <w:p>
+      <w:pPr>
+        <w:ind w:left="720"/>
+        <w:rPr>
+          <w:rFonts w:ascii="Arial" w:hAnsi="Arial" w:cs="Arial"/>
+          <w:sz w:val="22"/>
+          <w:szCs w:val="22"/>
+        </w:rPr>
+      </w:pPr>
+    </w:p>
+    <w:p>
+      <w:pPr>
+        <w:ind w:left="720"/>
+        <w:rPr>
+          <w:rFonts w:ascii="Arial" w:hAnsi="Arial" w:cs="Arial"/>
+          <w:sz w:val="22"/>
+          <w:szCs w:val="22"/>
           <w:u w:val="single"/>
         </w:rPr>
       </w:pPr>
@@ -5458,6 +5730,7 @@
           <w:szCs w:val="22"/>
           <w:u w:val="single"/>
         </w:rPr>
+        <w:lastRenderedPageBreak/>
         <w:t>Extensions:</w:t>
       </w:r>
     </w:p>
@@ -5477,7 +5750,6 @@
           <w:szCs w:val="22"/>
           <w:lang w:val="en-GB"/>
         </w:rPr>
-        <w:lastRenderedPageBreak/>
         <w:tab/>
         <w:t xml:space="preserve">1a. </w:t>
       </w:r>
@@ -5592,7 +5864,7 @@
       <w:pPr>
         <w:pStyle w:val="Heading1"/>
       </w:pPr>
-      <w:bookmarkStart w:id="13" w:name="_Toc436398461"/>
+      <w:bookmarkStart w:id="13" w:name="_Toc436400288"/>
       <w:r>
         <w:t>User interface</w:t>
       </w:r>
@@ -5601,16 +5873,71 @@
     <w:p/>
     <w:p/>
     <w:p/>
+    <w:p>
+      <w:r>
+        <w:rPr>
+          <w:noProof/>
+        </w:rPr>
+        <w:drawing>
+          <wp:inline distT="0" distB="0" distL="0" distR="0" wp14:anchorId="5DEF1D15" wp14:editId="3F7CB400">
+            <wp:extent cx="5934075" cy="4219575"/>
+            <wp:effectExtent l="0" t="0" r="9525" b="9525"/>
+            <wp:docPr id="1" name="Picture 1" descr="G:\Fontys\Fontys\Year2\OOD2\GitRepo\pipe-line\Design\ScreenShots\mainGui.PNG"/>
+            <wp:cNvGraphicFramePr>
+              <a:graphicFrameLocks xmlns:a="http://schemas.openxmlformats.org/drawingml/2006/main" noChangeAspect="1"/>
+            </wp:cNvGraphicFramePr>
+            <a:graphic xmlns:a="http://schemas.openxmlformats.org/drawingml/2006/main">
+              <a:graphicData uri="http://schemas.openxmlformats.org/drawingml/2006/picture">
+                <pic:pic xmlns:pic="http://schemas.openxmlformats.org/drawingml/2006/picture">
+                  <pic:nvPicPr>
+                    <pic:cNvPr id="0" name="Picture 1" descr="G:\Fontys\Fontys\Year2\OOD2\GitRepo\pipe-line\Design\ScreenShots\mainGui.PNG"/>
+                    <pic:cNvPicPr>
+                      <a:picLocks noChangeAspect="1" noChangeArrowheads="1"/>
+                    </pic:cNvPicPr>
+                  </pic:nvPicPr>
+                  <pic:blipFill>
+                    <a:blip r:embed="rId10">
+                      <a:extLst>
+                        <a:ext uri="{28A0092B-C50C-407E-A947-70E740481C1C}">
+                          <a14:useLocalDpi xmlns:a14="http://schemas.microsoft.com/office/drawing/2010/main" val="0"/>
+                        </a:ext>
+                      </a:extLst>
+                    </a:blip>
+                    <a:srcRect/>
+                    <a:stretch>
+                      <a:fillRect/>
+                    </a:stretch>
+                  </pic:blipFill>
+                  <pic:spPr bwMode="auto">
+                    <a:xfrm>
+                      <a:off x="0" y="0"/>
+                      <a:ext cx="5934075" cy="4219575"/>
+                    </a:xfrm>
+                    <a:prstGeom prst="rect">
+                      <a:avLst/>
+                    </a:prstGeom>
+                    <a:noFill/>
+                    <a:ln>
+                      <a:noFill/>
+                    </a:ln>
+                  </pic:spPr>
+                </pic:pic>
+              </a:graphicData>
+            </a:graphic>
+          </wp:inline>
+        </w:drawing>
+      </w:r>
+    </w:p>
     <w:p/>
     <w:p/>
     <w:p/>
-    <w:p/>
     <w:p>
       <w:pPr>
         <w:pStyle w:val="Heading1"/>
       </w:pPr>
-      <w:bookmarkStart w:id="14" w:name="_Toc436398462"/>
-      <w:r>
+      <w:bookmarkStart w:id="14" w:name="_Toc436400289"/>
+      <w:r>
+        <w:lastRenderedPageBreak/>
         <w:t>Non-functional requirements</w:t>
       </w:r>
       <w:bookmarkEnd w:id="14"/>
@@ -5785,7 +6112,39 @@
           <w:sz w:val="22"/>
           <w:szCs w:val="22"/>
         </w:rPr>
-        <w:t>The application is based on windows forms and in matter of usability it runs over windows 7</w:t>
+        <w:t xml:space="preserve">The application is based on </w:t>
+      </w:r>
+      <w:r>
+        <w:rPr>
+          <w:rFonts w:ascii="Arial" w:hAnsi="Arial" w:cs="Arial"/>
+          <w:sz w:val="22"/>
+          <w:szCs w:val="22"/>
+        </w:rPr>
+        <w:t>W</w:t>
+      </w:r>
+      <w:r>
+        <w:rPr>
+          <w:rFonts w:ascii="Arial" w:hAnsi="Arial" w:cs="Arial"/>
+          <w:sz w:val="22"/>
+          <w:szCs w:val="22"/>
+        </w:rPr>
+        <w:t xml:space="preserve">indows </w:t>
+      </w:r>
+      <w:r>
+        <w:rPr>
+          <w:rFonts w:ascii="Arial" w:hAnsi="Arial" w:cs="Arial"/>
+          <w:sz w:val="22"/>
+          <w:szCs w:val="22"/>
+        </w:rPr>
+        <w:t>F</w:t>
+      </w:r>
+      <w:r>
+        <w:rPr>
+          <w:rFonts w:ascii="Arial" w:hAnsi="Arial" w:cs="Arial"/>
+          <w:sz w:val="22"/>
+          <w:szCs w:val="22"/>
+        </w:rPr>
+        <w:t>orms and in matter of usability it runs over windows 7</w:t>
       </w:r>
       <w:r>
         <w:rPr>
@@ -5810,7 +6169,7 @@
       </w:pPr>
     </w:p>
     <w:sectPr>
-      <w:footerReference w:type="default" r:id="rId10"/>
+      <w:footerReference w:type="default" r:id="rId11"/>
       <w:pgSz w:w="12240" w:h="15840"/>
       <w:pgMar w:top="1440" w:right="1440" w:bottom="1440" w:left="1440" w:header="720" w:footer="720" w:gutter="0"/>
       <w:pgNumType w:start="0"/>
@@ -5879,7 +6238,7 @@
           <w:rPr>
             <w:noProof/>
           </w:rPr>
-          <w:t>2</w:t>
+          <w:t>7</w:t>
         </w:r>
         <w:r>
           <w:rPr>
@@ -5929,7 +6288,7 @@
 
 <file path=word/numbering.xml><?xml version="1.0" encoding="utf-8"?>
 <w:numbering xmlns:wpc="http://schemas.microsoft.com/office/word/2010/wordprocessingCanvas" xmlns:mc="http://schemas.openxmlformats.org/markup-compatibility/2006" xmlns:o="urn:schemas-microsoft-com:office:office" xmlns:r="http://schemas.openxmlformats.org/officeDocument/2006/relationships" xmlns:m="http://schemas.openxmlformats.org/officeDocument/2006/math" xmlns:v="urn:schemas-microsoft-com:vml" xmlns:wp14="http://schemas.microsoft.com/office/word/2010/wordprocessingDrawing" xmlns:wp="http://schemas.openxmlformats.org/drawingml/2006/wordprocessingDrawing" xmlns:w10="urn:schemas-microsoft-com:office:word" xmlns:w="http://schemas.openxmlformats.org/wordprocessingml/2006/main" xmlns:w14="http://schemas.microsoft.com/office/word/2010/wordml" xmlns:w15="http://schemas.microsoft.com/office/word/2012/wordml" xmlns:wpg="http://schemas.microsoft.com/office/word/2010/wordprocessingGroup" xmlns:wpi="http://schemas.microsoft.com/office/word/2010/wordprocessingInk" xmlns:wne="http://schemas.microsoft.com/office/word/2006/wordml" xmlns:wps="http://schemas.microsoft.com/office/word/2010/wordprocessingShape" mc:Ignorable="w14 w15 wp14">
-  <w:abstractNum w:abstractNumId="0">
+  <w:abstractNum w:abstractNumId="0" w15:restartNumberingAfterBreak="0">
     <w:nsid w:val="06495656"/>
     <w:multiLevelType w:val="hybridMultilevel"/>
     <w:tmpl w:val="87EAA60A"/>
@@ -6018,7 +6377,7 @@
       </w:pPr>
     </w:lvl>
   </w:abstractNum>
-  <w:abstractNum w:abstractNumId="1">
+  <w:abstractNum w:abstractNumId="1" w15:restartNumberingAfterBreak="0">
     <w:nsid w:val="07A4418A"/>
     <w:multiLevelType w:val="hybridMultilevel"/>
     <w:tmpl w:val="74A67E64"/>
@@ -6107,7 +6466,7 @@
       </w:pPr>
     </w:lvl>
   </w:abstractNum>
-  <w:abstractNum w:abstractNumId="2">
+  <w:abstractNum w:abstractNumId="2" w15:restartNumberingAfterBreak="0">
     <w:nsid w:val="08861EC7"/>
     <w:multiLevelType w:val="hybridMultilevel"/>
     <w:tmpl w:val="0408F2A8"/>
@@ -6220,7 +6579,7 @@
       </w:rPr>
     </w:lvl>
   </w:abstractNum>
-  <w:abstractNum w:abstractNumId="3">
+  <w:abstractNum w:abstractNumId="3" w15:restartNumberingAfterBreak="0">
     <w:nsid w:val="09053F10"/>
     <w:multiLevelType w:val="hybridMultilevel"/>
     <w:tmpl w:val="07C0D37C"/>
@@ -6333,7 +6692,7 @@
       </w:rPr>
     </w:lvl>
   </w:abstractNum>
-  <w:abstractNum w:abstractNumId="4">
+  <w:abstractNum w:abstractNumId="4" w15:restartNumberingAfterBreak="0">
     <w:nsid w:val="0A004507"/>
     <w:multiLevelType w:val="hybridMultilevel"/>
     <w:tmpl w:val="524EE2B4"/>
@@ -6446,7 +6805,7 @@
       </w:rPr>
     </w:lvl>
   </w:abstractNum>
-  <w:abstractNum w:abstractNumId="5">
+  <w:abstractNum w:abstractNumId="5" w15:restartNumberingAfterBreak="0">
     <w:nsid w:val="0C2B77A9"/>
     <w:multiLevelType w:val="hybridMultilevel"/>
     <w:tmpl w:val="D47066DE"/>
@@ -6559,7 +6918,7 @@
       </w:pPr>
     </w:lvl>
   </w:abstractNum>
-  <w:abstractNum w:abstractNumId="6">
+  <w:abstractNum w:abstractNumId="6" w15:restartNumberingAfterBreak="0">
     <w:nsid w:val="0E6D0F3E"/>
     <w:multiLevelType w:val="hybridMultilevel"/>
     <w:tmpl w:val="B7862332"/>
@@ -6648,7 +7007,7 @@
       </w:pPr>
     </w:lvl>
   </w:abstractNum>
-  <w:abstractNum w:abstractNumId="7">
+  <w:abstractNum w:abstractNumId="7" w15:restartNumberingAfterBreak="0">
     <w:nsid w:val="1065183B"/>
     <w:multiLevelType w:val="hybridMultilevel"/>
     <w:tmpl w:val="87E4DC36"/>
@@ -6737,7 +7096,7 @@
       </w:pPr>
     </w:lvl>
   </w:abstractNum>
-  <w:abstractNum w:abstractNumId="8">
+  <w:abstractNum w:abstractNumId="8" w15:restartNumberingAfterBreak="0">
     <w:nsid w:val="133A5275"/>
     <w:multiLevelType w:val="hybridMultilevel"/>
     <w:tmpl w:val="79B8E802"/>
@@ -6826,7 +7185,7 @@
       </w:pPr>
     </w:lvl>
   </w:abstractNum>
-  <w:abstractNum w:abstractNumId="9">
+  <w:abstractNum w:abstractNumId="9" w15:restartNumberingAfterBreak="0">
     <w:nsid w:val="1482775B"/>
     <w:multiLevelType w:val="multilevel"/>
     <w:tmpl w:val="263E9070"/>
@@ -6912,7 +7271,7 @@
       </w:pPr>
     </w:lvl>
   </w:abstractNum>
-  <w:abstractNum w:abstractNumId="10">
+  <w:abstractNum w:abstractNumId="10" w15:restartNumberingAfterBreak="0">
     <w:nsid w:val="1C88507E"/>
     <w:multiLevelType w:val="hybridMultilevel"/>
     <w:tmpl w:val="BE52D7AA"/>
@@ -7001,7 +7360,7 @@
       </w:pPr>
     </w:lvl>
   </w:abstractNum>
-  <w:abstractNum w:abstractNumId="11">
+  <w:abstractNum w:abstractNumId="11" w15:restartNumberingAfterBreak="0">
     <w:nsid w:val="1F1E72F1"/>
     <w:multiLevelType w:val="hybridMultilevel"/>
     <w:tmpl w:val="03285924"/>
@@ -7090,7 +7449,7 @@
       </w:pPr>
     </w:lvl>
   </w:abstractNum>
-  <w:abstractNum w:abstractNumId="12">
+  <w:abstractNum w:abstractNumId="12" w15:restartNumberingAfterBreak="0">
     <w:nsid w:val="23F77127"/>
     <w:multiLevelType w:val="hybridMultilevel"/>
     <w:tmpl w:val="633C58E4"/>
@@ -7179,7 +7538,7 @@
       </w:pPr>
     </w:lvl>
   </w:abstractNum>
-  <w:abstractNum w:abstractNumId="13">
+  <w:abstractNum w:abstractNumId="13" w15:restartNumberingAfterBreak="0">
     <w:nsid w:val="385D0D1B"/>
     <w:multiLevelType w:val="hybridMultilevel"/>
     <w:tmpl w:val="BBB4736E"/>
@@ -7292,7 +7651,7 @@
       </w:rPr>
     </w:lvl>
   </w:abstractNum>
-  <w:abstractNum w:abstractNumId="14">
+  <w:abstractNum w:abstractNumId="14" w15:restartNumberingAfterBreak="0">
     <w:nsid w:val="3A272E2E"/>
     <w:multiLevelType w:val="hybridMultilevel"/>
     <w:tmpl w:val="9E64DFE6"/>
@@ -7405,7 +7764,7 @@
       </w:rPr>
     </w:lvl>
   </w:abstractNum>
-  <w:abstractNum w:abstractNumId="15">
+  <w:abstractNum w:abstractNumId="15" w15:restartNumberingAfterBreak="0">
     <w:nsid w:val="3D2D1618"/>
     <w:multiLevelType w:val="hybridMultilevel"/>
     <w:tmpl w:val="F4FE605A"/>
@@ -7494,7 +7853,7 @@
       </w:pPr>
     </w:lvl>
   </w:abstractNum>
-  <w:abstractNum w:abstractNumId="16">
+  <w:abstractNum w:abstractNumId="16" w15:restartNumberingAfterBreak="0">
     <w:nsid w:val="4EB12259"/>
     <w:multiLevelType w:val="hybridMultilevel"/>
     <w:tmpl w:val="CA2CA710"/>
@@ -7607,7 +7966,7 @@
       </w:rPr>
     </w:lvl>
   </w:abstractNum>
-  <w:abstractNum w:abstractNumId="17">
+  <w:abstractNum w:abstractNumId="17" w15:restartNumberingAfterBreak="0">
     <w:nsid w:val="678E7895"/>
     <w:multiLevelType w:val="hybridMultilevel"/>
     <w:tmpl w:val="A134F81E"/>
@@ -7693,7 +8052,7 @@
       </w:pPr>
     </w:lvl>
   </w:abstractNum>
-  <w:abstractNum w:abstractNumId="18">
+  <w:abstractNum w:abstractNumId="18" w15:restartNumberingAfterBreak="0">
     <w:nsid w:val="687806BE"/>
     <w:multiLevelType w:val="hybridMultilevel"/>
     <w:tmpl w:val="F56018E4"/>
@@ -7782,7 +8141,7 @@
       </w:pPr>
     </w:lvl>
   </w:abstractNum>
-  <w:abstractNum w:abstractNumId="19">
+  <w:abstractNum w:abstractNumId="19" w15:restartNumberingAfterBreak="0">
     <w:nsid w:val="705C5555"/>
     <w:multiLevelType w:val="hybridMultilevel"/>
     <w:tmpl w:val="E5C8D8E6"/>
@@ -7895,7 +8254,7 @@
       </w:rPr>
     </w:lvl>
   </w:abstractNum>
-  <w:abstractNum w:abstractNumId="20">
+  <w:abstractNum w:abstractNumId="20" w15:restartNumberingAfterBreak="0">
     <w:nsid w:val="72BD0037"/>
     <w:multiLevelType w:val="hybridMultilevel"/>
     <w:tmpl w:val="F2ECCB06"/>
@@ -7984,7 +8343,7 @@
       </w:pPr>
     </w:lvl>
   </w:abstractNum>
-  <w:abstractNum w:abstractNumId="21">
+  <w:abstractNum w:abstractNumId="21" w15:restartNumberingAfterBreak="0">
     <w:nsid w:val="751331AF"/>
     <w:multiLevelType w:val="hybridMultilevel"/>
     <w:tmpl w:val="661E252A"/>
@@ -8097,7 +8456,7 @@
       </w:rPr>
     </w:lvl>
   </w:abstractNum>
-  <w:abstractNum w:abstractNumId="22">
+  <w:abstractNum w:abstractNumId="22" w15:restartNumberingAfterBreak="0">
     <w:nsid w:val="7B79120A"/>
     <w:multiLevelType w:val="hybridMultilevel"/>
     <w:tmpl w:val="022C8DC0"/>
@@ -8186,7 +8545,7 @@
       </w:pPr>
     </w:lvl>
   </w:abstractNum>
-  <w:abstractNum w:abstractNumId="23">
+  <w:abstractNum w:abstractNumId="23" w15:restartNumberingAfterBreak="0">
     <w:nsid w:val="7B9D1393"/>
     <w:multiLevelType w:val="hybridMultilevel"/>
     <w:tmpl w:val="60727E28"/>
@@ -9810,6 +10169,7 @@
   </w:compat>
   <w:rsids>
     <w:rsidRoot w:val="009C08E5"/>
+    <w:rsid w:val="004D7A60"/>
     <w:rsid w:val="00517F3D"/>
     <w:rsid w:val="00533B73"/>
     <w:rsid w:val="007B2581"/>
@@ -9836,8 +10196,8 @@
   </m:mathPr>
   <w:themeFontLang w:val="en-US"/>
   <w:clrSchemeMapping w:bg1="light1" w:t1="dark1" w:bg2="light2" w:t2="dark2" w:accent1="accent1" w:accent2="accent2" w:accent3="accent3" w:accent4="accent4" w:accent5="accent5" w:accent6="accent6" w:hyperlink="hyperlink" w:followedHyperlink="followedHyperlink"/>
-  <w:decimalSymbol w:val=","/>
-  <w:listSeparator w:val=";"/>
+  <w:decimalSymbol w:val="."/>
+  <w:listSeparator w:val=","/>
   <w15:chartTrackingRefBased/>
 </w:settings>
 </file>
@@ -10559,7 +10919,7 @@
 </file>
 
 <file path=customXml/itemProps1.xml><?xml version="1.0" encoding="utf-8"?>
-<ds:datastoreItem xmlns:ds="http://schemas.openxmlformats.org/officeDocument/2006/customXml" ds:itemID="{FA8AAF80-3908-4916-A5E9-A4CE9FAC7DBC}">
+<ds:datastoreItem xmlns:ds="http://schemas.openxmlformats.org/officeDocument/2006/customXml" ds:itemID="{D2377B46-5811-4316-9D5D-C74BB13D3844}">
   <ds:schemaRefs>
     <ds:schemaRef ds:uri="http://schemas.openxmlformats.org/officeDocument/2006/bibliography"/>
   </ds:schemaRefs>

</xml_diff>

<commit_message>
Made the NON-functional requirements formal and small changes made on the overall look of the document
</commit_message>
<xml_diff>
--- a/Documents/URS.docx
+++ b/Documents/URS.docx
@@ -224,8 +224,6 @@
             </w:rPr>
           </w:pPr>
         </w:p>
-        <w:bookmarkStart w:id="0" w:name="_GoBack"/>
-        <w:bookmarkEnd w:id="0"/>
         <w:p>
           <w:pPr>
             <w:spacing w:after="160" w:line="259" w:lineRule="auto"/>
@@ -1706,216 +1704,252 @@
         <w:pStyle w:val="Heading1"/>
         <w:ind w:left="432" w:hanging="432"/>
       </w:pPr>
-      <w:bookmarkStart w:id="1" w:name="_Toc436400276"/>
-      <w:r>
-        <w:lastRenderedPageBreak/>
+      <w:bookmarkStart w:id="0" w:name="_Toc436400276"/>
+    </w:p>
+    <w:p>
+      <w:pPr>
+        <w:pStyle w:val="Heading1"/>
+        <w:ind w:left="432" w:hanging="432"/>
+      </w:pPr>
+      <w:r>
         <w:t>Introduction</w:t>
       </w:r>
+      <w:bookmarkEnd w:id="0"/>
+    </w:p>
+    <w:p/>
+    <w:p>
+      <w:pPr>
+        <w:ind w:firstLine="432"/>
+        <w:rPr>
+          <w:rFonts w:ascii="Arial" w:hAnsi="Arial" w:cs="Arial"/>
+          <w:sz w:val="22"/>
+          <w:szCs w:val="22"/>
+        </w:rPr>
+      </w:pPr>
+      <w:r>
+        <w:rPr>
+          <w:rFonts w:ascii="Arial" w:hAnsi="Arial" w:cs="Arial"/>
+          <w:sz w:val="22"/>
+          <w:szCs w:val="22"/>
+        </w:rPr>
+        <w:t xml:space="preserve">User Requirements Specification document introduces you to the requirements which our application will meet and the features it will possess. Every software application which is to be developed needs to meet two kinds of requirements – functional and non-functional. </w:t>
+      </w:r>
+    </w:p>
+    <w:p>
+      <w:pPr>
+        <w:rPr>
+          <w:rFonts w:ascii="Arial" w:hAnsi="Arial" w:cs="Arial"/>
+          <w:sz w:val="22"/>
+          <w:szCs w:val="22"/>
+        </w:rPr>
+      </w:pPr>
+      <w:r>
+        <w:rPr>
+          <w:rFonts w:ascii="Arial" w:hAnsi="Arial" w:cs="Arial"/>
+          <w:sz w:val="22"/>
+          <w:szCs w:val="22"/>
+        </w:rPr>
+        <w:t xml:space="preserve">We described the functional requirements using use-cases. </w:t>
+      </w:r>
+    </w:p>
+    <w:p>
+      <w:pPr>
+        <w:ind w:firstLine="720"/>
+        <w:rPr>
+          <w:rFonts w:ascii="Arial" w:hAnsi="Arial" w:cs="Arial"/>
+          <w:sz w:val="22"/>
+          <w:szCs w:val="22"/>
+        </w:rPr>
+      </w:pPr>
+      <w:r>
+        <w:rPr>
+          <w:rFonts w:ascii="Arial" w:hAnsi="Arial" w:cs="Arial"/>
+          <w:sz w:val="22"/>
+          <w:szCs w:val="22"/>
+        </w:rPr>
+        <w:t xml:space="preserve">Use-cases can be very helpful describing the flow of actions between the user and the system. </w:t>
+      </w:r>
+      <w:r>
+        <w:rPr>
+          <w:rFonts w:ascii="Arial" w:hAnsi="Arial" w:cs="Arial"/>
+          <w:sz w:val="22"/>
+          <w:szCs w:val="22"/>
+        </w:rPr>
+        <w:t>Inside the document</w:t>
+      </w:r>
+      <w:r>
+        <w:rPr>
+          <w:rFonts w:ascii="Arial" w:hAnsi="Arial" w:cs="Arial"/>
+          <w:sz w:val="22"/>
+          <w:szCs w:val="22"/>
+        </w:rPr>
+        <w:t xml:space="preserve"> </w:t>
+      </w:r>
+      <w:r>
+        <w:rPr>
+          <w:rFonts w:ascii="Arial" w:hAnsi="Arial" w:cs="Arial"/>
+          <w:sz w:val="22"/>
+          <w:szCs w:val="22"/>
+        </w:rPr>
+        <w:t>there are</w:t>
+      </w:r>
+      <w:r>
+        <w:rPr>
+          <w:rFonts w:ascii="Arial" w:hAnsi="Arial" w:cs="Arial"/>
+          <w:sz w:val="22"/>
+          <w:szCs w:val="22"/>
+        </w:rPr>
+        <w:t xml:space="preserve"> 10</w:t>
+      </w:r>
+      <w:r>
+        <w:rPr>
+          <w:rFonts w:ascii="Arial" w:hAnsi="Arial" w:cs="Arial"/>
+          <w:sz w:val="22"/>
+          <w:szCs w:val="22"/>
+        </w:rPr>
+        <w:t xml:space="preserve"> use-cases. They are described in a structured and neat way. Each use-case has its own extensions below </w:t>
+      </w:r>
+      <w:r>
+        <w:rPr>
+          <w:rFonts w:ascii="Arial" w:hAnsi="Arial" w:cs="Arial"/>
+          <w:sz w:val="22"/>
+          <w:szCs w:val="22"/>
+        </w:rPr>
+        <w:t>their</w:t>
+      </w:r>
+      <w:r>
+        <w:rPr>
+          <w:rFonts w:ascii="Arial" w:hAnsi="Arial" w:cs="Arial"/>
+          <w:sz w:val="22"/>
+          <w:szCs w:val="22"/>
+        </w:rPr>
+        <w:t xml:space="preserve"> Main Success Scenario.</w:t>
+      </w:r>
+    </w:p>
+    <w:p>
+      <w:pPr>
+        <w:ind w:firstLine="720"/>
+        <w:rPr>
+          <w:rFonts w:ascii="Arial" w:hAnsi="Arial" w:cs="Arial"/>
+          <w:sz w:val="22"/>
+          <w:szCs w:val="22"/>
+        </w:rPr>
+      </w:pPr>
+      <w:r>
+        <w:rPr>
+          <w:rFonts w:ascii="Arial" w:hAnsi="Arial" w:cs="Arial"/>
+          <w:sz w:val="22"/>
+          <w:szCs w:val="22"/>
+        </w:rPr>
+        <w:t>Non-functional requirements of an application have to deal with its quality aspects</w:t>
+      </w:r>
+      <w:r>
+        <w:rPr>
+          <w:rFonts w:ascii="Arial" w:hAnsi="Arial" w:cs="Arial"/>
+          <w:sz w:val="22"/>
+          <w:szCs w:val="22"/>
+        </w:rPr>
+        <w:t xml:space="preserve">. We briefly emphasized on the most important </w:t>
+      </w:r>
+      <w:r>
+        <w:rPr>
+          <w:rFonts w:ascii="Arial" w:hAnsi="Arial" w:cs="Arial"/>
+          <w:sz w:val="22"/>
+          <w:szCs w:val="22"/>
+        </w:rPr>
+        <w:t>non-functional requirement</w:t>
+      </w:r>
+      <w:r>
+        <w:rPr>
+          <w:rFonts w:ascii="Arial" w:hAnsi="Arial" w:cs="Arial"/>
+          <w:sz w:val="22"/>
+          <w:szCs w:val="22"/>
+        </w:rPr>
+        <w:t xml:space="preserve">s. We </w:t>
+      </w:r>
+      <w:r>
+        <w:rPr>
+          <w:rFonts w:ascii="Arial" w:hAnsi="Arial" w:cs="Arial"/>
+          <w:sz w:val="22"/>
+          <w:szCs w:val="22"/>
+        </w:rPr>
+        <w:t>include</w:t>
+      </w:r>
+      <w:r>
+        <w:rPr>
+          <w:rFonts w:ascii="Arial" w:hAnsi="Arial" w:cs="Arial"/>
+          <w:sz w:val="22"/>
+          <w:szCs w:val="22"/>
+        </w:rPr>
+        <w:t xml:space="preserve"> brief examples about accessibility, efficiency, </w:t>
+      </w:r>
+      <w:r>
+        <w:rPr>
+          <w:rFonts w:ascii="Arial" w:hAnsi="Arial" w:cs="Arial"/>
+          <w:sz w:val="22"/>
+          <w:szCs w:val="22"/>
+        </w:rPr>
+        <w:t>maintainability, usability and r</w:t>
+      </w:r>
+      <w:r>
+        <w:rPr>
+          <w:rFonts w:ascii="Arial" w:hAnsi="Arial" w:cs="Arial"/>
+          <w:sz w:val="22"/>
+          <w:szCs w:val="22"/>
+        </w:rPr>
+        <w:t>eusability.</w:t>
+      </w:r>
+    </w:p>
+    <w:p>
+      <w:pPr>
+        <w:ind w:firstLine="720"/>
+        <w:rPr>
+          <w:rFonts w:ascii="Arial" w:hAnsi="Arial" w:cs="Arial"/>
+          <w:sz w:val="22"/>
+          <w:szCs w:val="22"/>
+        </w:rPr>
+      </w:pPr>
+    </w:p>
+    <w:p>
+      <w:pPr>
+        <w:ind w:firstLine="720"/>
+        <w:rPr>
+          <w:rFonts w:ascii="Arial" w:hAnsi="Arial" w:cs="Arial"/>
+          <w:sz w:val="22"/>
+          <w:szCs w:val="22"/>
+        </w:rPr>
+      </w:pPr>
+    </w:p>
+    <w:p>
+      <w:pPr>
+        <w:ind w:firstLine="720"/>
+        <w:rPr>
+          <w:rFonts w:ascii="Arial" w:hAnsi="Arial" w:cs="Arial"/>
+          <w:sz w:val="22"/>
+          <w:szCs w:val="22"/>
+        </w:rPr>
+      </w:pPr>
+    </w:p>
+    <w:p>
+      <w:pPr>
+        <w:pStyle w:val="Heading1"/>
+      </w:pPr>
+      <w:bookmarkStart w:id="1" w:name="_Toc436400277"/>
+      <w:r>
+        <w:t>Functional requirements (use-</w:t>
+      </w:r>
+      <w:r>
+        <w:t>case</w:t>
+      </w:r>
+      <w:r>
+        <w:t>s</w:t>
+      </w:r>
+      <w:r>
+        <w:t>)</w:t>
+      </w:r>
       <w:bookmarkEnd w:id="1"/>
     </w:p>
     <w:p/>
-    <w:p>
-      <w:pPr>
-        <w:ind w:firstLine="432"/>
-        <w:rPr>
-          <w:rFonts w:ascii="Arial" w:hAnsi="Arial" w:cs="Arial"/>
-          <w:sz w:val="22"/>
-          <w:szCs w:val="22"/>
-        </w:rPr>
-      </w:pPr>
-      <w:r>
-        <w:rPr>
-          <w:rFonts w:ascii="Arial" w:hAnsi="Arial" w:cs="Arial"/>
-          <w:sz w:val="22"/>
-          <w:szCs w:val="22"/>
-        </w:rPr>
-        <w:t xml:space="preserve">User Requirements Specification document introduces you to the requirements which our application will meet and the features it will possess. Every software application which is to be developed needs to meet two kinds of requirements – functional and non-functional. </w:t>
-      </w:r>
-    </w:p>
-    <w:p>
-      <w:pPr>
-        <w:rPr>
-          <w:rFonts w:ascii="Arial" w:hAnsi="Arial" w:cs="Arial"/>
-          <w:sz w:val="22"/>
-          <w:szCs w:val="22"/>
-        </w:rPr>
-      </w:pPr>
-      <w:r>
-        <w:rPr>
-          <w:rFonts w:ascii="Arial" w:hAnsi="Arial" w:cs="Arial"/>
-          <w:sz w:val="22"/>
-          <w:szCs w:val="22"/>
-        </w:rPr>
-        <w:t xml:space="preserve">We described the functional requirements using use-cases. </w:t>
-      </w:r>
-    </w:p>
-    <w:p>
-      <w:pPr>
-        <w:ind w:firstLine="720"/>
-        <w:rPr>
-          <w:rFonts w:ascii="Arial" w:hAnsi="Arial" w:cs="Arial"/>
-          <w:sz w:val="22"/>
-          <w:szCs w:val="22"/>
-        </w:rPr>
-      </w:pPr>
-      <w:r>
-        <w:rPr>
-          <w:rFonts w:ascii="Arial" w:hAnsi="Arial" w:cs="Arial"/>
-          <w:sz w:val="22"/>
-          <w:szCs w:val="22"/>
-        </w:rPr>
-        <w:t xml:space="preserve">Use-cases can be very helpful describing the flow of actions between the user and the system. </w:t>
-      </w:r>
-      <w:r>
-        <w:rPr>
-          <w:rFonts w:ascii="Arial" w:hAnsi="Arial" w:cs="Arial"/>
-          <w:sz w:val="22"/>
-          <w:szCs w:val="22"/>
-        </w:rPr>
-        <w:t>Inside the document</w:t>
-      </w:r>
-      <w:r>
-        <w:rPr>
-          <w:rFonts w:ascii="Arial" w:hAnsi="Arial" w:cs="Arial"/>
-          <w:sz w:val="22"/>
-          <w:szCs w:val="22"/>
-        </w:rPr>
-        <w:t xml:space="preserve"> </w:t>
-      </w:r>
-      <w:r>
-        <w:rPr>
-          <w:rFonts w:ascii="Arial" w:hAnsi="Arial" w:cs="Arial"/>
-          <w:sz w:val="22"/>
-          <w:szCs w:val="22"/>
-        </w:rPr>
-        <w:t>there are</w:t>
-      </w:r>
-      <w:r>
-        <w:rPr>
-          <w:rFonts w:ascii="Arial" w:hAnsi="Arial" w:cs="Arial"/>
-          <w:sz w:val="22"/>
-          <w:szCs w:val="22"/>
-        </w:rPr>
-        <w:t xml:space="preserve"> 10</w:t>
-      </w:r>
-      <w:r>
-        <w:rPr>
-          <w:rFonts w:ascii="Arial" w:hAnsi="Arial" w:cs="Arial"/>
-          <w:sz w:val="22"/>
-          <w:szCs w:val="22"/>
-        </w:rPr>
-        <w:t xml:space="preserve"> use-cases. They are described in a structured and neat way. Each use-case has its own extensions below </w:t>
-      </w:r>
-      <w:r>
-        <w:rPr>
-          <w:rFonts w:ascii="Arial" w:hAnsi="Arial" w:cs="Arial"/>
-          <w:sz w:val="22"/>
-          <w:szCs w:val="22"/>
-        </w:rPr>
-        <w:t>their</w:t>
-      </w:r>
-      <w:r>
-        <w:rPr>
-          <w:rFonts w:ascii="Arial" w:hAnsi="Arial" w:cs="Arial"/>
-          <w:sz w:val="22"/>
-          <w:szCs w:val="22"/>
-        </w:rPr>
-        <w:t xml:space="preserve"> Main Success Scenario.</w:t>
-      </w:r>
-    </w:p>
-    <w:p>
-      <w:pPr>
-        <w:ind w:firstLine="720"/>
-        <w:rPr>
-          <w:rFonts w:ascii="Arial" w:hAnsi="Arial" w:cs="Arial"/>
-          <w:sz w:val="22"/>
-          <w:szCs w:val="22"/>
-        </w:rPr>
-      </w:pPr>
-      <w:r>
-        <w:rPr>
-          <w:rFonts w:ascii="Arial" w:hAnsi="Arial" w:cs="Arial"/>
-          <w:sz w:val="22"/>
-          <w:szCs w:val="22"/>
-        </w:rPr>
-        <w:t>Non-functional requirements of an application have to deal with its quality aspects</w:t>
-      </w:r>
-      <w:r>
-        <w:rPr>
-          <w:rFonts w:ascii="Arial" w:hAnsi="Arial" w:cs="Arial"/>
-          <w:sz w:val="22"/>
-          <w:szCs w:val="22"/>
-        </w:rPr>
-        <w:t xml:space="preserve">. We briefly emphasized on the most important </w:t>
-      </w:r>
-      <w:r>
-        <w:rPr>
-          <w:rFonts w:ascii="Arial" w:hAnsi="Arial" w:cs="Arial"/>
-          <w:sz w:val="22"/>
-          <w:szCs w:val="22"/>
-        </w:rPr>
-        <w:t>non-functional requirement</w:t>
-      </w:r>
-      <w:r>
-        <w:rPr>
-          <w:rFonts w:ascii="Arial" w:hAnsi="Arial" w:cs="Arial"/>
-          <w:sz w:val="22"/>
-          <w:szCs w:val="22"/>
-        </w:rPr>
-        <w:t xml:space="preserve">s. We </w:t>
-      </w:r>
-      <w:r>
-        <w:rPr>
-          <w:rFonts w:ascii="Arial" w:hAnsi="Arial" w:cs="Arial"/>
-          <w:sz w:val="22"/>
-          <w:szCs w:val="22"/>
-        </w:rPr>
-        <w:t>include</w:t>
-      </w:r>
-      <w:r>
-        <w:rPr>
-          <w:rFonts w:ascii="Arial" w:hAnsi="Arial" w:cs="Arial"/>
-          <w:sz w:val="22"/>
-          <w:szCs w:val="22"/>
-        </w:rPr>
-        <w:t xml:space="preserve"> brief examples about accessibility, efficiency, </w:t>
-      </w:r>
-      <w:r>
-        <w:rPr>
-          <w:rFonts w:ascii="Arial" w:hAnsi="Arial" w:cs="Arial"/>
-          <w:sz w:val="22"/>
-          <w:szCs w:val="22"/>
-        </w:rPr>
-        <w:t>maintainability, usability and r</w:t>
-      </w:r>
-      <w:r>
-        <w:rPr>
-          <w:rFonts w:ascii="Arial" w:hAnsi="Arial" w:cs="Arial"/>
-          <w:sz w:val="22"/>
-          <w:szCs w:val="22"/>
-        </w:rPr>
-        <w:t>eusability.</w:t>
-      </w:r>
-    </w:p>
-    <w:p>
-      <w:pPr>
-        <w:pStyle w:val="Heading1"/>
-      </w:pPr>
-      <w:bookmarkStart w:id="2" w:name="_Toc436400277"/>
-      <w:r>
-        <w:t>Functional requirements (use-</w:t>
-      </w:r>
-      <w:r>
-        <w:t>case</w:t>
-      </w:r>
-      <w:r>
-        <w:t>s</w:t>
-      </w:r>
-      <w:r>
-        <w:t>)</w:t>
-      </w:r>
-      <w:bookmarkEnd w:id="2"/>
-    </w:p>
     <w:p/>
     <w:p>
       <w:pPr>
@@ -1925,14 +1959,14 @@
           <w:numId w:val="18"/>
         </w:numPr>
       </w:pPr>
-      <w:bookmarkStart w:id="3" w:name="_Toc436400278"/>
+      <w:bookmarkStart w:id="2" w:name="_Toc436400278"/>
       <w:r>
         <w:t>Create a</w:t>
       </w:r>
       <w:r>
         <w:t xml:space="preserve"> component</w:t>
       </w:r>
-      <w:bookmarkEnd w:id="3"/>
+      <w:bookmarkEnd w:id="2"/>
     </w:p>
     <w:p>
       <w:pPr>
@@ -2423,20 +2457,90 @@
     </w:p>
     <w:p>
       <w:pPr>
+        <w:ind w:left="720"/>
+        <w:rPr>
+          <w:rFonts w:ascii="Arial" w:hAnsi="Arial" w:cs="Arial"/>
+          <w:sz w:val="22"/>
+          <w:szCs w:val="22"/>
+        </w:rPr>
+      </w:pPr>
+    </w:p>
+    <w:p>
+      <w:pPr>
+        <w:ind w:left="720"/>
+        <w:rPr>
+          <w:rFonts w:ascii="Arial" w:hAnsi="Arial" w:cs="Arial"/>
+          <w:sz w:val="22"/>
+          <w:szCs w:val="22"/>
+        </w:rPr>
+      </w:pPr>
+    </w:p>
+    <w:p>
+      <w:pPr>
+        <w:ind w:left="720"/>
+        <w:rPr>
+          <w:rFonts w:ascii="Arial" w:hAnsi="Arial" w:cs="Arial"/>
+          <w:sz w:val="22"/>
+          <w:szCs w:val="22"/>
+        </w:rPr>
+      </w:pPr>
+    </w:p>
+    <w:p>
+      <w:pPr>
+        <w:ind w:left="720"/>
+        <w:rPr>
+          <w:rFonts w:ascii="Arial" w:hAnsi="Arial" w:cs="Arial"/>
+          <w:sz w:val="22"/>
+          <w:szCs w:val="22"/>
+        </w:rPr>
+      </w:pPr>
+    </w:p>
+    <w:p>
+      <w:pPr>
+        <w:ind w:left="720"/>
+        <w:rPr>
+          <w:rFonts w:ascii="Arial" w:hAnsi="Arial" w:cs="Arial"/>
+          <w:sz w:val="22"/>
+          <w:szCs w:val="22"/>
+        </w:rPr>
+      </w:pPr>
+    </w:p>
+    <w:p>
+      <w:pPr>
+        <w:ind w:left="720"/>
+        <w:rPr>
+          <w:rFonts w:ascii="Arial" w:hAnsi="Arial" w:cs="Arial"/>
+          <w:sz w:val="22"/>
+          <w:szCs w:val="22"/>
+        </w:rPr>
+      </w:pPr>
+    </w:p>
+    <w:p>
+      <w:pPr>
+        <w:ind w:left="720"/>
+        <w:rPr>
+          <w:rFonts w:ascii="Arial" w:hAnsi="Arial" w:cs="Arial"/>
+          <w:sz w:val="22"/>
+          <w:szCs w:val="22"/>
+        </w:rPr>
+      </w:pPr>
+    </w:p>
+    <w:p>
+      <w:pPr>
         <w:pStyle w:val="Heading2"/>
         <w:numPr>
           <w:ilvl w:val="0"/>
           <w:numId w:val="18"/>
         </w:numPr>
       </w:pPr>
-      <w:bookmarkStart w:id="4" w:name="_Toc436400279"/>
+      <w:bookmarkStart w:id="3" w:name="_Toc436400279"/>
       <w:r>
         <w:t xml:space="preserve">Remove a </w:t>
       </w:r>
       <w:r>
         <w:t>component</w:t>
       </w:r>
-      <w:bookmarkEnd w:id="4"/>
+      <w:bookmarkEnd w:id="3"/>
     </w:p>
     <w:p>
       <w:pPr>
@@ -2714,7 +2818,6 @@
           <w:sz w:val="22"/>
           <w:szCs w:val="22"/>
         </w:rPr>
-        <w:lastRenderedPageBreak/>
         <w:t>The user is shown a message to confirm that when deleted the pipelines connected to the component will be deleted.</w:t>
       </w:r>
     </w:p>
@@ -2883,17 +2986,39 @@
     </w:p>
     <w:p>
       <w:pPr>
+        <w:pStyle w:val="ListParagraph"/>
+        <w:ind w:left="1440"/>
+        <w:rPr>
+          <w:rFonts w:ascii="Arial" w:hAnsi="Arial" w:cs="Arial"/>
+          <w:sz w:val="22"/>
+          <w:szCs w:val="22"/>
+        </w:rPr>
+      </w:pPr>
+    </w:p>
+    <w:p>
+      <w:pPr>
+        <w:pStyle w:val="ListParagraph"/>
+        <w:ind w:left="1440"/>
+        <w:rPr>
+          <w:rFonts w:ascii="Arial" w:hAnsi="Arial" w:cs="Arial"/>
+          <w:sz w:val="22"/>
+          <w:szCs w:val="22"/>
+        </w:rPr>
+      </w:pPr>
+    </w:p>
+    <w:p>
+      <w:pPr>
         <w:pStyle w:val="Heading2"/>
         <w:numPr>
           <w:ilvl w:val="0"/>
           <w:numId w:val="18"/>
         </w:numPr>
       </w:pPr>
-      <w:bookmarkStart w:id="5" w:name="_Toc436400280"/>
+      <w:bookmarkStart w:id="4" w:name="_Toc436400280"/>
       <w:r>
         <w:t>Add a pipeline</w:t>
       </w:r>
-      <w:bookmarkEnd w:id="5"/>
+      <w:bookmarkEnd w:id="4"/>
     </w:p>
     <w:p>
       <w:pPr>
@@ -3363,6 +3488,10 @@
       </w:r>
     </w:p>
     <w:p/>
+    <w:p/>
+    <w:p/>
+    <w:p/>
+    <w:p/>
     <w:p>
       <w:pPr>
         <w:pStyle w:val="Heading2"/>
@@ -3371,11 +3500,11 @@
           <w:numId w:val="18"/>
         </w:numPr>
       </w:pPr>
-      <w:bookmarkStart w:id="6" w:name="_Toc436400281"/>
+      <w:bookmarkStart w:id="5" w:name="_Toc436400281"/>
       <w:r>
         <w:t>Remove a pipeline</w:t>
       </w:r>
-      <w:bookmarkEnd w:id="6"/>
+      <w:bookmarkEnd w:id="5"/>
     </w:p>
     <w:p>
       <w:pPr>
@@ -3725,8 +3854,52 @@
           <w:sz w:val="22"/>
           <w:szCs w:val="22"/>
         </w:rPr>
-        <w:t>Go to “Remove a component”</w:t>
-      </w:r>
+        <w:t>Go to “Remove a component</w:t>
+      </w:r>
+      <w:r>
+        <w:rPr>
+          <w:rFonts w:ascii="Arial" w:hAnsi="Arial" w:cs="Arial"/>
+          <w:sz w:val="22"/>
+          <w:szCs w:val="22"/>
+        </w:rPr>
+        <w:t>”</w:t>
+      </w:r>
+    </w:p>
+    <w:p>
+      <w:pPr>
+        <w:rPr>
+          <w:rFonts w:ascii="Arial" w:hAnsi="Arial" w:cs="Arial"/>
+          <w:sz w:val="22"/>
+          <w:szCs w:val="22"/>
+        </w:rPr>
+      </w:pPr>
+    </w:p>
+    <w:p>
+      <w:pPr>
+        <w:rPr>
+          <w:rFonts w:ascii="Arial" w:hAnsi="Arial" w:cs="Arial"/>
+          <w:sz w:val="22"/>
+          <w:szCs w:val="22"/>
+        </w:rPr>
+      </w:pPr>
+    </w:p>
+    <w:p>
+      <w:pPr>
+        <w:rPr>
+          <w:rFonts w:ascii="Arial" w:hAnsi="Arial" w:cs="Arial"/>
+          <w:sz w:val="22"/>
+          <w:szCs w:val="22"/>
+        </w:rPr>
+      </w:pPr>
+    </w:p>
+    <w:p>
+      <w:pPr>
+        <w:rPr>
+          <w:rFonts w:ascii="Arial" w:hAnsi="Arial" w:cs="Arial"/>
+          <w:sz w:val="22"/>
+          <w:szCs w:val="22"/>
+        </w:rPr>
+      </w:pPr>
     </w:p>
     <w:p>
       <w:pPr>
@@ -3736,12 +3909,11 @@
           <w:numId w:val="18"/>
         </w:numPr>
       </w:pPr>
-      <w:bookmarkStart w:id="7" w:name="_Toc436400282"/>
-      <w:r>
-        <w:lastRenderedPageBreak/>
+      <w:bookmarkStart w:id="6" w:name="_Toc436400282"/>
+      <w:r>
         <w:t>Editing a component</w:t>
       </w:r>
-      <w:bookmarkEnd w:id="7"/>
+      <w:bookmarkEnd w:id="6"/>
     </w:p>
     <w:p>
       <w:pPr>
@@ -4238,6 +4410,11 @@
       </w:r>
     </w:p>
     <w:p/>
+    <w:p/>
+    <w:p/>
+    <w:p/>
+    <w:p/>
+    <w:p/>
     <w:p>
       <w:pPr>
         <w:pStyle w:val="Heading2"/>
@@ -4246,11 +4423,11 @@
           <w:numId w:val="18"/>
         </w:numPr>
       </w:pPr>
-      <w:bookmarkStart w:id="8" w:name="_Toc436400283"/>
+      <w:bookmarkStart w:id="7" w:name="_Toc436400283"/>
       <w:r>
         <w:t>Clearing the grid</w:t>
       </w:r>
-      <w:bookmarkEnd w:id="8"/>
+      <w:bookmarkEnd w:id="7"/>
     </w:p>
     <w:p>
       <w:pPr>
@@ -4552,6 +4729,17 @@
         </w:rPr>
         <w:t xml:space="preserve"> System aborts the operation.</w:t>
       </w:r>
+    </w:p>
+    <w:p>
+      <w:pPr>
+        <w:ind w:left="720"/>
+        <w:rPr>
+          <w:rFonts w:ascii="Arial" w:hAnsi="Arial" w:cs="Arial"/>
+          <w:sz w:val="22"/>
+          <w:szCs w:val="22"/>
+          <w:shd w:val="clear" w:color="auto" w:fill="FEFEFE"/>
+        </w:rPr>
+      </w:pPr>
     </w:p>
     <w:p>
       <w:pPr>
@@ -4575,14 +4763,14 @@
           <w:shd w:val="clear" w:color="auto" w:fill="FEFEFE"/>
         </w:rPr>
       </w:pPr>
-      <w:bookmarkStart w:id="9" w:name="_Toc436400284"/>
+      <w:bookmarkStart w:id="8" w:name="_Toc436400284"/>
       <w:r>
         <w:rPr>
           <w:shd w:val="clear" w:color="auto" w:fill="FEFEFE"/>
         </w:rPr>
         <w:t>Saving a grid</w:t>
       </w:r>
-      <w:bookmarkEnd w:id="9"/>
+      <w:bookmarkEnd w:id="8"/>
     </w:p>
     <w:p>
       <w:pPr>
@@ -4802,7 +4990,6 @@
           <w:u w:val="single"/>
           <w:shd w:val="clear" w:color="auto" w:fill="FEFEFE"/>
         </w:rPr>
-        <w:lastRenderedPageBreak/>
         <w:t>Extensions:</w:t>
       </w:r>
     </w:p>
@@ -4855,6 +5042,17 @@
         </w:rPr>
         <w:t xml:space="preserve"> The system shows an error message informing the user</w:t>
       </w:r>
+    </w:p>
+    <w:p>
+      <w:pPr>
+        <w:ind w:left="720"/>
+        <w:rPr>
+          <w:rFonts w:ascii="Arial" w:hAnsi="Arial" w:cs="Arial"/>
+          <w:sz w:val="22"/>
+          <w:szCs w:val="22"/>
+          <w:shd w:val="clear" w:color="auto" w:fill="FEFEFE"/>
+        </w:rPr>
+      </w:pPr>
     </w:p>
     <w:p>
       <w:pPr>
@@ -4878,14 +5076,14 @@
           <w:shd w:val="clear" w:color="auto" w:fill="FEFEFE"/>
         </w:rPr>
       </w:pPr>
-      <w:bookmarkStart w:id="10" w:name="_Toc436400285"/>
+      <w:bookmarkStart w:id="9" w:name="_Toc436400285"/>
       <w:r>
         <w:rPr>
           <w:shd w:val="clear" w:color="auto" w:fill="FEFEFE"/>
         </w:rPr>
         <w:t>New file</w:t>
       </w:r>
-      <w:bookmarkEnd w:id="10"/>
+      <w:bookmarkEnd w:id="9"/>
     </w:p>
     <w:p>
       <w:pPr>
@@ -5145,6 +5343,39 @@
     </w:p>
     <w:p>
       <w:pPr>
+        <w:ind w:left="720"/>
+        <w:rPr>
+          <w:rFonts w:ascii="Arial" w:hAnsi="Arial" w:cs="Arial"/>
+          <w:sz w:val="22"/>
+          <w:szCs w:val="22"/>
+          <w:lang w:val="en-GB"/>
+        </w:rPr>
+      </w:pPr>
+    </w:p>
+    <w:p>
+      <w:pPr>
+        <w:ind w:left="720"/>
+        <w:rPr>
+          <w:rFonts w:ascii="Arial" w:hAnsi="Arial" w:cs="Arial"/>
+          <w:sz w:val="22"/>
+          <w:szCs w:val="22"/>
+          <w:lang w:val="en-GB"/>
+        </w:rPr>
+      </w:pPr>
+    </w:p>
+    <w:p>
+      <w:pPr>
+        <w:ind w:left="720"/>
+        <w:rPr>
+          <w:rFonts w:ascii="Arial" w:hAnsi="Arial" w:cs="Arial"/>
+          <w:sz w:val="22"/>
+          <w:szCs w:val="22"/>
+          <w:lang w:val="en-GB"/>
+        </w:rPr>
+      </w:pPr>
+    </w:p>
+    <w:p>
+      <w:pPr>
         <w:pStyle w:val="Heading2"/>
         <w:numPr>
           <w:ilvl w:val="0"/>
@@ -5154,14 +5385,14 @@
           <w:shd w:val="clear" w:color="auto" w:fill="FEFEFE"/>
         </w:rPr>
       </w:pPr>
-      <w:bookmarkStart w:id="11" w:name="_Toc436400286"/>
+      <w:bookmarkStart w:id="10" w:name="_Toc436400286"/>
       <w:r>
         <w:rPr>
           <w:shd w:val="clear" w:color="auto" w:fill="FEFEFE"/>
         </w:rPr>
         <w:t>File open</w:t>
       </w:r>
-      <w:bookmarkEnd w:id="11"/>
+      <w:bookmarkEnd w:id="10"/>
     </w:p>
     <w:p>
       <w:pPr>
@@ -5510,6 +5741,26 @@
     </w:p>
     <w:p>
       <w:pPr>
+        <w:rPr>
+          <w:rFonts w:ascii="Arial" w:hAnsi="Arial" w:cs="Arial"/>
+          <w:sz w:val="22"/>
+          <w:szCs w:val="22"/>
+          <w:lang w:val="en-GB"/>
+        </w:rPr>
+      </w:pPr>
+    </w:p>
+    <w:p>
+      <w:pPr>
+        <w:rPr>
+          <w:rFonts w:ascii="Arial" w:hAnsi="Arial" w:cs="Arial"/>
+          <w:sz w:val="22"/>
+          <w:szCs w:val="22"/>
+          <w:lang w:val="en-GB"/>
+        </w:rPr>
+      </w:pPr>
+    </w:p>
+    <w:p>
+      <w:pPr>
         <w:pStyle w:val="Heading2"/>
         <w:numPr>
           <w:ilvl w:val="0"/>
@@ -5519,14 +5770,14 @@
           <w:lang w:val="en-GB"/>
         </w:rPr>
       </w:pPr>
-      <w:bookmarkStart w:id="12" w:name="_Toc436400287"/>
+      <w:bookmarkStart w:id="11" w:name="_Toc436400287"/>
       <w:r>
         <w:rPr>
           <w:lang w:val="en-GB"/>
         </w:rPr>
         <w:t>Undo last change</w:t>
       </w:r>
-      <w:bookmarkEnd w:id="12"/>
+      <w:bookmarkEnd w:id="11"/>
     </w:p>
     <w:p>
       <w:pPr>
@@ -5680,46 +5931,6 @@
           <w:rFonts w:ascii="Arial" w:hAnsi="Arial" w:cs="Arial"/>
           <w:sz w:val="22"/>
           <w:szCs w:val="22"/>
-        </w:rPr>
-      </w:pPr>
-    </w:p>
-    <w:p>
-      <w:pPr>
-        <w:ind w:left="720"/>
-        <w:rPr>
-          <w:rFonts w:ascii="Arial" w:hAnsi="Arial" w:cs="Arial"/>
-          <w:sz w:val="22"/>
-          <w:szCs w:val="22"/>
-        </w:rPr>
-      </w:pPr>
-    </w:p>
-    <w:p>
-      <w:pPr>
-        <w:ind w:left="720"/>
-        <w:rPr>
-          <w:rFonts w:ascii="Arial" w:hAnsi="Arial" w:cs="Arial"/>
-          <w:sz w:val="22"/>
-          <w:szCs w:val="22"/>
-        </w:rPr>
-      </w:pPr>
-    </w:p>
-    <w:p>
-      <w:pPr>
-        <w:ind w:left="720"/>
-        <w:rPr>
-          <w:rFonts w:ascii="Arial" w:hAnsi="Arial" w:cs="Arial"/>
-          <w:sz w:val="22"/>
-          <w:szCs w:val="22"/>
-        </w:rPr>
-      </w:pPr>
-    </w:p>
-    <w:p>
-      <w:pPr>
-        <w:ind w:left="720"/>
-        <w:rPr>
-          <w:rFonts w:ascii="Arial" w:hAnsi="Arial" w:cs="Arial"/>
-          <w:sz w:val="22"/>
-          <w:szCs w:val="22"/>
           <w:u w:val="single"/>
         </w:rPr>
       </w:pPr>
@@ -5730,7 +5941,6 @@
           <w:szCs w:val="22"/>
           <w:u w:val="single"/>
         </w:rPr>
-        <w:lastRenderedPageBreak/>
         <w:t>Extensions:</w:t>
       </w:r>
     </w:p>
@@ -5798,6 +6008,18 @@
     </w:p>
     <w:p>
       <w:pPr>
+        <w:pStyle w:val="ListParagraph"/>
+        <w:ind w:left="1800"/>
+        <w:rPr>
+          <w:rFonts w:ascii="Arial" w:hAnsi="Arial" w:cs="Arial"/>
+          <w:sz w:val="22"/>
+          <w:szCs w:val="22"/>
+          <w:lang w:val="en-GB"/>
+        </w:rPr>
+      </w:pPr>
+    </w:p>
+    <w:p>
+      <w:pPr>
         <w:ind w:left="720"/>
         <w:rPr>
           <w:rFonts w:ascii="Arial" w:hAnsi="Arial" w:cs="Arial"/>
@@ -5860,26 +6082,33 @@
     <w:p/>
     <w:p/>
     <w:p/>
-    <w:p>
-      <w:pPr>
-        <w:pStyle w:val="Heading1"/>
-      </w:pPr>
-      <w:bookmarkStart w:id="13" w:name="_Toc436400288"/>
-      <w:r>
-        <w:t>User interface</w:t>
-      </w:r>
-      <w:bookmarkEnd w:id="13"/>
-    </w:p>
     <w:p/>
     <w:p/>
     <w:p/>
+    <w:p/>
+    <w:p/>
+    <w:p/>
+    <w:p>
+      <w:pPr>
+        <w:pStyle w:val="Heading1"/>
+      </w:pPr>
+      <w:bookmarkStart w:id="12" w:name="_Toc436400288"/>
+      <w:r>
+        <w:lastRenderedPageBreak/>
+        <w:t>User interface</w:t>
+      </w:r>
+      <w:bookmarkEnd w:id="12"/>
+    </w:p>
+    <w:p/>
+    <w:p/>
+    <w:p/>
     <w:p>
       <w:r>
         <w:rPr>
           <w:noProof/>
         </w:rPr>
         <w:drawing>
-          <wp:inline distT="0" distB="0" distL="0" distR="0" wp14:anchorId="5DEF1D15" wp14:editId="3F7CB400">
+          <wp:inline distT="0" distB="0" distL="0" distR="0" wp14:anchorId="5DEF1D15" wp14:editId="4831542D">
             <wp:extent cx="5934075" cy="4219575"/>
             <wp:effectExtent l="0" t="0" r="9525" b="9525"/>
             <wp:docPr id="1" name="Picture 1" descr="G:\Fontys\Fontys\Year2\OOD2\GitRepo\pipe-line\Design\ScreenShots\mainGui.PNG"/>
@@ -5931,16 +6160,29 @@
     <w:p/>
     <w:p/>
     <w:p/>
+    <w:p/>
+    <w:p/>
+    <w:p/>
+    <w:p/>
+    <w:p/>
+    <w:p/>
+    <w:p/>
+    <w:p/>
+    <w:p/>
+    <w:p/>
+    <w:p/>
+    <w:p/>
+    <w:p/>
     <w:p>
       <w:pPr>
         <w:pStyle w:val="Heading1"/>
       </w:pPr>
-      <w:bookmarkStart w:id="14" w:name="_Toc436400289"/>
+      <w:bookmarkStart w:id="13" w:name="_Toc436400289"/>
       <w:r>
         <w:lastRenderedPageBreak/>
         <w:t>Non-functional requirements</w:t>
       </w:r>
-      <w:bookmarkEnd w:id="14"/>
+      <w:bookmarkEnd w:id="13"/>
     </w:p>
     <w:p/>
     <w:p>
@@ -5958,8 +6200,34 @@
           <w:sz w:val="22"/>
           <w:szCs w:val="22"/>
         </w:rPr>
-        <w:t xml:space="preserve">Of course when using an application the things that can bother us or make us happy are not always related to the product’s functionality. What about Accessibility, Efficiency, Maintainability, Reusability, Usability? </w:t>
-      </w:r>
+        <w:t xml:space="preserve">Of course when using an application the things that can bother us or make us happy are not always related to the product’s functionality. What about </w:t>
+      </w:r>
+      <w:r>
+        <w:rPr>
+          <w:rFonts w:ascii="Arial" w:hAnsi="Arial" w:cs="Arial"/>
+          <w:sz w:val="22"/>
+          <w:szCs w:val="22"/>
+        </w:rPr>
+        <w:t>Usability, Reliability, Performance, Maintainability</w:t>
+      </w:r>
+      <w:r>
+        <w:rPr>
+          <w:rFonts w:ascii="Arial" w:hAnsi="Arial" w:cs="Arial"/>
+          <w:sz w:val="22"/>
+          <w:szCs w:val="22"/>
+        </w:rPr>
+        <w:t xml:space="preserve">? </w:t>
+      </w:r>
+    </w:p>
+    <w:p>
+      <w:pPr>
+        <w:ind w:firstLine="360"/>
+        <w:rPr>
+          <w:rFonts w:ascii="Arial" w:hAnsi="Arial" w:cs="Arial"/>
+          <w:sz w:val="22"/>
+          <w:szCs w:val="22"/>
+        </w:rPr>
+      </w:pPr>
     </w:p>
     <w:p>
       <w:pPr>
@@ -5981,8 +6249,19 @@
           <w:sz w:val="22"/>
           <w:szCs w:val="22"/>
         </w:rPr>
-        <w:t>Everything that you will ever need creating flow diagrams or systems, you can easily navigate to through the toolbox. The toolbox is placed on the left side of the working space. One point for accessibility!</w:t>
-      </w:r>
+        <w:t xml:space="preserve">Usability – Everything that is needed for creating flow diagrams or systems, is placed inside the toolbox. It is made easy to navigate through the toolbox. The feature is placed on the left side of the working space. </w:t>
+      </w:r>
+    </w:p>
+    <w:p>
+      <w:pPr>
+        <w:pStyle w:val="ListParagraph"/>
+        <w:spacing w:after="160" w:line="259" w:lineRule="auto"/>
+        <w:rPr>
+          <w:rFonts w:ascii="Arial" w:hAnsi="Arial" w:cs="Arial"/>
+          <w:sz w:val="22"/>
+          <w:szCs w:val="22"/>
+        </w:rPr>
+      </w:pPr>
     </w:p>
     <w:p>
       <w:pPr>
@@ -6004,24 +6283,19 @@
           <w:sz w:val="22"/>
           <w:szCs w:val="22"/>
         </w:rPr>
-        <w:t xml:space="preserve">You do not want to lose your time drawing lines? “Flowly” does it for you! Just pick a </w:t>
-      </w:r>
-      <w:r>
-        <w:rPr>
-          <w:rFonts w:ascii="Arial" w:hAnsi="Arial" w:cs="Arial"/>
-          <w:sz w:val="22"/>
-          <w:szCs w:val="22"/>
-        </w:rPr>
-        <w:t>component</w:t>
-      </w:r>
-      <w:r>
-        <w:rPr>
-          <w:rFonts w:ascii="Arial" w:hAnsi="Arial" w:cs="Arial"/>
-          <w:sz w:val="22"/>
-          <w:szCs w:val="22"/>
-        </w:rPr>
-        <w:t xml:space="preserve"> from the toolbox and WISELY place it on the grid! One point for efficiency!</w:t>
-      </w:r>
+        <w:t xml:space="preserve">Performance – There is no time lost for drawing lines. The application is programmed in a way that allows the user to choose components and the system depicts them on the grid. Afterwards the user might want to make connection between them, so the system allows him to make pipelines (by clicking) on the grid – which are depicted by the system. </w:t>
+      </w:r>
+    </w:p>
+    <w:p>
+      <w:pPr>
+        <w:pStyle w:val="ListParagraph"/>
+        <w:spacing w:after="160" w:line="259" w:lineRule="auto"/>
+        <w:rPr>
+          <w:rFonts w:ascii="Arial" w:hAnsi="Arial" w:cs="Arial"/>
+          <w:sz w:val="22"/>
+          <w:szCs w:val="22"/>
+        </w:rPr>
+      </w:pPr>
     </w:p>
     <w:p>
       <w:pPr>
@@ -6043,8 +6317,59 @@
           <w:sz w:val="22"/>
           <w:szCs w:val="22"/>
         </w:rPr>
-        <w:t>You hardly ever can get an error while working with “Flowly”. Everything on the software is properly set-up! If you get an error the System will not give the possibility for breakdown! One point for maintainability!</w:t>
-      </w:r>
+        <w:t>Reliability – In “Flowly” an error is an occurrence which hardly ever happen.</w:t>
+      </w:r>
+      <w:r>
+        <w:rPr>
+          <w:rFonts w:ascii="Arial" w:hAnsi="Arial" w:cs="Arial"/>
+          <w:sz w:val="22"/>
+          <w:szCs w:val="22"/>
+        </w:rPr>
+        <w:t xml:space="preserve"> Everything on t</w:t>
+      </w:r>
+      <w:r>
+        <w:rPr>
+          <w:rFonts w:ascii="Arial" w:hAnsi="Arial" w:cs="Arial"/>
+          <w:sz w:val="22"/>
+          <w:szCs w:val="22"/>
+        </w:rPr>
+        <w:t xml:space="preserve">he software is properly set-up. </w:t>
+      </w:r>
+      <w:r>
+        <w:rPr>
+          <w:rFonts w:ascii="Arial" w:hAnsi="Arial" w:cs="Arial"/>
+          <w:sz w:val="22"/>
+          <w:szCs w:val="22"/>
+        </w:rPr>
+        <w:t>If you get an error the System will not give the possibility</w:t>
+      </w:r>
+      <w:r>
+        <w:rPr>
+          <w:rFonts w:ascii="Arial" w:hAnsi="Arial" w:cs="Arial"/>
+          <w:sz w:val="22"/>
+          <w:szCs w:val="22"/>
+        </w:rPr>
+        <w:t xml:space="preserve"> for breakdown, and proper messages will be given.</w:t>
+      </w:r>
+      <w:r>
+        <w:rPr>
+          <w:rFonts w:ascii="Arial" w:hAnsi="Arial" w:cs="Arial"/>
+          <w:sz w:val="22"/>
+          <w:szCs w:val="22"/>
+        </w:rPr>
+        <w:t xml:space="preserve"> </w:t>
+      </w:r>
+    </w:p>
+    <w:p>
+      <w:pPr>
+        <w:pStyle w:val="ListParagraph"/>
+        <w:spacing w:after="160" w:line="259" w:lineRule="auto"/>
+        <w:rPr>
+          <w:rFonts w:ascii="Arial" w:hAnsi="Arial" w:cs="Arial"/>
+          <w:sz w:val="22"/>
+          <w:szCs w:val="22"/>
+        </w:rPr>
+      </w:pPr>
     </w:p>
     <w:p>
       <w:pPr>
@@ -6066,8 +6391,27 @@
           <w:sz w:val="22"/>
           <w:szCs w:val="22"/>
         </w:rPr>
-        <w:t>Do you know that you can safe and load/open flow systems? Yes you can with “Flowly”. You can work on your project whenever you want! One point for Reusability!</w:t>
-      </w:r>
+        <w:t xml:space="preserve">Reliability – The user is allowed to safe and load/open projects (flow systems). </w:t>
+      </w:r>
+      <w:r>
+        <w:rPr>
+          <w:rFonts w:ascii="Arial" w:hAnsi="Arial" w:cs="Arial"/>
+          <w:sz w:val="22"/>
+          <w:szCs w:val="22"/>
+        </w:rPr>
+        <w:t>The possibility for saving the project makes the application more reliable, giving the user the advantage to work on his project whenever he wants.</w:t>
+      </w:r>
+    </w:p>
+    <w:p>
+      <w:pPr>
+        <w:pStyle w:val="ListParagraph"/>
+        <w:spacing w:after="160" w:line="259" w:lineRule="auto"/>
+        <w:rPr>
+          <w:rFonts w:ascii="Arial" w:hAnsi="Arial" w:cs="Arial"/>
+          <w:sz w:val="22"/>
+          <w:szCs w:val="22"/>
+        </w:rPr>
+      </w:pPr>
     </w:p>
     <w:p>
       <w:pPr>
@@ -6089,8 +6433,19 @@
           <w:sz w:val="22"/>
           <w:szCs w:val="22"/>
         </w:rPr>
-        <w:t>Summing it all our application is easy to use, it has friendly User Interface, it is error-prone and really efficient to use! One point for usability!</w:t>
-      </w:r>
+        <w:t>Usability – The application is easy to use and navigate, it makes notifications on errors, and it gives flexibility of the workflow by saving/loading projects. Toolbox with components is present and there is no need of drawing.</w:t>
+      </w:r>
+    </w:p>
+    <w:p>
+      <w:pPr>
+        <w:pStyle w:val="ListParagraph"/>
+        <w:spacing w:after="160" w:line="259" w:lineRule="auto"/>
+        <w:rPr>
+          <w:rFonts w:ascii="Arial" w:hAnsi="Arial" w:cs="Arial"/>
+          <w:sz w:val="22"/>
+          <w:szCs w:val="22"/>
+        </w:rPr>
+      </w:pPr>
     </w:p>
     <w:p>
       <w:pPr>
@@ -6160,8 +6515,18 @@
           <w:sz w:val="22"/>
           <w:szCs w:val="22"/>
         </w:rPr>
-        <w:t xml:space="preserve"> and above.</w:t>
-      </w:r>
+        <w:t xml:space="preserve"> and </w:t>
+      </w:r>
+      <w:r>
+        <w:rPr>
+          <w:rFonts w:ascii="Arial" w:hAnsi="Arial" w:cs="Arial"/>
+          <w:sz w:val="22"/>
+          <w:szCs w:val="22"/>
+        </w:rPr>
+        <w:t>10.</w:t>
+      </w:r>
+      <w:bookmarkStart w:id="14" w:name="_GoBack"/>
+      <w:bookmarkEnd w:id="14"/>
     </w:p>
     <w:p>
       <w:pPr>
@@ -6238,7 +6603,7 @@
           <w:rPr>
             <w:noProof/>
           </w:rPr>
-          <w:t>7</w:t>
+          <w:t>6</w:t>
         </w:r>
         <w:r>
           <w:rPr>
@@ -6288,7 +6653,7 @@
 
 <file path=word/numbering.xml><?xml version="1.0" encoding="utf-8"?>
 <w:numbering xmlns:wpc="http://schemas.microsoft.com/office/word/2010/wordprocessingCanvas" xmlns:mc="http://schemas.openxmlformats.org/markup-compatibility/2006" xmlns:o="urn:schemas-microsoft-com:office:office" xmlns:r="http://schemas.openxmlformats.org/officeDocument/2006/relationships" xmlns:m="http://schemas.openxmlformats.org/officeDocument/2006/math" xmlns:v="urn:schemas-microsoft-com:vml" xmlns:wp14="http://schemas.microsoft.com/office/word/2010/wordprocessingDrawing" xmlns:wp="http://schemas.openxmlformats.org/drawingml/2006/wordprocessingDrawing" xmlns:w10="urn:schemas-microsoft-com:office:word" xmlns:w="http://schemas.openxmlformats.org/wordprocessingml/2006/main" xmlns:w14="http://schemas.microsoft.com/office/word/2010/wordml" xmlns:w15="http://schemas.microsoft.com/office/word/2012/wordml" xmlns:wpg="http://schemas.microsoft.com/office/word/2010/wordprocessingGroup" xmlns:wpi="http://schemas.microsoft.com/office/word/2010/wordprocessingInk" xmlns:wne="http://schemas.microsoft.com/office/word/2006/wordml" xmlns:wps="http://schemas.microsoft.com/office/word/2010/wordprocessingShape" mc:Ignorable="w14 w15 wp14">
-  <w:abstractNum w:abstractNumId="0" w15:restartNumberingAfterBreak="0">
+  <w:abstractNum w:abstractNumId="0">
     <w:nsid w:val="06495656"/>
     <w:multiLevelType w:val="hybridMultilevel"/>
     <w:tmpl w:val="87EAA60A"/>
@@ -6377,7 +6742,7 @@
       </w:pPr>
     </w:lvl>
   </w:abstractNum>
-  <w:abstractNum w:abstractNumId="1" w15:restartNumberingAfterBreak="0">
+  <w:abstractNum w:abstractNumId="1">
     <w:nsid w:val="07A4418A"/>
     <w:multiLevelType w:val="hybridMultilevel"/>
     <w:tmpl w:val="74A67E64"/>
@@ -6466,7 +6831,7 @@
       </w:pPr>
     </w:lvl>
   </w:abstractNum>
-  <w:abstractNum w:abstractNumId="2" w15:restartNumberingAfterBreak="0">
+  <w:abstractNum w:abstractNumId="2">
     <w:nsid w:val="08861EC7"/>
     <w:multiLevelType w:val="hybridMultilevel"/>
     <w:tmpl w:val="0408F2A8"/>
@@ -6579,7 +6944,7 @@
       </w:rPr>
     </w:lvl>
   </w:abstractNum>
-  <w:abstractNum w:abstractNumId="3" w15:restartNumberingAfterBreak="0">
+  <w:abstractNum w:abstractNumId="3">
     <w:nsid w:val="09053F10"/>
     <w:multiLevelType w:val="hybridMultilevel"/>
     <w:tmpl w:val="07C0D37C"/>
@@ -6692,7 +7057,7 @@
       </w:rPr>
     </w:lvl>
   </w:abstractNum>
-  <w:abstractNum w:abstractNumId="4" w15:restartNumberingAfterBreak="0">
+  <w:abstractNum w:abstractNumId="4">
     <w:nsid w:val="0A004507"/>
     <w:multiLevelType w:val="hybridMultilevel"/>
     <w:tmpl w:val="524EE2B4"/>
@@ -6805,7 +7170,7 @@
       </w:rPr>
     </w:lvl>
   </w:abstractNum>
-  <w:abstractNum w:abstractNumId="5" w15:restartNumberingAfterBreak="0">
+  <w:abstractNum w:abstractNumId="5">
     <w:nsid w:val="0C2B77A9"/>
     <w:multiLevelType w:val="hybridMultilevel"/>
     <w:tmpl w:val="D47066DE"/>
@@ -6918,7 +7283,7 @@
       </w:pPr>
     </w:lvl>
   </w:abstractNum>
-  <w:abstractNum w:abstractNumId="6" w15:restartNumberingAfterBreak="0">
+  <w:abstractNum w:abstractNumId="6">
     <w:nsid w:val="0E6D0F3E"/>
     <w:multiLevelType w:val="hybridMultilevel"/>
     <w:tmpl w:val="B7862332"/>
@@ -7007,7 +7372,7 @@
       </w:pPr>
     </w:lvl>
   </w:abstractNum>
-  <w:abstractNum w:abstractNumId="7" w15:restartNumberingAfterBreak="0">
+  <w:abstractNum w:abstractNumId="7">
     <w:nsid w:val="1065183B"/>
     <w:multiLevelType w:val="hybridMultilevel"/>
     <w:tmpl w:val="87E4DC36"/>
@@ -7096,7 +7461,7 @@
       </w:pPr>
     </w:lvl>
   </w:abstractNum>
-  <w:abstractNum w:abstractNumId="8" w15:restartNumberingAfterBreak="0">
+  <w:abstractNum w:abstractNumId="8">
     <w:nsid w:val="133A5275"/>
     <w:multiLevelType w:val="hybridMultilevel"/>
     <w:tmpl w:val="79B8E802"/>
@@ -7185,7 +7550,7 @@
       </w:pPr>
     </w:lvl>
   </w:abstractNum>
-  <w:abstractNum w:abstractNumId="9" w15:restartNumberingAfterBreak="0">
+  <w:abstractNum w:abstractNumId="9">
     <w:nsid w:val="1482775B"/>
     <w:multiLevelType w:val="multilevel"/>
     <w:tmpl w:val="263E9070"/>
@@ -7271,7 +7636,7 @@
       </w:pPr>
     </w:lvl>
   </w:abstractNum>
-  <w:abstractNum w:abstractNumId="10" w15:restartNumberingAfterBreak="0">
+  <w:abstractNum w:abstractNumId="10">
     <w:nsid w:val="1C88507E"/>
     <w:multiLevelType w:val="hybridMultilevel"/>
     <w:tmpl w:val="BE52D7AA"/>
@@ -7360,7 +7725,7 @@
       </w:pPr>
     </w:lvl>
   </w:abstractNum>
-  <w:abstractNum w:abstractNumId="11" w15:restartNumberingAfterBreak="0">
+  <w:abstractNum w:abstractNumId="11">
     <w:nsid w:val="1F1E72F1"/>
     <w:multiLevelType w:val="hybridMultilevel"/>
     <w:tmpl w:val="03285924"/>
@@ -7449,7 +7814,7 @@
       </w:pPr>
     </w:lvl>
   </w:abstractNum>
-  <w:abstractNum w:abstractNumId="12" w15:restartNumberingAfterBreak="0">
+  <w:abstractNum w:abstractNumId="12">
     <w:nsid w:val="23F77127"/>
     <w:multiLevelType w:val="hybridMultilevel"/>
     <w:tmpl w:val="633C58E4"/>
@@ -7538,7 +7903,7 @@
       </w:pPr>
     </w:lvl>
   </w:abstractNum>
-  <w:abstractNum w:abstractNumId="13" w15:restartNumberingAfterBreak="0">
+  <w:abstractNum w:abstractNumId="13">
     <w:nsid w:val="385D0D1B"/>
     <w:multiLevelType w:val="hybridMultilevel"/>
     <w:tmpl w:val="BBB4736E"/>
@@ -7651,7 +8016,7 @@
       </w:rPr>
     </w:lvl>
   </w:abstractNum>
-  <w:abstractNum w:abstractNumId="14" w15:restartNumberingAfterBreak="0">
+  <w:abstractNum w:abstractNumId="14">
     <w:nsid w:val="3A272E2E"/>
     <w:multiLevelType w:val="hybridMultilevel"/>
     <w:tmpl w:val="9E64DFE6"/>
@@ -7764,7 +8129,7 @@
       </w:rPr>
     </w:lvl>
   </w:abstractNum>
-  <w:abstractNum w:abstractNumId="15" w15:restartNumberingAfterBreak="0">
+  <w:abstractNum w:abstractNumId="15">
     <w:nsid w:val="3D2D1618"/>
     <w:multiLevelType w:val="hybridMultilevel"/>
     <w:tmpl w:val="F4FE605A"/>
@@ -7853,7 +8218,7 @@
       </w:pPr>
     </w:lvl>
   </w:abstractNum>
-  <w:abstractNum w:abstractNumId="16" w15:restartNumberingAfterBreak="0">
+  <w:abstractNum w:abstractNumId="16">
     <w:nsid w:val="4EB12259"/>
     <w:multiLevelType w:val="hybridMultilevel"/>
     <w:tmpl w:val="CA2CA710"/>
@@ -7966,7 +8331,7 @@
       </w:rPr>
     </w:lvl>
   </w:abstractNum>
-  <w:abstractNum w:abstractNumId="17" w15:restartNumberingAfterBreak="0">
+  <w:abstractNum w:abstractNumId="17">
     <w:nsid w:val="678E7895"/>
     <w:multiLevelType w:val="hybridMultilevel"/>
     <w:tmpl w:val="A134F81E"/>
@@ -8052,7 +8417,7 @@
       </w:pPr>
     </w:lvl>
   </w:abstractNum>
-  <w:abstractNum w:abstractNumId="18" w15:restartNumberingAfterBreak="0">
+  <w:abstractNum w:abstractNumId="18">
     <w:nsid w:val="687806BE"/>
     <w:multiLevelType w:val="hybridMultilevel"/>
     <w:tmpl w:val="F56018E4"/>
@@ -8141,7 +8506,7 @@
       </w:pPr>
     </w:lvl>
   </w:abstractNum>
-  <w:abstractNum w:abstractNumId="19" w15:restartNumberingAfterBreak="0">
+  <w:abstractNum w:abstractNumId="19">
     <w:nsid w:val="705C5555"/>
     <w:multiLevelType w:val="hybridMultilevel"/>
     <w:tmpl w:val="E5C8D8E6"/>
@@ -8254,7 +8619,7 @@
       </w:rPr>
     </w:lvl>
   </w:abstractNum>
-  <w:abstractNum w:abstractNumId="20" w15:restartNumberingAfterBreak="0">
+  <w:abstractNum w:abstractNumId="20">
     <w:nsid w:val="72BD0037"/>
     <w:multiLevelType w:val="hybridMultilevel"/>
     <w:tmpl w:val="F2ECCB06"/>
@@ -8343,7 +8708,7 @@
       </w:pPr>
     </w:lvl>
   </w:abstractNum>
-  <w:abstractNum w:abstractNumId="21" w15:restartNumberingAfterBreak="0">
+  <w:abstractNum w:abstractNumId="21">
     <w:nsid w:val="751331AF"/>
     <w:multiLevelType w:val="hybridMultilevel"/>
     <w:tmpl w:val="661E252A"/>
@@ -8456,7 +8821,7 @@
       </w:rPr>
     </w:lvl>
   </w:abstractNum>
-  <w:abstractNum w:abstractNumId="22" w15:restartNumberingAfterBreak="0">
+  <w:abstractNum w:abstractNumId="22">
     <w:nsid w:val="7B79120A"/>
     <w:multiLevelType w:val="hybridMultilevel"/>
     <w:tmpl w:val="022C8DC0"/>
@@ -8545,7 +8910,7 @@
       </w:pPr>
     </w:lvl>
   </w:abstractNum>
-  <w:abstractNum w:abstractNumId="23" w15:restartNumberingAfterBreak="0">
+  <w:abstractNum w:abstractNumId="23">
     <w:nsid w:val="7B9D1393"/>
     <w:multiLevelType w:val="hybridMultilevel"/>
     <w:tmpl w:val="60727E28"/>
@@ -10107,7 +10472,7 @@
     <w:charset w:val="00"/>
     <w:family w:val="modern"/>
     <w:pitch w:val="fixed"/>
-    <w:sig w:usb0="E0002AFF" w:usb1="C0007843" w:usb2="00000009" w:usb3="00000000" w:csb0="000001FF" w:csb1="00000000"/>
+    <w:sig w:usb0="E0002EFF" w:usb1="C0007843" w:usb2="00000009" w:usb3="00000000" w:csb0="000001FF" w:csb1="00000000"/>
   </w:font>
   <w:font w:name="Wingdings">
     <w:panose1 w:val="05000000000000000000"/>
@@ -10121,7 +10486,7 @@
     <w:charset w:val="00"/>
     <w:family w:val="swiss"/>
     <w:pitch w:val="variable"/>
-    <w:sig w:usb0="E0002AFF" w:usb1="C0007843" w:usb2="00000009" w:usb3="00000000" w:csb0="000001FF" w:csb1="00000000"/>
+    <w:sig w:usb0="E0002EFF" w:usb1="C0007843" w:usb2="00000009" w:usb3="00000000" w:csb0="000001FF" w:csb1="00000000"/>
   </w:font>
   <w:font w:name="Calibri">
     <w:panose1 w:val="020F0502020204030204"/>
@@ -10172,6 +10537,7 @@
     <w:rsid w:val="004D7A60"/>
     <w:rsid w:val="00517F3D"/>
     <w:rsid w:val="00533B73"/>
+    <w:rsid w:val="007334DA"/>
     <w:rsid w:val="007B2581"/>
     <w:rsid w:val="00844C2B"/>
     <w:rsid w:val="00942344"/>
@@ -10919,7 +11285,7 @@
 </file>
 
 <file path=customXml/itemProps1.xml><?xml version="1.0" encoding="utf-8"?>
-<ds:datastoreItem xmlns:ds="http://schemas.openxmlformats.org/officeDocument/2006/customXml" ds:itemID="{D2377B46-5811-4316-9D5D-C74BB13D3844}">
+<ds:datastoreItem xmlns:ds="http://schemas.openxmlformats.org/officeDocument/2006/customXml" ds:itemID="{0243170E-E08E-4108-8BDE-57FC4A709ED0}">
   <ds:schemaRefs>
     <ds:schemaRef ds:uri="http://schemas.openxmlformats.org/officeDocument/2006/bibliography"/>
   </ds:schemaRefs>

</xml_diff>

<commit_message>
Seq diagrams as from the paper
</commit_message>
<xml_diff>
--- a/Documents/URS.docx
+++ b/Documents/URS.docx
@@ -566,7 +566,7 @@
           <w:r>
             <w:fldChar w:fldCharType="separate"/>
           </w:r>
-          <w:hyperlink w:anchor="_Toc436925634" w:history="1">
+          <w:hyperlink w:anchor="_Toc436994154" w:history="1">
             <w:r>
               <w:rPr>
                 <w:rStyle w:val="Hyperlink"/>
@@ -593,7 +593,7 @@
                 <w:noProof/>
                 <w:webHidden/>
               </w:rPr>
-              <w:instrText xml:space="preserve"> PAGEREF _Toc436925634 \h </w:instrText>
+              <w:instrText xml:space="preserve"> PAGEREF _Toc436994154 \h </w:instrText>
             </w:r>
             <w:r>
               <w:rPr>
@@ -636,7 +636,7 @@
               <w:szCs w:val="22"/>
             </w:rPr>
           </w:pPr>
-          <w:hyperlink w:anchor="_Toc436925635" w:history="1">
+          <w:hyperlink w:anchor="_Toc436994155" w:history="1">
             <w:r>
               <w:rPr>
                 <w:rStyle w:val="Hyperlink"/>
@@ -663,7 +663,7 @@
                 <w:noProof/>
                 <w:webHidden/>
               </w:rPr>
-              <w:instrText xml:space="preserve"> PAGEREF _Toc436925635 \h </w:instrText>
+              <w:instrText xml:space="preserve"> PAGEREF _Toc436994155 \h </w:instrText>
             </w:r>
             <w:r>
               <w:rPr>
@@ -706,7 +706,7 @@
               <w:noProof/>
             </w:rPr>
           </w:pPr>
-          <w:hyperlink w:anchor="_Toc436925636" w:history="1">
+          <w:hyperlink w:anchor="_Toc436994156" w:history="1">
             <w:r>
               <w:rPr>
                 <w:rStyle w:val="Hyperlink"/>
@@ -726,7 +726,7 @@
                 <w:rStyle w:val="Hyperlink"/>
                 <w:noProof/>
               </w:rPr>
-              <w:t>Create a component</w:t>
+              <w:t>Create a component which is not a pipeline</w:t>
             </w:r>
             <w:r>
               <w:rPr>
@@ -747,7 +747,7 @@
                 <w:noProof/>
                 <w:webHidden/>
               </w:rPr>
-              <w:instrText xml:space="preserve"> PAGEREF _Toc436925636 \h </w:instrText>
+              <w:instrText xml:space="preserve"> PAGEREF _Toc436994156 \h </w:instrText>
             </w:r>
             <w:r>
               <w:rPr>
@@ -790,7 +790,7 @@
               <w:noProof/>
             </w:rPr>
           </w:pPr>
-          <w:hyperlink w:anchor="_Toc436925637" w:history="1">
+          <w:hyperlink w:anchor="_Toc436994157" w:history="1">
             <w:r>
               <w:rPr>
                 <w:rStyle w:val="Hyperlink"/>
@@ -810,7 +810,7 @@
                 <w:rStyle w:val="Hyperlink"/>
                 <w:noProof/>
               </w:rPr>
-              <w:t>Remove a component</w:t>
+              <w:t>Remove a component which is not a pipeline</w:t>
             </w:r>
             <w:r>
               <w:rPr>
@@ -831,7 +831,7 @@
                 <w:noProof/>
                 <w:webHidden/>
               </w:rPr>
-              <w:instrText xml:space="preserve"> PAGEREF _Toc436925637 \h </w:instrText>
+              <w:instrText xml:space="preserve"> PAGEREF _Toc436994157 \h </w:instrText>
             </w:r>
             <w:r>
               <w:rPr>
@@ -874,7 +874,7 @@
               <w:noProof/>
             </w:rPr>
           </w:pPr>
-          <w:hyperlink w:anchor="_Toc436925638" w:history="1">
+          <w:hyperlink w:anchor="_Toc436994158" w:history="1">
             <w:r>
               <w:rPr>
                 <w:rStyle w:val="Hyperlink"/>
@@ -915,7 +915,7 @@
                 <w:noProof/>
                 <w:webHidden/>
               </w:rPr>
-              <w:instrText xml:space="preserve"> PAGEREF _Toc436925638 \h </w:instrText>
+              <w:instrText xml:space="preserve"> PAGEREF _Toc436994158 \h </w:instrText>
             </w:r>
             <w:r>
               <w:rPr>
@@ -958,7 +958,7 @@
               <w:noProof/>
             </w:rPr>
           </w:pPr>
-          <w:hyperlink w:anchor="_Toc436925639" w:history="1">
+          <w:hyperlink w:anchor="_Toc436994159" w:history="1">
             <w:r>
               <w:rPr>
                 <w:rStyle w:val="Hyperlink"/>
@@ -999,7 +999,7 @@
                 <w:noProof/>
                 <w:webHidden/>
               </w:rPr>
-              <w:instrText xml:space="preserve"> PAGEREF _Toc436925639 \h </w:instrText>
+              <w:instrText xml:space="preserve"> PAGEREF _Toc436994159 \h </w:instrText>
             </w:r>
             <w:r>
               <w:rPr>
@@ -1042,7 +1042,7 @@
               <w:noProof/>
             </w:rPr>
           </w:pPr>
-          <w:hyperlink w:anchor="_Toc436925640" w:history="1">
+          <w:hyperlink w:anchor="_Toc436994160" w:history="1">
             <w:r>
               <w:rPr>
                 <w:rStyle w:val="Hyperlink"/>
@@ -1083,7 +1083,7 @@
                 <w:noProof/>
                 <w:webHidden/>
               </w:rPr>
-              <w:instrText xml:space="preserve"> PAGEREF _Toc436925640 \h </w:instrText>
+              <w:instrText xml:space="preserve"> PAGEREF _Toc436994160 \h </w:instrText>
             </w:r>
             <w:r>
               <w:rPr>
@@ -1126,7 +1126,7 @@
               <w:noProof/>
             </w:rPr>
           </w:pPr>
-          <w:hyperlink w:anchor="_Toc436925641" w:history="1">
+          <w:hyperlink w:anchor="_Toc436994161" w:history="1">
             <w:r>
               <w:rPr>
                 <w:rStyle w:val="Hyperlink"/>
@@ -1167,7 +1167,7 @@
                 <w:noProof/>
                 <w:webHidden/>
               </w:rPr>
-              <w:instrText xml:space="preserve"> PAGEREF _Toc436925641 \h </w:instrText>
+              <w:instrText xml:space="preserve"> PAGEREF _Toc436994161 \h </w:instrText>
             </w:r>
             <w:r>
               <w:rPr>
@@ -1210,7 +1210,7 @@
               <w:noProof/>
             </w:rPr>
           </w:pPr>
-          <w:hyperlink w:anchor="_Toc436925642" w:history="1">
+          <w:hyperlink w:anchor="_Toc436994162" w:history="1">
             <w:r>
               <w:rPr>
                 <w:rStyle w:val="Hyperlink"/>
@@ -1252,7 +1252,7 @@
                 <w:noProof/>
                 <w:webHidden/>
               </w:rPr>
-              <w:instrText xml:space="preserve"> PAGEREF _Toc436925642 \h </w:instrText>
+              <w:instrText xml:space="preserve"> PAGEREF _Toc436994162 \h </w:instrText>
             </w:r>
             <w:r>
               <w:rPr>
@@ -1295,7 +1295,7 @@
               <w:noProof/>
             </w:rPr>
           </w:pPr>
-          <w:hyperlink w:anchor="_Toc436925643" w:history="1">
+          <w:hyperlink w:anchor="_Toc436994163" w:history="1">
             <w:r>
               <w:rPr>
                 <w:rStyle w:val="Hyperlink"/>
@@ -1337,7 +1337,7 @@
                 <w:noProof/>
                 <w:webHidden/>
               </w:rPr>
-              <w:instrText xml:space="preserve"> PAGEREF _Toc436925643 \h </w:instrText>
+              <w:instrText xml:space="preserve"> PAGEREF _Toc436994163 \h </w:instrText>
             </w:r>
             <w:r>
               <w:rPr>
@@ -1380,7 +1380,7 @@
               <w:noProof/>
             </w:rPr>
           </w:pPr>
-          <w:hyperlink w:anchor="_Toc436925644" w:history="1">
+          <w:hyperlink w:anchor="_Toc436994164" w:history="1">
             <w:r>
               <w:rPr>
                 <w:rStyle w:val="Hyperlink"/>
@@ -1422,7 +1422,7 @@
                 <w:noProof/>
                 <w:webHidden/>
               </w:rPr>
-              <w:instrText xml:space="preserve"> PAGEREF _Toc436925644 \h </w:instrText>
+              <w:instrText xml:space="preserve"> PAGEREF _Toc436994164 \h </w:instrText>
             </w:r>
             <w:r>
               <w:rPr>
@@ -1465,7 +1465,7 @@
               <w:noProof/>
             </w:rPr>
           </w:pPr>
-          <w:hyperlink w:anchor="_Toc436925645" w:history="1">
+          <w:hyperlink w:anchor="_Toc436994165" w:history="1">
             <w:r>
               <w:rPr>
                 <w:rStyle w:val="Hyperlink"/>
@@ -1508,7 +1508,7 @@
                 <w:noProof/>
                 <w:webHidden/>
               </w:rPr>
-              <w:instrText xml:space="preserve"> PAGEREF _Toc436925645 \h </w:instrText>
+              <w:instrText xml:space="preserve"> PAGEREF _Toc436994165 \h </w:instrText>
             </w:r>
             <w:r>
               <w:rPr>
@@ -1551,7 +1551,7 @@
               <w:szCs w:val="22"/>
             </w:rPr>
           </w:pPr>
-          <w:hyperlink w:anchor="_Toc436925646" w:history="1">
+          <w:hyperlink w:anchor="_Toc436994166" w:history="1">
             <w:r>
               <w:rPr>
                 <w:rStyle w:val="Hyperlink"/>
@@ -1578,7 +1578,7 @@
                 <w:noProof/>
                 <w:webHidden/>
               </w:rPr>
-              <w:instrText xml:space="preserve"> PAGEREF _Toc436925646 \h </w:instrText>
+              <w:instrText xml:space="preserve"> PAGEREF _Toc436994166 \h </w:instrText>
             </w:r>
             <w:r>
               <w:rPr>
@@ -1621,7 +1621,7 @@
               <w:szCs w:val="22"/>
             </w:rPr>
           </w:pPr>
-          <w:hyperlink w:anchor="_Toc436925647" w:history="1">
+          <w:hyperlink w:anchor="_Toc436994167" w:history="1">
             <w:r>
               <w:rPr>
                 <w:rStyle w:val="Hyperlink"/>
@@ -1648,7 +1648,7 @@
                 <w:noProof/>
                 <w:webHidden/>
               </w:rPr>
-              <w:instrText xml:space="preserve"> PAGEREF _Toc436925647 \h </w:instrText>
+              <w:instrText xml:space="preserve"> PAGEREF _Toc436994167 \h </w:instrText>
             </w:r>
             <w:r>
               <w:rPr>
@@ -1691,7 +1691,7 @@
               <w:szCs w:val="22"/>
             </w:rPr>
           </w:pPr>
-          <w:hyperlink w:anchor="_Toc436925648" w:history="1">
+          <w:hyperlink w:anchor="_Toc436994168" w:history="1">
             <w:r>
               <w:rPr>
                 <w:rStyle w:val="Hyperlink"/>
@@ -1718,7 +1718,7 @@
                 <w:noProof/>
                 <w:webHidden/>
               </w:rPr>
-              <w:instrText xml:space="preserve"> PAGEREF _Toc436925648 \h </w:instrText>
+              <w:instrText xml:space="preserve"> PAGEREF _Toc436994168 \h </w:instrText>
             </w:r>
             <w:r>
               <w:rPr>
@@ -1760,7 +1760,7 @@
               <w:noProof/>
             </w:rPr>
           </w:pPr>
-          <w:hyperlink w:anchor="_Toc436925649" w:history="1">
+          <w:hyperlink w:anchor="_Toc436994169" w:history="1">
             <w:r>
               <w:rPr>
                 <w:rStyle w:val="Hyperlink"/>
@@ -1787,7 +1787,7 @@
                 <w:noProof/>
                 <w:webHidden/>
               </w:rPr>
-              <w:instrText xml:space="preserve"> PAGEREF _Toc436925649 \h </w:instrText>
+              <w:instrText xml:space="preserve"> PAGEREF _Toc436994169 \h </w:instrText>
             </w:r>
             <w:r>
               <w:rPr>
@@ -1829,7 +1829,7 @@
               <w:noProof/>
             </w:rPr>
           </w:pPr>
-          <w:hyperlink w:anchor="_Toc436925650" w:history="1">
+          <w:hyperlink w:anchor="_Toc436994170" w:history="1">
             <w:r>
               <w:rPr>
                 <w:rStyle w:val="Hyperlink"/>
@@ -1856,7 +1856,7 @@
                 <w:noProof/>
                 <w:webHidden/>
               </w:rPr>
-              <w:instrText xml:space="preserve"> PAGEREF _Toc436925650 \h </w:instrText>
+              <w:instrText xml:space="preserve"> PAGEREF _Toc436994170 \h </w:instrText>
             </w:r>
             <w:r>
               <w:rPr>
@@ -1898,7 +1898,7 @@
               <w:noProof/>
             </w:rPr>
           </w:pPr>
-          <w:hyperlink w:anchor="_Toc436925651" w:history="1">
+          <w:hyperlink w:anchor="_Toc436994171" w:history="1">
             <w:r>
               <w:rPr>
                 <w:rStyle w:val="Hyperlink"/>
@@ -1925,7 +1925,7 @@
                 <w:noProof/>
                 <w:webHidden/>
               </w:rPr>
-              <w:instrText xml:space="preserve"> PAGEREF _Toc436925651 \h </w:instrText>
+              <w:instrText xml:space="preserve"> PAGEREF _Toc436994171 \h </w:instrText>
             </w:r>
             <w:r>
               <w:rPr>
@@ -1967,7 +1967,7 @@
               <w:noProof/>
             </w:rPr>
           </w:pPr>
-          <w:hyperlink w:anchor="_Toc436925652" w:history="1">
+          <w:hyperlink w:anchor="_Toc436994172" w:history="1">
             <w:r>
               <w:rPr>
                 <w:rStyle w:val="Hyperlink"/>
@@ -1994,7 +1994,7 @@
                 <w:noProof/>
                 <w:webHidden/>
               </w:rPr>
-              <w:instrText xml:space="preserve"> PAGEREF _Toc436925652 \h </w:instrText>
+              <w:instrText xml:space="preserve"> PAGEREF _Toc436994172 \h </w:instrText>
             </w:r>
             <w:r>
               <w:rPr>
@@ -2036,7 +2036,7 @@
               <w:noProof/>
             </w:rPr>
           </w:pPr>
-          <w:hyperlink w:anchor="_Toc436925653" w:history="1">
+          <w:hyperlink w:anchor="_Toc436994173" w:history="1">
             <w:r>
               <w:rPr>
                 <w:rStyle w:val="Hyperlink"/>
@@ -2063,7 +2063,7 @@
                 <w:noProof/>
                 <w:webHidden/>
               </w:rPr>
-              <w:instrText xml:space="preserve"> PAGEREF _Toc436925653 \h </w:instrText>
+              <w:instrText xml:space="preserve"> PAGEREF _Toc436994173 \h </w:instrText>
             </w:r>
             <w:r>
               <w:rPr>
@@ -2113,6 +2113,8 @@
       <w:r>
         <w:br w:type="page"/>
       </w:r>
+      <w:bookmarkStart w:id="0" w:name="_GoBack"/>
+      <w:bookmarkEnd w:id="0"/>
     </w:p>
     <w:p>
       <w:pPr>
@@ -2125,11 +2127,11 @@
         <w:pStyle w:val="Heading1"/>
         <w:ind w:left="432" w:hanging="432"/>
       </w:pPr>
-      <w:bookmarkStart w:id="0" w:name="_Toc436925634"/>
+      <w:bookmarkStart w:id="1" w:name="_Toc436994154"/>
       <w:r>
         <w:t>Introduction</w:t>
       </w:r>
-      <w:bookmarkEnd w:id="0"/>
+      <w:bookmarkEnd w:id="1"/>
     </w:p>
     <w:p/>
     <w:p>
@@ -2349,7 +2351,7 @@
       <w:pPr>
         <w:pStyle w:val="Heading1"/>
       </w:pPr>
-      <w:bookmarkStart w:id="1" w:name="_Toc436925635"/>
+      <w:bookmarkStart w:id="2" w:name="_Toc436994155"/>
       <w:r>
         <w:t>Functional requirements (use-</w:t>
       </w:r>
@@ -2362,7 +2364,7 @@
       <w:r>
         <w:t>)</w:t>
       </w:r>
-      <w:bookmarkEnd w:id="1"/>
+      <w:bookmarkEnd w:id="2"/>
     </w:p>
     <w:p/>
     <w:p/>
@@ -2374,17 +2376,17 @@
           <w:numId w:val="18"/>
         </w:numPr>
       </w:pPr>
-      <w:bookmarkStart w:id="2" w:name="_Toc436925636"/>
+      <w:bookmarkStart w:id="3" w:name="_Toc436994156"/>
       <w:r>
         <w:t>Create a</w:t>
       </w:r>
       <w:r>
         <w:t xml:space="preserve"> component</w:t>
       </w:r>
-      <w:bookmarkEnd w:id="2"/>
       <w:r>
         <w:t xml:space="preserve"> which is not a pipeline</w:t>
       </w:r>
+      <w:bookmarkEnd w:id="3"/>
     </w:p>
     <w:p>
       <w:pPr>
@@ -2951,17 +2953,17 @@
           <w:numId w:val="18"/>
         </w:numPr>
       </w:pPr>
-      <w:bookmarkStart w:id="3" w:name="_Toc436925637"/>
+      <w:bookmarkStart w:id="4" w:name="_Toc436994157"/>
       <w:r>
         <w:t xml:space="preserve">Remove a </w:t>
       </w:r>
       <w:r>
         <w:t>component</w:t>
       </w:r>
-      <w:bookmarkEnd w:id="3"/>
       <w:r>
         <w:t xml:space="preserve"> which is not a pipeline</w:t>
       </w:r>
+      <w:bookmarkEnd w:id="4"/>
     </w:p>
     <w:p>
       <w:pPr>
@@ -3419,11 +3421,11 @@
           <w:numId w:val="18"/>
         </w:numPr>
       </w:pPr>
-      <w:bookmarkStart w:id="4" w:name="_Toc436925638"/>
+      <w:bookmarkStart w:id="5" w:name="_Toc436994158"/>
       <w:r>
         <w:t>Add a pipeline</w:t>
       </w:r>
-      <w:bookmarkEnd w:id="4"/>
+      <w:bookmarkEnd w:id="5"/>
     </w:p>
     <w:p>
       <w:pPr>
@@ -3969,11 +3971,11 @@
           <w:numId w:val="18"/>
         </w:numPr>
       </w:pPr>
-      <w:bookmarkStart w:id="5" w:name="_Toc436925639"/>
+      <w:bookmarkStart w:id="6" w:name="_Toc436994159"/>
       <w:r>
         <w:t>Remove a pipeline</w:t>
       </w:r>
-      <w:bookmarkEnd w:id="5"/>
+      <w:bookmarkEnd w:id="6"/>
     </w:p>
     <w:p>
       <w:pPr>
@@ -4386,11 +4388,11 @@
           <w:numId w:val="18"/>
         </w:numPr>
       </w:pPr>
-      <w:bookmarkStart w:id="6" w:name="_Toc436925640"/>
+      <w:bookmarkStart w:id="7" w:name="_Toc436994160"/>
       <w:r>
         <w:t>Editing a component</w:t>
       </w:r>
-      <w:bookmarkEnd w:id="6"/>
+      <w:bookmarkEnd w:id="7"/>
     </w:p>
     <w:p>
       <w:pPr>
@@ -4986,11 +4988,11 @@
           <w:numId w:val="18"/>
         </w:numPr>
       </w:pPr>
-      <w:bookmarkStart w:id="7" w:name="_Toc436925641"/>
+      <w:bookmarkStart w:id="8" w:name="_Toc436994161"/>
       <w:r>
         <w:t>Clearing the grid</w:t>
       </w:r>
-      <w:bookmarkEnd w:id="7"/>
+      <w:bookmarkEnd w:id="8"/>
     </w:p>
     <w:p>
       <w:pPr>
@@ -5388,14 +5390,14 @@
           <w:shd w:val="clear" w:color="auto" w:fill="FEFEFE"/>
         </w:rPr>
       </w:pPr>
-      <w:bookmarkStart w:id="8" w:name="_Toc436925642"/>
+      <w:bookmarkStart w:id="9" w:name="_Toc436994162"/>
       <w:r>
         <w:rPr>
           <w:shd w:val="clear" w:color="auto" w:fill="FEFEFE"/>
         </w:rPr>
         <w:t>Saving a grid</w:t>
       </w:r>
-      <w:bookmarkEnd w:id="8"/>
+      <w:bookmarkEnd w:id="9"/>
     </w:p>
     <w:p>
       <w:pPr>
@@ -5736,14 +5738,14 @@
           <w:shd w:val="clear" w:color="auto" w:fill="FEFEFE"/>
         </w:rPr>
       </w:pPr>
-      <w:bookmarkStart w:id="9" w:name="_Toc436925643"/>
+      <w:bookmarkStart w:id="10" w:name="_Toc436994163"/>
       <w:r>
         <w:rPr>
           <w:shd w:val="clear" w:color="auto" w:fill="FEFEFE"/>
         </w:rPr>
         <w:t>New file</w:t>
       </w:r>
-      <w:bookmarkEnd w:id="9"/>
+      <w:bookmarkEnd w:id="10"/>
     </w:p>
     <w:p>
       <w:pPr>
@@ -6072,14 +6074,14 @@
           <w:shd w:val="clear" w:color="auto" w:fill="FEFEFE"/>
         </w:rPr>
       </w:pPr>
-      <w:bookmarkStart w:id="10" w:name="_Toc436925644"/>
+      <w:bookmarkStart w:id="11" w:name="_Toc436994164"/>
       <w:r>
         <w:rPr>
           <w:shd w:val="clear" w:color="auto" w:fill="FEFEFE"/>
         </w:rPr>
         <w:t>File open</w:t>
       </w:r>
-      <w:bookmarkEnd w:id="10"/>
+      <w:bookmarkEnd w:id="11"/>
     </w:p>
     <w:p>
       <w:pPr>
@@ -6541,14 +6543,14 @@
           <w:lang w:val="en-GB"/>
         </w:rPr>
       </w:pPr>
-      <w:bookmarkStart w:id="11" w:name="_Toc436925645"/>
+      <w:bookmarkStart w:id="12" w:name="_Toc436994165"/>
       <w:r>
         <w:rPr>
           <w:lang w:val="en-GB"/>
         </w:rPr>
         <w:t>Undo last change</w:t>
       </w:r>
-      <w:bookmarkEnd w:id="11"/>
+      <w:bookmarkEnd w:id="12"/>
     </w:p>
     <w:p>
       <w:pPr>
@@ -6792,8 +6794,6 @@
         </w:rPr>
         <w:t>The undo button is not active.</w:t>
       </w:r>
-      <w:bookmarkStart w:id="12" w:name="_GoBack"/>
-      <w:bookmarkEnd w:id="12"/>
     </w:p>
     <w:p>
       <w:pPr>
@@ -6881,7 +6881,7 @@
       <w:pPr>
         <w:pStyle w:val="Heading1"/>
       </w:pPr>
-      <w:bookmarkStart w:id="13" w:name="_Toc436925646"/>
+      <w:bookmarkStart w:id="13" w:name="_Toc436994166"/>
       <w:r>
         <w:t>User interface</w:t>
       </w:r>
@@ -6965,7 +6965,7 @@
       <w:pPr>
         <w:pStyle w:val="Heading1"/>
       </w:pPr>
-      <w:bookmarkStart w:id="14" w:name="_Toc436925647"/>
+      <w:bookmarkStart w:id="14" w:name="_Toc436994167"/>
       <w:r>
         <w:lastRenderedPageBreak/>
         <w:t>Non-functional requirements</w:t>
@@ -7105,7 +7105,25 @@
           <w:sz w:val="22"/>
           <w:szCs w:val="22"/>
         </w:rPr>
-        <w:t>Reliability – In “Flowly” an error is an occurrence which hardly ever happen.</w:t>
+        <w:t>Reliability – In “</w:t>
+      </w:r>
+      <w:proofErr w:type="spellStart"/>
+      <w:r>
+        <w:rPr>
+          <w:rFonts w:ascii="Arial" w:hAnsi="Arial" w:cs="Arial"/>
+          <w:sz w:val="22"/>
+          <w:szCs w:val="22"/>
+        </w:rPr>
+        <w:t>Flowly</w:t>
+      </w:r>
+      <w:proofErr w:type="spellEnd"/>
+      <w:r>
+        <w:rPr>
+          <w:rFonts w:ascii="Arial" w:hAnsi="Arial" w:cs="Arial"/>
+          <w:sz w:val="22"/>
+          <w:szCs w:val="22"/>
+        </w:rPr>
+        <w:t>” an error is an occurrence which hardly ever happen.</w:t>
       </w:r>
       <w:r>
         <w:rPr>
@@ -7404,7 +7422,7 @@
       <w:pPr>
         <w:pStyle w:val="Heading1"/>
       </w:pPr>
-      <w:bookmarkStart w:id="15" w:name="_Toc436925648"/>
+      <w:bookmarkStart w:id="15" w:name="_Toc436994168"/>
       <w:r>
         <w:lastRenderedPageBreak/>
         <w:t>Appendix A: Definitions</w:t>
@@ -7420,7 +7438,7 @@
       <w:pPr>
         <w:pStyle w:val="Heading2"/>
       </w:pPr>
-      <w:bookmarkStart w:id="16" w:name="_Toc436925649"/>
+      <w:bookmarkStart w:id="16" w:name="_Toc436994169"/>
       <w:r>
         <w:t>Components</w:t>
       </w:r>
@@ -8125,7 +8143,7 @@
       <w:pPr>
         <w:pStyle w:val="Heading2"/>
       </w:pPr>
-      <w:bookmarkStart w:id="17" w:name="_Toc436925650"/>
+      <w:bookmarkStart w:id="17" w:name="_Toc436994170"/>
       <w:r>
         <w:t xml:space="preserve">Toolbox </w:t>
       </w:r>
@@ -8221,7 +8239,7 @@
       <w:pPr>
         <w:pStyle w:val="Heading2"/>
       </w:pPr>
-      <w:bookmarkStart w:id="18" w:name="_Toc436925651"/>
+      <w:bookmarkStart w:id="18" w:name="_Toc436994171"/>
       <w:r>
         <w:lastRenderedPageBreak/>
         <w:t>Properties section</w:t>
@@ -8302,7 +8320,7 @@
       <w:pPr>
         <w:pStyle w:val="Heading2"/>
       </w:pPr>
-      <w:bookmarkStart w:id="19" w:name="_Toc436925652"/>
+      <w:bookmarkStart w:id="19" w:name="_Toc436994172"/>
       <w:r>
         <w:t>Menu</w:t>
       </w:r>
@@ -8396,7 +8414,7 @@
       <w:pPr>
         <w:pStyle w:val="Heading2"/>
       </w:pPr>
-      <w:bookmarkStart w:id="20" w:name="_Toc436925653"/>
+      <w:bookmarkStart w:id="20" w:name="_Toc436994173"/>
       <w:r>
         <w:t>Grid</w:t>
       </w:r>
@@ -8523,7 +8541,7 @@
           <w:rPr>
             <w:noProof/>
           </w:rPr>
-          <w:t>10</w:t>
+          <w:t>4</w:t>
         </w:r>
         <w:r>
           <w:rPr>
@@ -14224,7 +14242,7 @@
     <w:charset w:val="00"/>
     <w:family w:val="modern"/>
     <w:pitch w:val="fixed"/>
-    <w:sig w:usb0="E0002AFF" w:usb1="C0007843" w:usb2="00000009" w:usb3="00000000" w:csb0="000001FF" w:csb1="00000000"/>
+    <w:sig w:usb0="E0002EFF" w:usb1="C0007843" w:usb2="00000009" w:usb3="00000000" w:csb0="000001FF" w:csb1="00000000"/>
   </w:font>
   <w:font w:name="Wingdings">
     <w:panose1 w:val="05000000000000000000"/>
@@ -14238,7 +14256,7 @@
     <w:charset w:val="00"/>
     <w:family w:val="swiss"/>
     <w:pitch w:val="variable"/>
-    <w:sig w:usb0="E0002AFF" w:usb1="C0007843" w:usb2="00000009" w:usb3="00000000" w:csb0="000001FF" w:csb1="00000000"/>
+    <w:sig w:usb0="E0002EFF" w:usb1="C0007843" w:usb2="00000009" w:usb3="00000000" w:csb0="000001FF" w:csb1="00000000"/>
   </w:font>
   <w:font w:name="Calibri">
     <w:panose1 w:val="020F0502020204030204"/>
@@ -14258,8 +14276,9 @@
     <w:panose1 w:val="020B0502040204020203"/>
     <w:charset w:val="00"/>
     <w:family w:val="swiss"/>
+    <w:notTrueType/>
     <w:pitch w:val="variable"/>
-    <w:sig w:usb0="E4002EFF" w:usb1="C000E47F" w:usb2="00000009" w:usb3="00000000" w:csb0="000001FF" w:csb1="00000000"/>
+    <w:sig w:usb0="00000003" w:usb1="00000000" w:usb2="00000000" w:usb3="00000000" w:csb0="00000001" w:csb1="00000000"/>
   </w:font>
   <w:font w:name="Arial Black">
     <w:panose1 w:val="020B0A04020102020204"/>
@@ -14294,6 +14313,7 @@
     <w:rsid w:val="006C6A41"/>
     <w:rsid w:val="007334DA"/>
     <w:rsid w:val="007B2581"/>
+    <w:rsid w:val="007B3982"/>
     <w:rsid w:val="007E0A04"/>
     <w:rsid w:val="00844C2B"/>
     <w:rsid w:val="00942344"/>
@@ -14321,8 +14341,8 @@
   </m:mathPr>
   <w:themeFontLang w:val="en-US"/>
   <w:clrSchemeMapping w:bg1="light1" w:t1="dark1" w:bg2="light2" w:t2="dark2" w:accent1="accent1" w:accent2="accent2" w:accent3="accent3" w:accent4="accent4" w:accent5="accent5" w:accent6="accent6" w:hyperlink="hyperlink" w:followedHyperlink="followedHyperlink"/>
-  <w:decimalSymbol w:val=","/>
-  <w:listSeparator w:val=";"/>
+  <w:decimalSymbol w:val="."/>
+  <w:listSeparator w:val=","/>
   <w15:chartTrackingRefBased/>
 </w:settings>
 </file>
@@ -15044,7 +15064,7 @@
 </file>
 
 <file path=customXml/itemProps1.xml><?xml version="1.0" encoding="utf-8"?>
-<ds:datastoreItem xmlns:ds="http://schemas.openxmlformats.org/officeDocument/2006/customXml" ds:itemID="{8EFB598D-E057-4EE6-A9EB-091DB850B926}">
+<ds:datastoreItem xmlns:ds="http://schemas.openxmlformats.org/officeDocument/2006/customXml" ds:itemID="{68B3FBF8-1B68-4E60-B5F3-442B99732FC9}">
   <ds:schemaRefs>
     <ds:schemaRef ds:uri="http://schemas.openxmlformats.org/officeDocument/2006/bibliography"/>
   </ds:schemaRefs>

</xml_diff>